<commit_message>
Added source code from Embedded Systems Fundamentals textbook.
</commit_message>
<xml_diff>
--- a/GNU/LCDs-Profiler-RTX5-CMSISv2/Trying to Use GNU Tools with MDK-ARM.docx
+++ b/GNU/LCDs-Profiler-RTX5-CMSISv2/Trying to Use GNU Tools with MDK-ARM.docx
@@ -473,8 +473,6 @@
       <w:pPr>
         <w:pStyle w:val="ListParagraph"/>
       </w:pPr>
-      <w:bookmarkStart w:id="0" w:name="_GoBack"/>
-      <w:bookmarkEnd w:id="0"/>
       <w:r>
         <w:rPr>
           <w:noProof/>
@@ -565,6 +563,3536 @@
         <w:t>Where do I set the stack size?</w:t>
       </w:r>
     </w:p>
+    <w:p>
+      <w:pPr>
+        <w:pStyle w:val="ListParagraph"/>
+        <w:numPr>
+          <w:ilvl w:val="0"/>
+          <w:numId w:val="1"/>
+        </w:numPr>
+      </w:pPr>
+      <w:r>
+        <w:t xml:space="preserve">Tool installation information: </w:t>
+      </w:r>
+      <w:hyperlink r:id="rId19" w:history="1">
+        <w:r>
+          <w:rPr>
+            <w:rStyle w:val="Hyperlink"/>
+          </w:rPr>
+          <w:t>https://www.nxp.com/document/guide/get-started-with-the-frdm-kl25z:NGS-FRDM-KL25Z</w:t>
+        </w:r>
+      </w:hyperlink>
+      <w:r>
+        <w:t>, select Use Arm GCC button at bottom</w:t>
+      </w:r>
+    </w:p>
+    <w:p>
+      <w:pPr>
+        <w:rPr>
+          <w:rFonts w:asciiTheme="majorHAnsi" w:eastAsiaTheme="majorEastAsia" w:hAnsiTheme="majorHAnsi" w:cstheme="majorBidi"/>
+          <w:color w:val="2F5496" w:themeColor="accent1" w:themeShade="BF"/>
+          <w:sz w:val="32"/>
+          <w:szCs w:val="32"/>
+        </w:rPr>
+      </w:pPr>
+      <w:r>
+        <w:br w:type="page"/>
+      </w:r>
+    </w:p>
+    <w:p>
+      <w:pPr>
+        <w:pStyle w:val="Heading1"/>
+      </w:pPr>
+      <w:r>
+        <w:lastRenderedPageBreak/>
+        <w:t>Use Arm GCC</w:t>
+      </w:r>
+    </w:p>
+    <w:p>
+      <w:pPr>
+        <w:pStyle w:val="Heading4"/>
+        <w:shd w:val="clear" w:color="auto" w:fill="FFFFFF"/>
+        <w:spacing w:before="0"/>
+        <w:rPr>
+          <w:rFonts w:ascii="Arial" w:eastAsia="Times New Roman" w:hAnsi="Arial" w:cs="Arial"/>
+          <w:b/>
+          <w:bCs/>
+          <w:i w:val="0"/>
+          <w:iCs w:val="0"/>
+          <w:color w:val="252526"/>
+          <w:sz w:val="26"/>
+          <w:szCs w:val="26"/>
+        </w:rPr>
+      </w:pPr>
+      <w:r>
+        <w:rPr>
+          <w:rFonts w:ascii="Arial" w:eastAsia="Times New Roman" w:hAnsi="Arial" w:cs="Arial"/>
+          <w:b/>
+          <w:bCs/>
+          <w:i w:val="0"/>
+          <w:iCs w:val="0"/>
+          <w:color w:val="252526"/>
+          <w:sz w:val="26"/>
+          <w:szCs w:val="26"/>
+        </w:rPr>
+        <w:t>Running a demo using Arm</w:t>
+      </w:r>
+    </w:p>
+    <w:p>
+      <w:pPr>
+        <w:shd w:val="clear" w:color="auto" w:fill="FFFFFF"/>
+        <w:spacing w:before="240" w:after="120" w:line="240" w:lineRule="auto"/>
+        <w:outlineLvl w:val="2"/>
+        <w:rPr>
+          <w:rFonts w:ascii="Arial" w:eastAsia="Times New Roman" w:hAnsi="Arial" w:cs="Arial"/>
+          <w:b/>
+          <w:bCs/>
+          <w:color w:val="252526"/>
+          <w:sz w:val="28"/>
+          <w:szCs w:val="28"/>
+        </w:rPr>
+      </w:pPr>
+      <w:r>
+        <w:rPr>
+          <w:rFonts w:ascii="Arial" w:eastAsia="Times New Roman" w:hAnsi="Arial" w:cs="Arial"/>
+          <w:b/>
+          <w:bCs/>
+          <w:color w:val="252526"/>
+          <w:sz w:val="28"/>
+          <w:szCs w:val="28"/>
+        </w:rPr>
+        <w:t>1. Set Up Toolchain</w:t>
+      </w:r>
+    </w:p>
+    <w:p>
+      <w:pPr>
+        <w:shd w:val="clear" w:color="auto" w:fill="FFFFFF"/>
+        <w:spacing w:after="240" w:line="240" w:lineRule="auto"/>
+        <w:rPr>
+          <w:rFonts w:ascii="Arial" w:eastAsia="Times New Roman" w:hAnsi="Arial" w:cs="Arial"/>
+          <w:color w:val="4A4A4D"/>
+          <w:sz w:val="24"/>
+          <w:szCs w:val="24"/>
+        </w:rPr>
+      </w:pPr>
+      <w:r>
+        <w:rPr>
+          <w:rFonts w:ascii="Arial" w:eastAsia="Times New Roman" w:hAnsi="Arial" w:cs="Arial"/>
+          <w:color w:val="4A4A4D"/>
+          <w:sz w:val="24"/>
+          <w:szCs w:val="24"/>
+        </w:rPr>
+        <w:t>This section contains the steps to install the necessary components required to build and run a KSDK demo application with the Arm GCC toolchain, as supported by the Kinetis SDK. There are many ways to use Arm GCC tools, but </w:t>
+      </w:r>
+      <w:r>
+        <w:rPr>
+          <w:rFonts w:ascii="Arial" w:eastAsia="Times New Roman" w:hAnsi="Arial" w:cs="Arial"/>
+          <w:color w:val="4A4A4D"/>
+          <w:sz w:val="24"/>
+          <w:szCs w:val="24"/>
+          <w:u w:val="single"/>
+        </w:rPr>
+        <w:t>this example focuses on a Windows environment</w:t>
+      </w:r>
+      <w:r>
+        <w:rPr>
+          <w:rFonts w:ascii="Arial" w:eastAsia="Times New Roman" w:hAnsi="Arial" w:cs="Arial"/>
+          <w:color w:val="4A4A4D"/>
+          <w:sz w:val="24"/>
+          <w:szCs w:val="24"/>
+        </w:rPr>
+        <w:t>. Though not discussed here, GCC tools can also be used with both Linux OS and Mac OSX.</w:t>
+      </w:r>
+    </w:p>
+    <w:p>
+      <w:pPr>
+        <w:shd w:val="clear" w:color="auto" w:fill="FFFFFF"/>
+        <w:spacing w:after="0" w:line="240" w:lineRule="auto"/>
+        <w:rPr>
+          <w:rFonts w:ascii="Arial" w:eastAsia="Times New Roman" w:hAnsi="Arial" w:cs="Arial"/>
+          <w:color w:val="4A4A4D"/>
+          <w:sz w:val="24"/>
+          <w:szCs w:val="24"/>
+        </w:rPr>
+      </w:pPr>
+      <w:r>
+        <w:rPr>
+          <w:rFonts w:ascii="Arial" w:eastAsia="Times New Roman" w:hAnsi="Arial" w:cs="Arial"/>
+          <w:color w:val="4A4A4D"/>
+          <w:sz w:val="24"/>
+          <w:szCs w:val="24"/>
+        </w:rPr>
+        <w:br/>
+      </w:r>
+    </w:p>
+    <w:p>
+      <w:pPr>
+        <w:shd w:val="clear" w:color="auto" w:fill="FFFFFF"/>
+        <w:spacing w:before="240" w:after="120" w:line="240" w:lineRule="auto"/>
+        <w:outlineLvl w:val="2"/>
+        <w:rPr>
+          <w:rFonts w:ascii="Arial" w:eastAsia="Times New Roman" w:hAnsi="Arial" w:cs="Arial"/>
+          <w:b/>
+          <w:bCs/>
+          <w:color w:val="252526"/>
+          <w:sz w:val="28"/>
+          <w:szCs w:val="28"/>
+        </w:rPr>
+      </w:pPr>
+      <w:r>
+        <w:rPr>
+          <w:rFonts w:ascii="Arial" w:eastAsia="Times New Roman" w:hAnsi="Arial" w:cs="Arial"/>
+          <w:b/>
+          <w:bCs/>
+          <w:color w:val="252526"/>
+          <w:sz w:val="28"/>
+          <w:szCs w:val="28"/>
+        </w:rPr>
+        <w:t>Install GCC Arm Embedded Toolchain</w:t>
+      </w:r>
+    </w:p>
+    <w:p>
+      <w:pPr>
+        <w:shd w:val="clear" w:color="auto" w:fill="FFFFFF"/>
+        <w:spacing w:after="240" w:line="240" w:lineRule="auto"/>
+        <w:rPr>
+          <w:rFonts w:ascii="Arial" w:eastAsia="Times New Roman" w:hAnsi="Arial" w:cs="Arial"/>
+          <w:color w:val="4A4A4D"/>
+          <w:sz w:val="24"/>
+          <w:szCs w:val="24"/>
+        </w:rPr>
+      </w:pPr>
+      <w:r>
+        <w:rPr>
+          <w:rFonts w:ascii="Arial" w:eastAsia="Times New Roman" w:hAnsi="Arial" w:cs="Arial"/>
+          <w:color w:val="4A4A4D"/>
+          <w:sz w:val="24"/>
+          <w:szCs w:val="24"/>
+        </w:rPr>
+        <w:t>Download and run the installer from </w:t>
+      </w:r>
+      <w:hyperlink r:id="rId20" w:tgtFrame="_blank" w:history="1">
+        <w:r>
+          <w:rPr>
+            <w:rFonts w:ascii="Arial" w:eastAsia="Times New Roman" w:hAnsi="Arial" w:cs="Arial"/>
+            <w:color w:val="1E74B9"/>
+            <w:sz w:val="24"/>
+            <w:szCs w:val="24"/>
+            <w:u w:val="single"/>
+          </w:rPr>
+          <w:t>launchpad.net/</w:t>
+        </w:r>
+        <w:proofErr w:type="spellStart"/>
+        <w:r>
+          <w:rPr>
+            <w:rFonts w:ascii="Arial" w:eastAsia="Times New Roman" w:hAnsi="Arial" w:cs="Arial"/>
+            <w:color w:val="1E74B9"/>
+            <w:sz w:val="24"/>
+            <w:szCs w:val="24"/>
+            <w:u w:val="single"/>
+          </w:rPr>
+          <w:t>gcc</w:t>
+        </w:r>
+        <w:proofErr w:type="spellEnd"/>
+        <w:r>
+          <w:rPr>
+            <w:rFonts w:ascii="Arial" w:eastAsia="Times New Roman" w:hAnsi="Arial" w:cs="Arial"/>
+            <w:color w:val="1E74B9"/>
+            <w:sz w:val="24"/>
+            <w:szCs w:val="24"/>
+            <w:u w:val="single"/>
+          </w:rPr>
+          <w:t>-arm-embedded</w:t>
+        </w:r>
+      </w:hyperlink>
+      <w:r>
+        <w:rPr>
+          <w:rFonts w:ascii="Arial" w:eastAsia="Times New Roman" w:hAnsi="Arial" w:cs="Arial"/>
+          <w:color w:val="4A4A4D"/>
+          <w:sz w:val="24"/>
+          <w:szCs w:val="24"/>
+        </w:rPr>
+        <w:t>. This is the actual toolchain (i.e., compiler, linker, etc.). The GCC toolchain should correspond to the latest supported version, as described in the </w:t>
+      </w:r>
+      <w:r>
+        <w:rPr>
+          <w:rFonts w:ascii="Arial" w:eastAsia="Times New Roman" w:hAnsi="Arial" w:cs="Arial"/>
+          <w:i/>
+          <w:iCs/>
+          <w:color w:val="4A4A4D"/>
+          <w:sz w:val="24"/>
+          <w:szCs w:val="24"/>
+        </w:rPr>
+        <w:t>Kinetis SDK Release Notes.</w:t>
+      </w:r>
+    </w:p>
+    <w:p>
+      <w:pPr>
+        <w:shd w:val="clear" w:color="auto" w:fill="FFFFFF"/>
+        <w:spacing w:after="0" w:line="240" w:lineRule="auto"/>
+        <w:rPr>
+          <w:rFonts w:ascii="Arial" w:eastAsia="Times New Roman" w:hAnsi="Arial" w:cs="Arial"/>
+          <w:color w:val="4A4A4D"/>
+          <w:sz w:val="24"/>
+          <w:szCs w:val="24"/>
+        </w:rPr>
+      </w:pPr>
+      <w:r>
+        <w:rPr>
+          <w:rFonts w:ascii="Arial" w:eastAsia="Times New Roman" w:hAnsi="Arial" w:cs="Arial"/>
+          <w:color w:val="4A4A4D"/>
+          <w:sz w:val="24"/>
+          <w:szCs w:val="24"/>
+        </w:rPr>
+        <w:br/>
+      </w:r>
+    </w:p>
+    <w:p>
+      <w:pPr>
+        <w:shd w:val="clear" w:color="auto" w:fill="FFFFFF"/>
+        <w:spacing w:before="240" w:after="120" w:line="240" w:lineRule="auto"/>
+        <w:outlineLvl w:val="2"/>
+        <w:rPr>
+          <w:rFonts w:ascii="Arial" w:eastAsia="Times New Roman" w:hAnsi="Arial" w:cs="Arial"/>
+          <w:b/>
+          <w:bCs/>
+          <w:color w:val="252526"/>
+          <w:sz w:val="28"/>
+          <w:szCs w:val="28"/>
+        </w:rPr>
+      </w:pPr>
+      <w:r>
+        <w:rPr>
+          <w:rFonts w:ascii="Arial" w:eastAsia="Times New Roman" w:hAnsi="Arial" w:cs="Arial"/>
+          <w:b/>
+          <w:bCs/>
+          <w:color w:val="252526"/>
+          <w:sz w:val="28"/>
+          <w:szCs w:val="28"/>
+        </w:rPr>
+        <w:t>Install MinGW</w:t>
+      </w:r>
+      <w:bookmarkStart w:id="0" w:name="_GoBack"/>
+      <w:bookmarkEnd w:id="0"/>
+    </w:p>
+    <w:p>
+      <w:pPr>
+        <w:shd w:val="clear" w:color="auto" w:fill="FFFFFF"/>
+        <w:spacing w:after="240" w:line="240" w:lineRule="auto"/>
+        <w:rPr>
+          <w:rFonts w:ascii="Arial" w:eastAsia="Times New Roman" w:hAnsi="Arial" w:cs="Arial"/>
+          <w:color w:val="4A4A4D"/>
+          <w:sz w:val="24"/>
+          <w:szCs w:val="24"/>
+        </w:rPr>
+      </w:pPr>
+      <w:r>
+        <w:rPr>
+          <w:rFonts w:ascii="Arial" w:eastAsia="Times New Roman" w:hAnsi="Arial" w:cs="Arial"/>
+          <w:color w:val="4A4A4D"/>
+          <w:sz w:val="24"/>
+          <w:szCs w:val="24"/>
+        </w:rPr>
+        <w:t xml:space="preserve">The Minimalist GNU for Windows (MinGW) development tools </w:t>
+      </w:r>
+      <w:proofErr w:type="gramStart"/>
+      <w:r>
+        <w:rPr>
+          <w:rFonts w:ascii="Arial" w:eastAsia="Times New Roman" w:hAnsi="Arial" w:cs="Arial"/>
+          <w:color w:val="4A4A4D"/>
+          <w:sz w:val="24"/>
+          <w:szCs w:val="24"/>
+        </w:rPr>
+        <w:t>provide</w:t>
+      </w:r>
+      <w:proofErr w:type="gramEnd"/>
+      <w:r>
+        <w:rPr>
+          <w:rFonts w:ascii="Arial" w:eastAsia="Times New Roman" w:hAnsi="Arial" w:cs="Arial"/>
+          <w:color w:val="4A4A4D"/>
+          <w:sz w:val="24"/>
+          <w:szCs w:val="24"/>
+        </w:rPr>
+        <w:t xml:space="preserve"> a set of tools that are not dependent on third party C-Runtime DLLs (such as Cygwin). The build environment used by the KSDK does not utilize the MinGW build </w:t>
+      </w:r>
+      <w:proofErr w:type="gramStart"/>
+      <w:r>
+        <w:rPr>
+          <w:rFonts w:ascii="Arial" w:eastAsia="Times New Roman" w:hAnsi="Arial" w:cs="Arial"/>
+          <w:color w:val="4A4A4D"/>
+          <w:sz w:val="24"/>
+          <w:szCs w:val="24"/>
+        </w:rPr>
+        <w:t>tools, but</w:t>
+      </w:r>
+      <w:proofErr w:type="gramEnd"/>
+      <w:r>
+        <w:rPr>
+          <w:rFonts w:ascii="Arial" w:eastAsia="Times New Roman" w:hAnsi="Arial" w:cs="Arial"/>
+          <w:color w:val="4A4A4D"/>
+          <w:sz w:val="24"/>
+          <w:szCs w:val="24"/>
+        </w:rPr>
+        <w:t xml:space="preserve"> does leverage the base install of both MinGW and MSYS. MSYS provides a basic shell with a Unix-like interface and tools.</w:t>
+      </w:r>
+    </w:p>
+    <w:p>
+      <w:pPr>
+        <w:numPr>
+          <w:ilvl w:val="0"/>
+          <w:numId w:val="2"/>
+        </w:numPr>
+        <w:shd w:val="clear" w:color="auto" w:fill="FFFFFF"/>
+        <w:spacing w:after="240" w:line="240" w:lineRule="auto"/>
+        <w:ind w:left="270"/>
+        <w:rPr>
+          <w:rFonts w:ascii="Arial" w:eastAsia="Times New Roman" w:hAnsi="Arial" w:cs="Arial"/>
+          <w:color w:val="4A4A4D"/>
+          <w:sz w:val="24"/>
+          <w:szCs w:val="24"/>
+        </w:rPr>
+      </w:pPr>
+      <w:r>
+        <w:rPr>
+          <w:rFonts w:ascii="Arial" w:eastAsia="Times New Roman" w:hAnsi="Arial" w:cs="Arial"/>
+          <w:color w:val="4A4A4D"/>
+          <w:sz w:val="24"/>
+          <w:szCs w:val="24"/>
+        </w:rPr>
+        <w:t xml:space="preserve">Download the latest MinGW </w:t>
+      </w:r>
+      <w:proofErr w:type="spellStart"/>
+      <w:r>
+        <w:rPr>
+          <w:rFonts w:ascii="Arial" w:eastAsia="Times New Roman" w:hAnsi="Arial" w:cs="Arial"/>
+          <w:color w:val="4A4A4D"/>
+          <w:sz w:val="24"/>
+          <w:szCs w:val="24"/>
+        </w:rPr>
+        <w:t>mingw</w:t>
+      </w:r>
+      <w:proofErr w:type="spellEnd"/>
+      <w:r>
+        <w:rPr>
+          <w:rFonts w:ascii="Arial" w:eastAsia="Times New Roman" w:hAnsi="Arial" w:cs="Arial"/>
+          <w:color w:val="4A4A4D"/>
+          <w:sz w:val="24"/>
+          <w:szCs w:val="24"/>
+        </w:rPr>
+        <w:t>-get-setup installer from </w:t>
+      </w:r>
+      <w:hyperlink r:id="rId21" w:tgtFrame="_blank" w:history="1">
+        <w:r>
+          <w:rPr>
+            <w:rFonts w:ascii="Arial" w:eastAsia="Times New Roman" w:hAnsi="Arial" w:cs="Arial"/>
+            <w:color w:val="1E74B9"/>
+            <w:sz w:val="24"/>
+            <w:szCs w:val="24"/>
+            <w:u w:val="single"/>
+          </w:rPr>
+          <w:t>sourceforge.net/projects/</w:t>
+        </w:r>
+        <w:proofErr w:type="spellStart"/>
+        <w:r>
+          <w:rPr>
+            <w:rFonts w:ascii="Arial" w:eastAsia="Times New Roman" w:hAnsi="Arial" w:cs="Arial"/>
+            <w:color w:val="1E74B9"/>
+            <w:sz w:val="24"/>
+            <w:szCs w:val="24"/>
+            <w:u w:val="single"/>
+          </w:rPr>
+          <w:t>mingw</w:t>
+        </w:r>
+        <w:proofErr w:type="spellEnd"/>
+        <w:r>
+          <w:rPr>
+            <w:rFonts w:ascii="Arial" w:eastAsia="Times New Roman" w:hAnsi="Arial" w:cs="Arial"/>
+            <w:color w:val="1E74B9"/>
+            <w:sz w:val="24"/>
+            <w:szCs w:val="24"/>
+            <w:u w:val="single"/>
+          </w:rPr>
+          <w:t>/files/Installer/</w:t>
+        </w:r>
+      </w:hyperlink>
+      <w:r>
+        <w:rPr>
+          <w:rFonts w:ascii="Arial" w:eastAsia="Times New Roman" w:hAnsi="Arial" w:cs="Arial"/>
+          <w:color w:val="4A4A4D"/>
+          <w:sz w:val="24"/>
+          <w:szCs w:val="24"/>
+        </w:rPr>
+        <w:t>.</w:t>
+      </w:r>
+    </w:p>
+    <w:p>
+      <w:pPr>
+        <w:numPr>
+          <w:ilvl w:val="0"/>
+          <w:numId w:val="2"/>
+        </w:numPr>
+        <w:shd w:val="clear" w:color="auto" w:fill="FFFFFF"/>
+        <w:spacing w:after="240" w:line="240" w:lineRule="auto"/>
+        <w:ind w:left="270"/>
+        <w:rPr>
+          <w:rFonts w:ascii="Arial" w:eastAsia="Times New Roman" w:hAnsi="Arial" w:cs="Arial"/>
+          <w:color w:val="4A4A4D"/>
+          <w:sz w:val="24"/>
+          <w:szCs w:val="24"/>
+        </w:rPr>
+      </w:pPr>
+      <w:r>
+        <w:rPr>
+          <w:rFonts w:ascii="Arial" w:eastAsia="Times New Roman" w:hAnsi="Arial" w:cs="Arial"/>
+          <w:color w:val="4A4A4D"/>
+          <w:sz w:val="24"/>
+          <w:szCs w:val="24"/>
+        </w:rPr>
+        <w:t>Run the installer. The recommended installation path is C:\MinGW, however, you may install to any location.</w:t>
+      </w:r>
+    </w:p>
+    <w:p>
+      <w:pPr>
+        <w:shd w:val="clear" w:color="auto" w:fill="FFFFFF"/>
+        <w:spacing w:after="240" w:line="240" w:lineRule="auto"/>
+        <w:ind w:left="270"/>
+        <w:rPr>
+          <w:rFonts w:ascii="Arial" w:eastAsia="Times New Roman" w:hAnsi="Arial" w:cs="Arial"/>
+          <w:color w:val="4A4A4D"/>
+          <w:sz w:val="24"/>
+          <w:szCs w:val="24"/>
+        </w:rPr>
+      </w:pPr>
+      <w:r>
+        <w:rPr>
+          <w:rFonts w:ascii="Arial" w:eastAsia="Times New Roman" w:hAnsi="Arial" w:cs="Arial"/>
+          <w:b/>
+          <w:bCs/>
+          <w:color w:val="4A4A4D"/>
+          <w:sz w:val="24"/>
+          <w:szCs w:val="24"/>
+        </w:rPr>
+        <w:t>NOTE</w:t>
+      </w:r>
+    </w:p>
+    <w:p>
+      <w:pPr>
+        <w:shd w:val="clear" w:color="auto" w:fill="FFFFFF"/>
+        <w:spacing w:after="240" w:line="240" w:lineRule="auto"/>
+        <w:ind w:left="270"/>
+        <w:rPr>
+          <w:rFonts w:ascii="Arial" w:eastAsia="Times New Roman" w:hAnsi="Arial" w:cs="Arial"/>
+          <w:color w:val="4A4A4D"/>
+          <w:sz w:val="24"/>
+          <w:szCs w:val="24"/>
+        </w:rPr>
+      </w:pPr>
+      <w:r>
+        <w:rPr>
+          <w:rFonts w:ascii="Arial" w:eastAsia="Times New Roman" w:hAnsi="Arial" w:cs="Arial"/>
+          <w:color w:val="4A4A4D"/>
+          <w:sz w:val="24"/>
+          <w:szCs w:val="24"/>
+        </w:rPr>
+        <w:t>The installation path cannot contain any spaces.</w:t>
+      </w:r>
+    </w:p>
+    <w:p>
+      <w:pPr>
+        <w:numPr>
+          <w:ilvl w:val="0"/>
+          <w:numId w:val="2"/>
+        </w:numPr>
+        <w:shd w:val="clear" w:color="auto" w:fill="FFFFFF"/>
+        <w:spacing w:after="240" w:line="240" w:lineRule="auto"/>
+        <w:ind w:left="270"/>
+        <w:rPr>
+          <w:rFonts w:ascii="Arial" w:eastAsia="Times New Roman" w:hAnsi="Arial" w:cs="Arial"/>
+          <w:color w:val="4A4A4D"/>
+          <w:sz w:val="24"/>
+          <w:szCs w:val="24"/>
+        </w:rPr>
+      </w:pPr>
+      <w:r>
+        <w:rPr>
+          <w:rFonts w:ascii="Arial" w:eastAsia="Times New Roman" w:hAnsi="Arial" w:cs="Arial"/>
+          <w:color w:val="4A4A4D"/>
+          <w:sz w:val="24"/>
+          <w:szCs w:val="24"/>
+        </w:rPr>
+        <w:t>Ensure that the "mingw32-base" and "</w:t>
+      </w:r>
+      <w:proofErr w:type="spellStart"/>
+      <w:r>
+        <w:rPr>
+          <w:rFonts w:ascii="Arial" w:eastAsia="Times New Roman" w:hAnsi="Arial" w:cs="Arial"/>
+          <w:color w:val="4A4A4D"/>
+          <w:sz w:val="24"/>
+          <w:szCs w:val="24"/>
+        </w:rPr>
+        <w:t>msys</w:t>
+      </w:r>
+      <w:proofErr w:type="spellEnd"/>
+      <w:r>
+        <w:rPr>
+          <w:rFonts w:ascii="Arial" w:eastAsia="Times New Roman" w:hAnsi="Arial" w:cs="Arial"/>
+          <w:color w:val="4A4A4D"/>
+          <w:sz w:val="24"/>
+          <w:szCs w:val="24"/>
+        </w:rPr>
+        <w:t>-base" are selected under Basic Setup.</w:t>
+      </w:r>
+    </w:p>
+    <w:p>
+      <w:pPr>
+        <w:shd w:val="clear" w:color="auto" w:fill="FFFFFF"/>
+        <w:spacing w:after="0" w:line="240" w:lineRule="auto"/>
+        <w:ind w:left="270"/>
+        <w:rPr>
+          <w:rFonts w:ascii="Arial" w:eastAsia="Times New Roman" w:hAnsi="Arial" w:cs="Arial"/>
+          <w:color w:val="4A4A4D"/>
+          <w:sz w:val="24"/>
+          <w:szCs w:val="24"/>
+        </w:rPr>
+      </w:pPr>
+      <w:r>
+        <w:rPr>
+          <w:rFonts w:ascii="Arial" w:eastAsia="Times New Roman" w:hAnsi="Arial" w:cs="Arial"/>
+          <w:noProof/>
+          <w:color w:val="4A4A4D"/>
+          <w:sz w:val="24"/>
+          <w:szCs w:val="24"/>
+        </w:rPr>
+        <w:lastRenderedPageBreak/>
+        <w:drawing>
+          <wp:inline distT="0" distB="0" distL="0" distR="0" wp14:anchorId="54E8A1E2" wp14:editId="634A5D24">
+            <wp:extent cx="6560444" cy="1245804"/>
+            <wp:effectExtent l="0" t="0" r="0" b="0"/>
+            <wp:docPr id="13" name="Picture 13"/>
+            <wp:cNvGraphicFramePr>
+              <a:graphicFrameLocks xmlns:a="http://schemas.openxmlformats.org/drawingml/2006/main" noChangeAspect="1"/>
+            </wp:cNvGraphicFramePr>
+            <a:graphic xmlns:a="http://schemas.openxmlformats.org/drawingml/2006/main">
+              <a:graphicData uri="http://schemas.openxmlformats.org/drawingml/2006/picture">
+                <pic:pic xmlns:pic="http://schemas.openxmlformats.org/drawingml/2006/picture">
+                  <pic:nvPicPr>
+                    <pic:cNvPr id="0" name="Picture 1"/>
+                    <pic:cNvPicPr>
+                      <a:picLocks noChangeAspect="1" noChangeArrowheads="1"/>
+                    </pic:cNvPicPr>
+                  </pic:nvPicPr>
+                  <pic:blipFill>
+                    <a:blip r:embed="rId22">
+                      <a:extLst>
+                        <a:ext uri="{28A0092B-C50C-407E-A947-70E740481C1C}">
+                          <a14:useLocalDpi xmlns:a14="http://schemas.microsoft.com/office/drawing/2010/main" val="0"/>
+                        </a:ext>
+                      </a:extLst>
+                    </a:blip>
+                    <a:srcRect/>
+                    <a:stretch>
+                      <a:fillRect/>
+                    </a:stretch>
+                  </pic:blipFill>
+                  <pic:spPr bwMode="auto">
+                    <a:xfrm>
+                      <a:off x="0" y="0"/>
+                      <a:ext cx="6734445" cy="1278846"/>
+                    </a:xfrm>
+                    <a:prstGeom prst="rect">
+                      <a:avLst/>
+                    </a:prstGeom>
+                    <a:noFill/>
+                    <a:ln>
+                      <a:noFill/>
+                    </a:ln>
+                  </pic:spPr>
+                </pic:pic>
+              </a:graphicData>
+            </a:graphic>
+          </wp:inline>
+        </w:drawing>
+      </w:r>
+    </w:p>
+    <w:p>
+      <w:pPr>
+        <w:numPr>
+          <w:ilvl w:val="0"/>
+          <w:numId w:val="2"/>
+        </w:numPr>
+        <w:shd w:val="clear" w:color="auto" w:fill="FFFFFF"/>
+        <w:spacing w:after="240" w:line="240" w:lineRule="auto"/>
+        <w:ind w:left="270"/>
+        <w:rPr>
+          <w:rFonts w:ascii="Arial" w:eastAsia="Times New Roman" w:hAnsi="Arial" w:cs="Arial"/>
+          <w:color w:val="4A4A4D"/>
+          <w:sz w:val="24"/>
+          <w:szCs w:val="24"/>
+        </w:rPr>
+      </w:pPr>
+      <w:r>
+        <w:rPr>
+          <w:rFonts w:ascii="Arial" w:eastAsia="Times New Roman" w:hAnsi="Arial" w:cs="Arial"/>
+          <w:color w:val="4A4A4D"/>
+          <w:sz w:val="24"/>
+          <w:szCs w:val="24"/>
+        </w:rPr>
+        <w:t>Click "Apply Changes" in the "Installation" menu and follow the remaining instructions to complete the installation.</w:t>
+      </w:r>
+    </w:p>
+    <w:p>
+      <w:pPr>
+        <w:shd w:val="clear" w:color="auto" w:fill="FFFFFF"/>
+        <w:spacing w:after="0" w:line="240" w:lineRule="auto"/>
+        <w:ind w:left="270"/>
+        <w:rPr>
+          <w:rFonts w:ascii="Arial" w:eastAsia="Times New Roman" w:hAnsi="Arial" w:cs="Arial"/>
+          <w:color w:val="4A4A4D"/>
+          <w:sz w:val="24"/>
+          <w:szCs w:val="24"/>
+        </w:rPr>
+      </w:pPr>
+      <w:r>
+        <w:rPr>
+          <w:rFonts w:ascii="Arial" w:eastAsia="Times New Roman" w:hAnsi="Arial" w:cs="Arial"/>
+          <w:noProof/>
+          <w:color w:val="4A4A4D"/>
+          <w:sz w:val="24"/>
+          <w:szCs w:val="24"/>
+        </w:rPr>
+        <w:drawing>
+          <wp:inline distT="0" distB="0" distL="0" distR="0" wp14:anchorId="75F8CF23" wp14:editId="12C87DB5">
+            <wp:extent cx="2791642" cy="4518759"/>
+            <wp:effectExtent l="0" t="0" r="8890" b="0"/>
+            <wp:docPr id="2" name="Picture 2"/>
+            <wp:cNvGraphicFramePr>
+              <a:graphicFrameLocks xmlns:a="http://schemas.openxmlformats.org/drawingml/2006/main" noChangeAspect="1"/>
+            </wp:cNvGraphicFramePr>
+            <a:graphic xmlns:a="http://schemas.openxmlformats.org/drawingml/2006/main">
+              <a:graphicData uri="http://schemas.openxmlformats.org/drawingml/2006/picture">
+                <pic:pic xmlns:pic="http://schemas.openxmlformats.org/drawingml/2006/picture">
+                  <pic:nvPicPr>
+                    <pic:cNvPr id="0" name="Picture 2"/>
+                    <pic:cNvPicPr>
+                      <a:picLocks noChangeAspect="1" noChangeArrowheads="1"/>
+                    </pic:cNvPicPr>
+                  </pic:nvPicPr>
+                  <pic:blipFill>
+                    <a:blip r:embed="rId23">
+                      <a:extLst>
+                        <a:ext uri="{28A0092B-C50C-407E-A947-70E740481C1C}">
+                          <a14:useLocalDpi xmlns:a14="http://schemas.microsoft.com/office/drawing/2010/main" val="0"/>
+                        </a:ext>
+                      </a:extLst>
+                    </a:blip>
+                    <a:srcRect/>
+                    <a:stretch>
+                      <a:fillRect/>
+                    </a:stretch>
+                  </pic:blipFill>
+                  <pic:spPr bwMode="auto">
+                    <a:xfrm>
+                      <a:off x="0" y="0"/>
+                      <a:ext cx="2835279" cy="4589393"/>
+                    </a:xfrm>
+                    <a:prstGeom prst="rect">
+                      <a:avLst/>
+                    </a:prstGeom>
+                    <a:noFill/>
+                    <a:ln>
+                      <a:noFill/>
+                    </a:ln>
+                  </pic:spPr>
+                </pic:pic>
+              </a:graphicData>
+            </a:graphic>
+          </wp:inline>
+        </w:drawing>
+      </w:r>
+    </w:p>
+    <w:p>
+      <w:pPr>
+        <w:numPr>
+          <w:ilvl w:val="0"/>
+          <w:numId w:val="2"/>
+        </w:numPr>
+        <w:shd w:val="clear" w:color="auto" w:fill="FFFFFF"/>
+        <w:spacing w:after="240" w:line="240" w:lineRule="auto"/>
+        <w:ind w:left="270"/>
+        <w:rPr>
+          <w:rFonts w:ascii="Arial" w:eastAsia="Times New Roman" w:hAnsi="Arial" w:cs="Arial"/>
+          <w:color w:val="4A4A4D"/>
+          <w:sz w:val="24"/>
+          <w:szCs w:val="24"/>
+        </w:rPr>
+      </w:pPr>
+      <w:r>
+        <w:rPr>
+          <w:rFonts w:ascii="Arial" w:eastAsia="Times New Roman" w:hAnsi="Arial" w:cs="Arial"/>
+          <w:color w:val="4A4A4D"/>
+          <w:sz w:val="24"/>
+          <w:szCs w:val="24"/>
+        </w:rPr>
+        <w:t>Add the appropriate item to the Windows operating system Path environment variable. It can be found under </w:t>
+      </w:r>
+      <w:r>
+        <w:rPr>
+          <w:rFonts w:ascii="Arial" w:eastAsia="Times New Roman" w:hAnsi="Arial" w:cs="Arial"/>
+          <w:i/>
+          <w:iCs/>
+          <w:color w:val="4A4A4D"/>
+          <w:sz w:val="24"/>
+          <w:szCs w:val="24"/>
+        </w:rPr>
+        <w:t>Control Panel -&gt; System and Security -&gt; System -&gt; Advanced System Settings</w:t>
+      </w:r>
+      <w:r>
+        <w:rPr>
+          <w:rFonts w:ascii="Arial" w:eastAsia="Times New Roman" w:hAnsi="Arial" w:cs="Arial"/>
+          <w:color w:val="4A4A4D"/>
+          <w:sz w:val="24"/>
+          <w:szCs w:val="24"/>
+        </w:rPr>
+        <w:t> in the "Environment Variables..." section. The path is:</w:t>
+      </w:r>
+    </w:p>
+    <w:p>
+      <w:pPr>
+        <w:shd w:val="clear" w:color="auto" w:fill="FFFFFF"/>
+        <w:spacing w:after="240" w:line="240" w:lineRule="auto"/>
+        <w:ind w:left="270"/>
+        <w:rPr>
+          <w:rFonts w:ascii="Arial" w:eastAsia="Times New Roman" w:hAnsi="Arial" w:cs="Arial"/>
+          <w:color w:val="4A4A4D"/>
+          <w:sz w:val="24"/>
+          <w:szCs w:val="24"/>
+        </w:rPr>
+      </w:pPr>
+      <w:r>
+        <w:rPr>
+          <w:rFonts w:ascii="Arial" w:eastAsia="Times New Roman" w:hAnsi="Arial" w:cs="Arial"/>
+          <w:i/>
+          <w:iCs/>
+          <w:color w:val="4A4A4D"/>
+          <w:sz w:val="24"/>
+          <w:szCs w:val="24"/>
+        </w:rPr>
+        <w:t>\bin</w:t>
+      </w:r>
+    </w:p>
+    <w:p>
+      <w:pPr>
+        <w:shd w:val="clear" w:color="auto" w:fill="FFFFFF"/>
+        <w:spacing w:after="240" w:line="240" w:lineRule="auto"/>
+        <w:ind w:left="270"/>
+        <w:rPr>
+          <w:rFonts w:ascii="Arial" w:eastAsia="Times New Roman" w:hAnsi="Arial" w:cs="Arial"/>
+          <w:color w:val="4A4A4D"/>
+          <w:sz w:val="24"/>
+          <w:szCs w:val="24"/>
+        </w:rPr>
+      </w:pPr>
+      <w:r>
+        <w:rPr>
+          <w:rFonts w:ascii="Arial" w:eastAsia="Times New Roman" w:hAnsi="Arial" w:cs="Arial"/>
+          <w:color w:val="4A4A4D"/>
+          <w:sz w:val="24"/>
+          <w:szCs w:val="24"/>
+        </w:rPr>
+        <w:t>Assuming the default installation path, </w:t>
+      </w:r>
+      <w:r>
+        <w:rPr>
+          <w:rFonts w:ascii="Arial" w:eastAsia="Times New Roman" w:hAnsi="Arial" w:cs="Arial"/>
+          <w:i/>
+          <w:iCs/>
+          <w:color w:val="4A4A4D"/>
+          <w:sz w:val="24"/>
+          <w:szCs w:val="24"/>
+        </w:rPr>
+        <w:t>C:\MinGW</w:t>
+      </w:r>
+      <w:r>
+        <w:rPr>
+          <w:rFonts w:ascii="Arial" w:eastAsia="Times New Roman" w:hAnsi="Arial" w:cs="Arial"/>
+          <w:color w:val="4A4A4D"/>
+          <w:sz w:val="24"/>
+          <w:szCs w:val="24"/>
+        </w:rPr>
+        <w:t>, an example is shown below. If the path is not set correctly, the toolchain does not work.</w:t>
+      </w:r>
+    </w:p>
+    <w:p>
+      <w:pPr>
+        <w:shd w:val="clear" w:color="auto" w:fill="FFFFFF"/>
+        <w:spacing w:after="240" w:line="240" w:lineRule="auto"/>
+        <w:ind w:left="270"/>
+        <w:rPr>
+          <w:rFonts w:ascii="Arial" w:eastAsia="Times New Roman" w:hAnsi="Arial" w:cs="Arial"/>
+          <w:color w:val="4A4A4D"/>
+          <w:sz w:val="24"/>
+          <w:szCs w:val="24"/>
+        </w:rPr>
+      </w:pPr>
+      <w:r>
+        <w:rPr>
+          <w:rFonts w:ascii="Arial" w:eastAsia="Times New Roman" w:hAnsi="Arial" w:cs="Arial"/>
+          <w:b/>
+          <w:bCs/>
+          <w:color w:val="4A4A4D"/>
+          <w:sz w:val="24"/>
+          <w:szCs w:val="24"/>
+        </w:rPr>
+        <w:t>NOTE</w:t>
+      </w:r>
+    </w:p>
+    <w:p>
+      <w:pPr>
+        <w:shd w:val="clear" w:color="auto" w:fill="FFFFFF"/>
+        <w:spacing w:after="240" w:line="240" w:lineRule="auto"/>
+        <w:ind w:left="270"/>
+        <w:rPr>
+          <w:rFonts w:ascii="Arial" w:eastAsia="Times New Roman" w:hAnsi="Arial" w:cs="Arial"/>
+          <w:color w:val="4A4A4D"/>
+          <w:sz w:val="24"/>
+          <w:szCs w:val="24"/>
+        </w:rPr>
+      </w:pPr>
+      <w:r>
+        <w:rPr>
+          <w:rFonts w:ascii="Arial" w:eastAsia="Times New Roman" w:hAnsi="Arial" w:cs="Arial"/>
+          <w:color w:val="4A4A4D"/>
+          <w:sz w:val="24"/>
+          <w:szCs w:val="24"/>
+        </w:rPr>
+        <w:lastRenderedPageBreak/>
+        <w:t>If you have "C:\MinGW\msys\x.x\bin" in your PATH variable (as required by KSDK 1.0.0), remove it to ensure that the new GCC build system works correctly.</w:t>
+      </w:r>
+    </w:p>
+    <w:p>
+      <w:pPr>
+        <w:shd w:val="clear" w:color="auto" w:fill="FFFFFF"/>
+        <w:spacing w:after="0" w:line="240" w:lineRule="auto"/>
+        <w:ind w:left="270"/>
+        <w:rPr>
+          <w:rFonts w:ascii="Arial" w:eastAsia="Times New Roman" w:hAnsi="Arial" w:cs="Arial"/>
+          <w:color w:val="4A4A4D"/>
+          <w:sz w:val="24"/>
+          <w:szCs w:val="24"/>
+        </w:rPr>
+      </w:pPr>
+      <w:r>
+        <w:rPr>
+          <w:rFonts w:ascii="Arial" w:eastAsia="Times New Roman" w:hAnsi="Arial" w:cs="Arial"/>
+          <w:noProof/>
+          <w:color w:val="4A4A4D"/>
+          <w:sz w:val="24"/>
+          <w:szCs w:val="24"/>
+        </w:rPr>
+        <w:drawing>
+          <wp:inline distT="0" distB="0" distL="0" distR="0" wp14:anchorId="684ED4D3" wp14:editId="3424E6F9">
+            <wp:extent cx="3417903" cy="4025856"/>
+            <wp:effectExtent l="0" t="0" r="0" b="0"/>
+            <wp:docPr id="3" name="Picture 3"/>
+            <wp:cNvGraphicFramePr>
+              <a:graphicFrameLocks xmlns:a="http://schemas.openxmlformats.org/drawingml/2006/main" noChangeAspect="1"/>
+            </wp:cNvGraphicFramePr>
+            <a:graphic xmlns:a="http://schemas.openxmlformats.org/drawingml/2006/main">
+              <a:graphicData uri="http://schemas.openxmlformats.org/drawingml/2006/picture">
+                <pic:pic xmlns:pic="http://schemas.openxmlformats.org/drawingml/2006/picture">
+                  <pic:nvPicPr>
+                    <pic:cNvPr id="0" name="Picture 3"/>
+                    <pic:cNvPicPr>
+                      <a:picLocks noChangeAspect="1" noChangeArrowheads="1"/>
+                    </pic:cNvPicPr>
+                  </pic:nvPicPr>
+                  <pic:blipFill>
+                    <a:blip r:embed="rId24">
+                      <a:extLst>
+                        <a:ext uri="{28A0092B-C50C-407E-A947-70E740481C1C}">
+                          <a14:useLocalDpi xmlns:a14="http://schemas.microsoft.com/office/drawing/2010/main" val="0"/>
+                        </a:ext>
+                      </a:extLst>
+                    </a:blip>
+                    <a:srcRect/>
+                    <a:stretch>
+                      <a:fillRect/>
+                    </a:stretch>
+                  </pic:blipFill>
+                  <pic:spPr bwMode="auto">
+                    <a:xfrm>
+                      <a:off x="0" y="0"/>
+                      <a:ext cx="3499259" cy="4121683"/>
+                    </a:xfrm>
+                    <a:prstGeom prst="rect">
+                      <a:avLst/>
+                    </a:prstGeom>
+                    <a:noFill/>
+                    <a:ln>
+                      <a:noFill/>
+                    </a:ln>
+                  </pic:spPr>
+                </pic:pic>
+              </a:graphicData>
+            </a:graphic>
+          </wp:inline>
+        </w:drawing>
+      </w:r>
+    </w:p>
+    <w:p>
+      <w:pPr>
+        <w:shd w:val="clear" w:color="auto" w:fill="FFFFFF"/>
+        <w:spacing w:before="240" w:after="120" w:line="240" w:lineRule="auto"/>
+        <w:ind w:left="270"/>
+        <w:outlineLvl w:val="2"/>
+        <w:rPr>
+          <w:rFonts w:ascii="Arial" w:eastAsia="Times New Roman" w:hAnsi="Arial" w:cs="Arial"/>
+          <w:b/>
+          <w:bCs/>
+          <w:color w:val="252526"/>
+          <w:sz w:val="28"/>
+          <w:szCs w:val="28"/>
+        </w:rPr>
+      </w:pPr>
+      <w:r>
+        <w:rPr>
+          <w:rFonts w:ascii="Arial" w:eastAsia="Times New Roman" w:hAnsi="Arial" w:cs="Arial"/>
+          <w:b/>
+          <w:bCs/>
+          <w:color w:val="252526"/>
+          <w:sz w:val="28"/>
+          <w:szCs w:val="28"/>
+        </w:rPr>
+        <w:t>Add a New Environment Variable for ARMGCC_DIR</w:t>
+      </w:r>
+    </w:p>
+    <w:p>
+      <w:pPr>
+        <w:shd w:val="clear" w:color="auto" w:fill="FFFFFF"/>
+        <w:spacing w:after="240" w:line="240" w:lineRule="auto"/>
+        <w:ind w:left="270"/>
+        <w:rPr>
+          <w:rFonts w:ascii="Arial" w:eastAsia="Times New Roman" w:hAnsi="Arial" w:cs="Arial"/>
+          <w:color w:val="4A4A4D"/>
+          <w:sz w:val="24"/>
+          <w:szCs w:val="24"/>
+        </w:rPr>
+      </w:pPr>
+      <w:r>
+        <w:rPr>
+          <w:rFonts w:ascii="Arial" w:eastAsia="Times New Roman" w:hAnsi="Arial" w:cs="Arial"/>
+          <w:color w:val="4A4A4D"/>
+          <w:sz w:val="24"/>
+          <w:szCs w:val="24"/>
+        </w:rPr>
+        <w:t>Create a new </w:t>
+      </w:r>
+      <w:r>
+        <w:rPr>
+          <w:rFonts w:ascii="Arial" w:eastAsia="Times New Roman" w:hAnsi="Arial" w:cs="Arial"/>
+          <w:i/>
+          <w:iCs/>
+          <w:color w:val="4A4A4D"/>
+          <w:sz w:val="24"/>
+          <w:szCs w:val="24"/>
+        </w:rPr>
+        <w:t>system</w:t>
+      </w:r>
+      <w:r>
+        <w:rPr>
+          <w:rFonts w:ascii="Arial" w:eastAsia="Times New Roman" w:hAnsi="Arial" w:cs="Arial"/>
+          <w:color w:val="4A4A4D"/>
+          <w:sz w:val="24"/>
+          <w:szCs w:val="24"/>
+        </w:rPr>
+        <w:t> environment variable and name it ARMGCC_DIR. The value of this variable should point to the Arm GCC Embedded tool chain installation path, which, for this example, is:</w:t>
+      </w:r>
+    </w:p>
+    <w:p>
+      <w:pPr>
+        <w:shd w:val="clear" w:color="auto" w:fill="FFFFFF"/>
+        <w:spacing w:after="240" w:line="240" w:lineRule="auto"/>
+        <w:ind w:left="270"/>
+        <w:rPr>
+          <w:rFonts w:ascii="Arial" w:eastAsia="Times New Roman" w:hAnsi="Arial" w:cs="Arial"/>
+          <w:color w:val="4A4A4D"/>
+          <w:sz w:val="24"/>
+          <w:szCs w:val="24"/>
+        </w:rPr>
+      </w:pPr>
+      <w:r>
+        <w:rPr>
+          <w:rFonts w:ascii="Arial" w:eastAsia="Times New Roman" w:hAnsi="Arial" w:cs="Arial"/>
+          <w:i/>
+          <w:iCs/>
+          <w:color w:val="4A4A4D"/>
+          <w:sz w:val="24"/>
+          <w:szCs w:val="24"/>
+        </w:rPr>
+        <w:t>C:\Program Files (x</w:t>
+      </w:r>
+      <w:proofErr w:type="gramStart"/>
+      <w:r>
+        <w:rPr>
+          <w:rFonts w:ascii="Arial" w:eastAsia="Times New Roman" w:hAnsi="Arial" w:cs="Arial"/>
+          <w:i/>
+          <w:iCs/>
+          <w:color w:val="4A4A4D"/>
+          <w:sz w:val="24"/>
+          <w:szCs w:val="24"/>
+        </w:rPr>
+        <w:t>86)\</w:t>
+      </w:r>
+      <w:proofErr w:type="gramEnd"/>
+      <w:r>
+        <w:rPr>
+          <w:rFonts w:ascii="Arial" w:eastAsia="Times New Roman" w:hAnsi="Arial" w:cs="Arial"/>
+          <w:i/>
+          <w:iCs/>
+          <w:color w:val="4A4A4D"/>
+          <w:sz w:val="24"/>
+          <w:szCs w:val="24"/>
+        </w:rPr>
+        <w:t>GNU Tools Arm Embedded\4.9 2015q3</w:t>
+      </w:r>
+    </w:p>
+    <w:p>
+      <w:pPr>
+        <w:shd w:val="clear" w:color="auto" w:fill="FFFFFF"/>
+        <w:spacing w:after="240" w:line="240" w:lineRule="auto"/>
+        <w:ind w:left="270"/>
+        <w:rPr>
+          <w:rFonts w:ascii="Arial" w:eastAsia="Times New Roman" w:hAnsi="Arial" w:cs="Arial"/>
+          <w:color w:val="4A4A4D"/>
+          <w:sz w:val="24"/>
+          <w:szCs w:val="24"/>
+        </w:rPr>
+      </w:pPr>
+      <w:r>
+        <w:rPr>
+          <w:rFonts w:ascii="Arial" w:eastAsia="Times New Roman" w:hAnsi="Arial" w:cs="Arial"/>
+          <w:color w:val="4A4A4D"/>
+          <w:sz w:val="24"/>
+          <w:szCs w:val="24"/>
+        </w:rPr>
+        <w:t>Reference the installation folder of the GNU Arm GCC Embedded tools for the exact path name of your installation.</w:t>
+      </w:r>
+    </w:p>
+    <w:p>
+      <w:pPr>
+        <w:shd w:val="clear" w:color="auto" w:fill="FFFFFF"/>
+        <w:spacing w:after="0" w:line="240" w:lineRule="auto"/>
+        <w:ind w:left="270"/>
+        <w:rPr>
+          <w:rFonts w:ascii="Arial" w:eastAsia="Times New Roman" w:hAnsi="Arial" w:cs="Arial"/>
+          <w:color w:val="4A4A4D"/>
+          <w:sz w:val="24"/>
+          <w:szCs w:val="24"/>
+        </w:rPr>
+      </w:pPr>
+      <w:r>
+        <w:rPr>
+          <w:rFonts w:ascii="Arial" w:eastAsia="Times New Roman" w:hAnsi="Arial" w:cs="Arial"/>
+          <w:noProof/>
+          <w:color w:val="4A4A4D"/>
+          <w:sz w:val="24"/>
+          <w:szCs w:val="24"/>
+        </w:rPr>
+        <w:lastRenderedPageBreak/>
+        <w:drawing>
+          <wp:inline distT="0" distB="0" distL="0" distR="0" wp14:anchorId="590C991B" wp14:editId="5DED1C0A">
+            <wp:extent cx="3152947" cy="3471169"/>
+            <wp:effectExtent l="0" t="0" r="0" b="0"/>
+            <wp:docPr id="4" name="Picture 4"/>
+            <wp:cNvGraphicFramePr>
+              <a:graphicFrameLocks xmlns:a="http://schemas.openxmlformats.org/drawingml/2006/main" noChangeAspect="1"/>
+            </wp:cNvGraphicFramePr>
+            <a:graphic xmlns:a="http://schemas.openxmlformats.org/drawingml/2006/main">
+              <a:graphicData uri="http://schemas.openxmlformats.org/drawingml/2006/picture">
+                <pic:pic xmlns:pic="http://schemas.openxmlformats.org/drawingml/2006/picture">
+                  <pic:nvPicPr>
+                    <pic:cNvPr id="0" name="Picture 4"/>
+                    <pic:cNvPicPr>
+                      <a:picLocks noChangeAspect="1" noChangeArrowheads="1"/>
+                    </pic:cNvPicPr>
+                  </pic:nvPicPr>
+                  <pic:blipFill>
+                    <a:blip r:embed="rId25">
+                      <a:extLst>
+                        <a:ext uri="{28A0092B-C50C-407E-A947-70E740481C1C}">
+                          <a14:useLocalDpi xmlns:a14="http://schemas.microsoft.com/office/drawing/2010/main" val="0"/>
+                        </a:ext>
+                      </a:extLst>
+                    </a:blip>
+                    <a:srcRect/>
+                    <a:stretch>
+                      <a:fillRect/>
+                    </a:stretch>
+                  </pic:blipFill>
+                  <pic:spPr bwMode="auto">
+                    <a:xfrm>
+                      <a:off x="0" y="0"/>
+                      <a:ext cx="3162931" cy="3482161"/>
+                    </a:xfrm>
+                    <a:prstGeom prst="rect">
+                      <a:avLst/>
+                    </a:prstGeom>
+                    <a:noFill/>
+                    <a:ln>
+                      <a:noFill/>
+                    </a:ln>
+                  </pic:spPr>
+                </pic:pic>
+              </a:graphicData>
+            </a:graphic>
+          </wp:inline>
+        </w:drawing>
+      </w:r>
+    </w:p>
+    <w:p>
+      <w:pPr>
+        <w:shd w:val="clear" w:color="auto" w:fill="FFFFFF"/>
+        <w:spacing w:before="240" w:after="120" w:line="240" w:lineRule="auto"/>
+        <w:ind w:left="270"/>
+        <w:outlineLvl w:val="2"/>
+        <w:rPr>
+          <w:rFonts w:ascii="Arial" w:eastAsia="Times New Roman" w:hAnsi="Arial" w:cs="Arial"/>
+          <w:b/>
+          <w:bCs/>
+          <w:color w:val="252526"/>
+          <w:sz w:val="28"/>
+          <w:szCs w:val="28"/>
+        </w:rPr>
+      </w:pPr>
+      <w:r>
+        <w:rPr>
+          <w:rFonts w:ascii="Arial" w:eastAsia="Times New Roman" w:hAnsi="Arial" w:cs="Arial"/>
+          <w:b/>
+          <w:bCs/>
+          <w:color w:val="252526"/>
+          <w:sz w:val="28"/>
+          <w:szCs w:val="28"/>
+        </w:rPr>
+        <w:t xml:space="preserve">Install </w:t>
+      </w:r>
+      <w:proofErr w:type="spellStart"/>
+      <w:r>
+        <w:rPr>
+          <w:rFonts w:ascii="Arial" w:eastAsia="Times New Roman" w:hAnsi="Arial" w:cs="Arial"/>
+          <w:b/>
+          <w:bCs/>
+          <w:color w:val="252526"/>
+          <w:sz w:val="28"/>
+          <w:szCs w:val="28"/>
+        </w:rPr>
+        <w:t>CMake</w:t>
+      </w:r>
+      <w:proofErr w:type="spellEnd"/>
+    </w:p>
+    <w:p>
+      <w:pPr>
+        <w:numPr>
+          <w:ilvl w:val="1"/>
+          <w:numId w:val="2"/>
+        </w:numPr>
+        <w:shd w:val="clear" w:color="auto" w:fill="FFFFFF"/>
+        <w:spacing w:after="240" w:line="240" w:lineRule="auto"/>
+        <w:ind w:left="990"/>
+        <w:rPr>
+          <w:rFonts w:ascii="Arial" w:eastAsia="Times New Roman" w:hAnsi="Arial" w:cs="Arial"/>
+          <w:color w:val="4A4A4D"/>
+          <w:sz w:val="24"/>
+          <w:szCs w:val="24"/>
+        </w:rPr>
+      </w:pPr>
+      <w:r>
+        <w:rPr>
+          <w:rFonts w:ascii="Arial" w:eastAsia="Times New Roman" w:hAnsi="Arial" w:cs="Arial"/>
+          <w:color w:val="4A4A4D"/>
+          <w:sz w:val="24"/>
+          <w:szCs w:val="24"/>
+        </w:rPr>
+        <w:t xml:space="preserve">Download </w:t>
+      </w:r>
+      <w:proofErr w:type="spellStart"/>
+      <w:r>
+        <w:rPr>
+          <w:rFonts w:ascii="Arial" w:eastAsia="Times New Roman" w:hAnsi="Arial" w:cs="Arial"/>
+          <w:color w:val="4A4A4D"/>
+          <w:sz w:val="24"/>
+          <w:szCs w:val="24"/>
+        </w:rPr>
+        <w:t>CMake</w:t>
+      </w:r>
+      <w:proofErr w:type="spellEnd"/>
+      <w:r>
+        <w:rPr>
+          <w:rFonts w:ascii="Arial" w:eastAsia="Times New Roman" w:hAnsi="Arial" w:cs="Arial"/>
+          <w:color w:val="4A4A4D"/>
+          <w:sz w:val="24"/>
+          <w:szCs w:val="24"/>
+        </w:rPr>
+        <w:t xml:space="preserve"> 3.0.x from </w:t>
+      </w:r>
+      <w:hyperlink r:id="rId26" w:tgtFrame="_blank" w:history="1">
+        <w:r>
+          <w:rPr>
+            <w:rFonts w:ascii="Arial" w:eastAsia="Times New Roman" w:hAnsi="Arial" w:cs="Arial"/>
+            <w:color w:val="1E74B9"/>
+            <w:sz w:val="24"/>
+            <w:szCs w:val="24"/>
+            <w:u w:val="single"/>
+          </w:rPr>
+          <w:t>www.cmake.org/cmake/resources/software.html</w:t>
+        </w:r>
+      </w:hyperlink>
+      <w:r>
+        <w:rPr>
+          <w:rFonts w:ascii="Arial" w:eastAsia="Times New Roman" w:hAnsi="Arial" w:cs="Arial"/>
+          <w:color w:val="4A4A4D"/>
+          <w:sz w:val="24"/>
+          <w:szCs w:val="24"/>
+        </w:rPr>
+        <w:t>.</w:t>
+      </w:r>
+    </w:p>
+    <w:p>
+      <w:pPr>
+        <w:numPr>
+          <w:ilvl w:val="1"/>
+          <w:numId w:val="2"/>
+        </w:numPr>
+        <w:shd w:val="clear" w:color="auto" w:fill="FFFFFF"/>
+        <w:spacing w:after="240" w:line="240" w:lineRule="auto"/>
+        <w:ind w:left="990"/>
+        <w:rPr>
+          <w:rFonts w:ascii="Arial" w:eastAsia="Times New Roman" w:hAnsi="Arial" w:cs="Arial"/>
+          <w:color w:val="4A4A4D"/>
+          <w:sz w:val="24"/>
+          <w:szCs w:val="24"/>
+        </w:rPr>
+      </w:pPr>
+      <w:r>
+        <w:rPr>
+          <w:rFonts w:ascii="Arial" w:eastAsia="Times New Roman" w:hAnsi="Arial" w:cs="Arial"/>
+          <w:color w:val="4A4A4D"/>
+          <w:sz w:val="24"/>
+          <w:szCs w:val="24"/>
+        </w:rPr>
+        <w:t xml:space="preserve">Install </w:t>
+      </w:r>
+      <w:proofErr w:type="spellStart"/>
+      <w:r>
+        <w:rPr>
+          <w:rFonts w:ascii="Arial" w:eastAsia="Times New Roman" w:hAnsi="Arial" w:cs="Arial"/>
+          <w:color w:val="4A4A4D"/>
+          <w:sz w:val="24"/>
+          <w:szCs w:val="24"/>
+        </w:rPr>
+        <w:t>CMake</w:t>
+      </w:r>
+      <w:proofErr w:type="spellEnd"/>
+      <w:r>
+        <w:rPr>
+          <w:rFonts w:ascii="Arial" w:eastAsia="Times New Roman" w:hAnsi="Arial" w:cs="Arial"/>
+          <w:color w:val="4A4A4D"/>
+          <w:sz w:val="24"/>
+          <w:szCs w:val="24"/>
+        </w:rPr>
+        <w:t xml:space="preserve">, ensuring that the option "Add </w:t>
+      </w:r>
+      <w:proofErr w:type="spellStart"/>
+      <w:r>
+        <w:rPr>
+          <w:rFonts w:ascii="Arial" w:eastAsia="Times New Roman" w:hAnsi="Arial" w:cs="Arial"/>
+          <w:color w:val="4A4A4D"/>
+          <w:sz w:val="24"/>
+          <w:szCs w:val="24"/>
+        </w:rPr>
+        <w:t>CMake</w:t>
+      </w:r>
+      <w:proofErr w:type="spellEnd"/>
+      <w:r>
+        <w:rPr>
+          <w:rFonts w:ascii="Arial" w:eastAsia="Times New Roman" w:hAnsi="Arial" w:cs="Arial"/>
+          <w:color w:val="4A4A4D"/>
+          <w:sz w:val="24"/>
+          <w:szCs w:val="24"/>
+        </w:rPr>
+        <w:t xml:space="preserve"> to system PATH" is selected when installing. It's up to the user to select whether it's installed into the PATH for all users or just the current user. In this example, the assumption is that it's installed for all users.</w:t>
+      </w:r>
+    </w:p>
+    <w:p>
+      <w:pPr>
+        <w:shd w:val="clear" w:color="auto" w:fill="FFFFFF"/>
+        <w:spacing w:after="0" w:line="240" w:lineRule="auto"/>
+        <w:ind w:left="990"/>
+        <w:rPr>
+          <w:rFonts w:ascii="Arial" w:eastAsia="Times New Roman" w:hAnsi="Arial" w:cs="Arial"/>
+          <w:color w:val="4A4A4D"/>
+          <w:sz w:val="24"/>
+          <w:szCs w:val="24"/>
+        </w:rPr>
+      </w:pPr>
+      <w:r>
+        <w:rPr>
+          <w:rFonts w:ascii="Arial" w:eastAsia="Times New Roman" w:hAnsi="Arial" w:cs="Arial"/>
+          <w:noProof/>
+          <w:color w:val="4A4A4D"/>
+          <w:sz w:val="24"/>
+          <w:szCs w:val="24"/>
+        </w:rPr>
+        <w:lastRenderedPageBreak/>
+        <w:drawing>
+          <wp:inline distT="0" distB="0" distL="0" distR="0" wp14:anchorId="554A73FF" wp14:editId="4D95B044">
+            <wp:extent cx="4287914" cy="3339005"/>
+            <wp:effectExtent l="0" t="0" r="0" b="0"/>
+            <wp:docPr id="5" name="Picture 5"/>
+            <wp:cNvGraphicFramePr>
+              <a:graphicFrameLocks xmlns:a="http://schemas.openxmlformats.org/drawingml/2006/main" noChangeAspect="1"/>
+            </wp:cNvGraphicFramePr>
+            <a:graphic xmlns:a="http://schemas.openxmlformats.org/drawingml/2006/main">
+              <a:graphicData uri="http://schemas.openxmlformats.org/drawingml/2006/picture">
+                <pic:pic xmlns:pic="http://schemas.openxmlformats.org/drawingml/2006/picture">
+                  <pic:nvPicPr>
+                    <pic:cNvPr id="0" name="Picture 5"/>
+                    <pic:cNvPicPr>
+                      <a:picLocks noChangeAspect="1" noChangeArrowheads="1"/>
+                    </pic:cNvPicPr>
+                  </pic:nvPicPr>
+                  <pic:blipFill>
+                    <a:blip r:embed="rId27">
+                      <a:extLst>
+                        <a:ext uri="{28A0092B-C50C-407E-A947-70E740481C1C}">
+                          <a14:useLocalDpi xmlns:a14="http://schemas.microsoft.com/office/drawing/2010/main" val="0"/>
+                        </a:ext>
+                      </a:extLst>
+                    </a:blip>
+                    <a:srcRect/>
+                    <a:stretch>
+                      <a:fillRect/>
+                    </a:stretch>
+                  </pic:blipFill>
+                  <pic:spPr bwMode="auto">
+                    <a:xfrm>
+                      <a:off x="0" y="0"/>
+                      <a:ext cx="4313303" cy="3358776"/>
+                    </a:xfrm>
+                    <a:prstGeom prst="rect">
+                      <a:avLst/>
+                    </a:prstGeom>
+                    <a:noFill/>
+                    <a:ln>
+                      <a:noFill/>
+                    </a:ln>
+                  </pic:spPr>
+                </pic:pic>
+              </a:graphicData>
+            </a:graphic>
+          </wp:inline>
+        </w:drawing>
+      </w:r>
+    </w:p>
+    <w:p>
+      <w:pPr>
+        <w:numPr>
+          <w:ilvl w:val="1"/>
+          <w:numId w:val="2"/>
+        </w:numPr>
+        <w:shd w:val="clear" w:color="auto" w:fill="FFFFFF"/>
+        <w:spacing w:after="240" w:line="240" w:lineRule="auto"/>
+        <w:ind w:left="990"/>
+        <w:rPr>
+          <w:rFonts w:ascii="Arial" w:eastAsia="Times New Roman" w:hAnsi="Arial" w:cs="Arial"/>
+          <w:color w:val="4A4A4D"/>
+          <w:sz w:val="24"/>
+          <w:szCs w:val="24"/>
+        </w:rPr>
+      </w:pPr>
+      <w:r>
+        <w:rPr>
+          <w:rFonts w:ascii="Arial" w:eastAsia="Times New Roman" w:hAnsi="Arial" w:cs="Arial"/>
+          <w:color w:val="4A4A4D"/>
+          <w:sz w:val="24"/>
+          <w:szCs w:val="24"/>
+        </w:rPr>
+        <w:t>Follow the remaining instructions of the installer.</w:t>
+      </w:r>
+    </w:p>
+    <w:p>
+      <w:pPr>
+        <w:numPr>
+          <w:ilvl w:val="1"/>
+          <w:numId w:val="2"/>
+        </w:numPr>
+        <w:shd w:val="clear" w:color="auto" w:fill="FFFFFF"/>
+        <w:spacing w:after="240" w:line="240" w:lineRule="auto"/>
+        <w:ind w:left="990"/>
+        <w:rPr>
+          <w:rFonts w:ascii="Arial" w:eastAsia="Times New Roman" w:hAnsi="Arial" w:cs="Arial"/>
+          <w:color w:val="4A4A4D"/>
+          <w:sz w:val="24"/>
+          <w:szCs w:val="24"/>
+        </w:rPr>
+      </w:pPr>
+      <w:r>
+        <w:rPr>
+          <w:rFonts w:ascii="Arial" w:eastAsia="Times New Roman" w:hAnsi="Arial" w:cs="Arial"/>
+          <w:color w:val="4A4A4D"/>
+          <w:sz w:val="24"/>
+          <w:szCs w:val="24"/>
+        </w:rPr>
+        <w:t>You may need to reboot your system for the PATH changes to take effect.</w:t>
+      </w:r>
+    </w:p>
+    <w:p>
+      <w:pPr>
+        <w:shd w:val="clear" w:color="auto" w:fill="FFFFFF"/>
+        <w:spacing w:before="240" w:after="120" w:line="240" w:lineRule="auto"/>
+        <w:outlineLvl w:val="2"/>
+        <w:rPr>
+          <w:rFonts w:ascii="Arial" w:eastAsia="Times New Roman" w:hAnsi="Arial" w:cs="Arial"/>
+          <w:b/>
+          <w:bCs/>
+          <w:color w:val="252526"/>
+          <w:sz w:val="28"/>
+          <w:szCs w:val="28"/>
+        </w:rPr>
+      </w:pPr>
+      <w:r>
+        <w:rPr>
+          <w:rFonts w:ascii="Arial" w:eastAsia="Times New Roman" w:hAnsi="Arial" w:cs="Arial"/>
+          <w:b/>
+          <w:bCs/>
+          <w:color w:val="252526"/>
+          <w:sz w:val="28"/>
+          <w:szCs w:val="28"/>
+        </w:rPr>
+        <w:t>2. Build an Example Application</w:t>
+      </w:r>
+    </w:p>
+    <w:p>
+      <w:pPr>
+        <w:shd w:val="clear" w:color="auto" w:fill="FFFFFF"/>
+        <w:spacing w:after="240" w:line="240" w:lineRule="auto"/>
+        <w:rPr>
+          <w:rFonts w:ascii="Arial" w:eastAsia="Times New Roman" w:hAnsi="Arial" w:cs="Arial"/>
+          <w:color w:val="4A4A4D"/>
+          <w:sz w:val="24"/>
+          <w:szCs w:val="24"/>
+        </w:rPr>
+      </w:pPr>
+      <w:r>
+        <w:rPr>
+          <w:rFonts w:ascii="Arial" w:eastAsia="Times New Roman" w:hAnsi="Arial" w:cs="Arial"/>
+          <w:color w:val="4A4A4D"/>
+          <w:sz w:val="24"/>
+          <w:szCs w:val="24"/>
+        </w:rPr>
+        <w:t>To build an example application, follow these steps.</w:t>
+      </w:r>
+    </w:p>
+    <w:p>
+      <w:pPr>
+        <w:numPr>
+          <w:ilvl w:val="0"/>
+          <w:numId w:val="3"/>
+        </w:numPr>
+        <w:shd w:val="clear" w:color="auto" w:fill="FFFFFF"/>
+        <w:spacing w:after="240" w:line="240" w:lineRule="auto"/>
+        <w:ind w:left="270"/>
+        <w:rPr>
+          <w:rFonts w:ascii="Arial" w:eastAsia="Times New Roman" w:hAnsi="Arial" w:cs="Arial"/>
+          <w:color w:val="4A4A4D"/>
+          <w:sz w:val="24"/>
+          <w:szCs w:val="24"/>
+        </w:rPr>
+      </w:pPr>
+      <w:r>
+        <w:rPr>
+          <w:rFonts w:ascii="Arial" w:eastAsia="Times New Roman" w:hAnsi="Arial" w:cs="Arial"/>
+          <w:color w:val="4A4A4D"/>
+          <w:sz w:val="24"/>
+          <w:szCs w:val="24"/>
+        </w:rPr>
+        <w:t xml:space="preserve">1. If not already running, open a GCC Arm Embedded tool chain command window. To launch the window, from the Windows operating system Start menu, go to “Programs -&gt; GNU Tools Arm </w:t>
+      </w:r>
+      <w:proofErr w:type="gramStart"/>
+      <w:r>
+        <w:rPr>
+          <w:rFonts w:ascii="Arial" w:eastAsia="Times New Roman" w:hAnsi="Arial" w:cs="Arial"/>
+          <w:color w:val="4A4A4D"/>
+          <w:sz w:val="24"/>
+          <w:szCs w:val="24"/>
+        </w:rPr>
+        <w:t>Embedded ”</w:t>
+      </w:r>
+      <w:proofErr w:type="gramEnd"/>
+      <w:r>
+        <w:rPr>
+          <w:rFonts w:ascii="Arial" w:eastAsia="Times New Roman" w:hAnsi="Arial" w:cs="Arial"/>
+          <w:color w:val="4A4A4D"/>
+          <w:sz w:val="24"/>
+          <w:szCs w:val="24"/>
+        </w:rPr>
+        <w:t xml:space="preserve"> and select “GCC Command Prompt”.</w:t>
+      </w:r>
+    </w:p>
+    <w:p>
+      <w:pPr>
+        <w:shd w:val="clear" w:color="auto" w:fill="FFFFFF"/>
+        <w:spacing w:after="0" w:line="240" w:lineRule="auto"/>
+        <w:ind w:left="270"/>
+        <w:rPr>
+          <w:rFonts w:ascii="Arial" w:eastAsia="Times New Roman" w:hAnsi="Arial" w:cs="Arial"/>
+          <w:color w:val="4A4A4D"/>
+          <w:sz w:val="24"/>
+          <w:szCs w:val="24"/>
+        </w:rPr>
+      </w:pPr>
+      <w:r>
+        <w:rPr>
+          <w:rFonts w:ascii="Arial" w:eastAsia="Times New Roman" w:hAnsi="Arial" w:cs="Arial"/>
+          <w:noProof/>
+          <w:color w:val="4A4A4D"/>
+          <w:sz w:val="24"/>
+          <w:szCs w:val="24"/>
+        </w:rPr>
+        <w:drawing>
+          <wp:inline distT="0" distB="0" distL="0" distR="0" wp14:anchorId="4D2D8C11" wp14:editId="36F04DF6">
+            <wp:extent cx="2104007" cy="701485"/>
+            <wp:effectExtent l="0" t="0" r="0" b="3810"/>
+            <wp:docPr id="6" name="Picture 6"/>
+            <wp:cNvGraphicFramePr>
+              <a:graphicFrameLocks xmlns:a="http://schemas.openxmlformats.org/drawingml/2006/main" noChangeAspect="1"/>
+            </wp:cNvGraphicFramePr>
+            <a:graphic xmlns:a="http://schemas.openxmlformats.org/drawingml/2006/main">
+              <a:graphicData uri="http://schemas.openxmlformats.org/drawingml/2006/picture">
+                <pic:pic xmlns:pic="http://schemas.openxmlformats.org/drawingml/2006/picture">
+                  <pic:nvPicPr>
+                    <pic:cNvPr id="0" name="Picture 6"/>
+                    <pic:cNvPicPr>
+                      <a:picLocks noChangeAspect="1" noChangeArrowheads="1"/>
+                    </pic:cNvPicPr>
+                  </pic:nvPicPr>
+                  <pic:blipFill>
+                    <a:blip r:embed="rId28">
+                      <a:extLst>
+                        <a:ext uri="{28A0092B-C50C-407E-A947-70E740481C1C}">
+                          <a14:useLocalDpi xmlns:a14="http://schemas.microsoft.com/office/drawing/2010/main" val="0"/>
+                        </a:ext>
+                      </a:extLst>
+                    </a:blip>
+                    <a:srcRect/>
+                    <a:stretch>
+                      <a:fillRect/>
+                    </a:stretch>
+                  </pic:blipFill>
+                  <pic:spPr bwMode="auto">
+                    <a:xfrm>
+                      <a:off x="0" y="0"/>
+                      <a:ext cx="2136910" cy="712455"/>
+                    </a:xfrm>
+                    <a:prstGeom prst="rect">
+                      <a:avLst/>
+                    </a:prstGeom>
+                    <a:noFill/>
+                    <a:ln>
+                      <a:noFill/>
+                    </a:ln>
+                  </pic:spPr>
+                </pic:pic>
+              </a:graphicData>
+            </a:graphic>
+          </wp:inline>
+        </w:drawing>
+      </w:r>
+    </w:p>
+    <w:p>
+      <w:pPr>
+        <w:numPr>
+          <w:ilvl w:val="0"/>
+          <w:numId w:val="3"/>
+        </w:numPr>
+        <w:shd w:val="clear" w:color="auto" w:fill="FFFFFF"/>
+        <w:spacing w:after="240" w:line="240" w:lineRule="auto"/>
+        <w:ind w:left="270"/>
+        <w:rPr>
+          <w:rFonts w:ascii="Arial" w:eastAsia="Times New Roman" w:hAnsi="Arial" w:cs="Arial"/>
+          <w:color w:val="4A4A4D"/>
+          <w:sz w:val="24"/>
+          <w:szCs w:val="24"/>
+        </w:rPr>
+      </w:pPr>
+      <w:r>
+        <w:rPr>
+          <w:rFonts w:ascii="Arial" w:eastAsia="Times New Roman" w:hAnsi="Arial" w:cs="Arial"/>
+          <w:color w:val="4A4A4D"/>
+          <w:sz w:val="24"/>
+          <w:szCs w:val="24"/>
+        </w:rPr>
+        <w:t>Change the directory to the example application project directory, which has a path like this:</w:t>
+      </w:r>
+    </w:p>
+    <w:p>
+      <w:pPr>
+        <w:shd w:val="clear" w:color="auto" w:fill="FFFFFF"/>
+        <w:spacing w:after="240" w:line="240" w:lineRule="auto"/>
+        <w:ind w:left="270"/>
+        <w:rPr>
+          <w:rFonts w:ascii="Arial" w:eastAsia="Times New Roman" w:hAnsi="Arial" w:cs="Arial"/>
+          <w:color w:val="4A4A4D"/>
+          <w:sz w:val="24"/>
+          <w:szCs w:val="24"/>
+        </w:rPr>
+      </w:pPr>
+      <w:r>
+        <w:rPr>
+          <w:rFonts w:ascii="Arial" w:eastAsia="Times New Roman" w:hAnsi="Arial" w:cs="Arial"/>
+          <w:i/>
+          <w:iCs/>
+          <w:color w:val="4A4A4D"/>
+          <w:sz w:val="24"/>
+          <w:szCs w:val="24"/>
+        </w:rPr>
+        <w:t>/boards////</w:t>
+      </w:r>
+      <w:proofErr w:type="spellStart"/>
+      <w:r>
+        <w:rPr>
+          <w:rFonts w:ascii="Arial" w:eastAsia="Times New Roman" w:hAnsi="Arial" w:cs="Arial"/>
+          <w:i/>
+          <w:iCs/>
+          <w:color w:val="4A4A4D"/>
+          <w:sz w:val="24"/>
+          <w:szCs w:val="24"/>
+        </w:rPr>
+        <w:t>armgcc</w:t>
+      </w:r>
+      <w:proofErr w:type="spellEnd"/>
+    </w:p>
+    <w:p>
+      <w:pPr>
+        <w:shd w:val="clear" w:color="auto" w:fill="FFFFFF"/>
+        <w:spacing w:after="240" w:line="240" w:lineRule="auto"/>
+        <w:ind w:left="270"/>
+        <w:rPr>
+          <w:rFonts w:ascii="Arial" w:eastAsia="Times New Roman" w:hAnsi="Arial" w:cs="Arial"/>
+          <w:color w:val="4A4A4D"/>
+          <w:sz w:val="24"/>
+          <w:szCs w:val="24"/>
+        </w:rPr>
+      </w:pPr>
+      <w:r>
+        <w:rPr>
+          <w:rFonts w:ascii="Arial" w:eastAsia="Times New Roman" w:hAnsi="Arial" w:cs="Arial"/>
+          <w:color w:val="4A4A4D"/>
+          <w:sz w:val="24"/>
+          <w:szCs w:val="24"/>
+        </w:rPr>
+        <w:t>For this guide, the exact path is:</w:t>
+      </w:r>
+    </w:p>
+    <w:p>
+      <w:pPr>
+        <w:shd w:val="clear" w:color="auto" w:fill="FFFFFF"/>
+        <w:spacing w:after="240" w:line="240" w:lineRule="auto"/>
+        <w:ind w:left="270"/>
+        <w:rPr>
+          <w:rFonts w:ascii="Arial" w:eastAsia="Times New Roman" w:hAnsi="Arial" w:cs="Arial"/>
+          <w:color w:val="4A4A4D"/>
+          <w:sz w:val="24"/>
+          <w:szCs w:val="24"/>
+        </w:rPr>
+      </w:pPr>
+      <w:r>
+        <w:rPr>
+          <w:rFonts w:ascii="Arial" w:eastAsia="Times New Roman" w:hAnsi="Arial" w:cs="Arial"/>
+          <w:i/>
+          <w:iCs/>
+          <w:color w:val="4A4A4D"/>
+          <w:sz w:val="24"/>
+          <w:szCs w:val="24"/>
+        </w:rPr>
+        <w:t>/boards/frdmke15z/</w:t>
+      </w:r>
+      <w:proofErr w:type="spellStart"/>
+      <w:r>
+        <w:rPr>
+          <w:rFonts w:ascii="Arial" w:eastAsia="Times New Roman" w:hAnsi="Arial" w:cs="Arial"/>
+          <w:i/>
+          <w:iCs/>
+          <w:color w:val="4A4A4D"/>
+          <w:sz w:val="24"/>
+          <w:szCs w:val="24"/>
+        </w:rPr>
+        <w:t>demo_apps</w:t>
+      </w:r>
+      <w:proofErr w:type="spellEnd"/>
+      <w:r>
+        <w:rPr>
+          <w:rFonts w:ascii="Arial" w:eastAsia="Times New Roman" w:hAnsi="Arial" w:cs="Arial"/>
+          <w:i/>
+          <w:iCs/>
+          <w:color w:val="4A4A4D"/>
+          <w:sz w:val="24"/>
+          <w:szCs w:val="24"/>
+        </w:rPr>
+        <w:t>/</w:t>
+      </w:r>
+      <w:proofErr w:type="spellStart"/>
+      <w:r>
+        <w:rPr>
+          <w:rFonts w:ascii="Arial" w:eastAsia="Times New Roman" w:hAnsi="Arial" w:cs="Arial"/>
+          <w:i/>
+          <w:iCs/>
+          <w:color w:val="4A4A4D"/>
+          <w:sz w:val="24"/>
+          <w:szCs w:val="24"/>
+        </w:rPr>
+        <w:t>hello_world</w:t>
+      </w:r>
+      <w:proofErr w:type="spellEnd"/>
+      <w:r>
+        <w:rPr>
+          <w:rFonts w:ascii="Arial" w:eastAsia="Times New Roman" w:hAnsi="Arial" w:cs="Arial"/>
+          <w:i/>
+          <w:iCs/>
+          <w:color w:val="4A4A4D"/>
+          <w:sz w:val="24"/>
+          <w:szCs w:val="24"/>
+        </w:rPr>
+        <w:t>/</w:t>
+      </w:r>
+      <w:proofErr w:type="spellStart"/>
+      <w:r>
+        <w:rPr>
+          <w:rFonts w:ascii="Arial" w:eastAsia="Times New Roman" w:hAnsi="Arial" w:cs="Arial"/>
+          <w:i/>
+          <w:iCs/>
+          <w:color w:val="4A4A4D"/>
+          <w:sz w:val="24"/>
+          <w:szCs w:val="24"/>
+        </w:rPr>
+        <w:t>armgcc</w:t>
+      </w:r>
+      <w:proofErr w:type="spellEnd"/>
+    </w:p>
+    <w:p>
+      <w:pPr>
+        <w:numPr>
+          <w:ilvl w:val="0"/>
+          <w:numId w:val="3"/>
+        </w:numPr>
+        <w:shd w:val="clear" w:color="auto" w:fill="FFFFFF"/>
+        <w:spacing w:after="240" w:line="240" w:lineRule="auto"/>
+        <w:ind w:left="270"/>
+        <w:rPr>
+          <w:rFonts w:ascii="Arial" w:eastAsia="Times New Roman" w:hAnsi="Arial" w:cs="Arial"/>
+          <w:color w:val="4A4A4D"/>
+          <w:sz w:val="24"/>
+          <w:szCs w:val="24"/>
+        </w:rPr>
+      </w:pPr>
+      <w:r>
+        <w:rPr>
+          <w:rFonts w:ascii="Arial" w:eastAsia="Times New Roman" w:hAnsi="Arial" w:cs="Arial"/>
+          <w:color w:val="4A4A4D"/>
+          <w:sz w:val="24"/>
+          <w:szCs w:val="24"/>
+        </w:rPr>
+        <w:t>Type “build_debug.bat” on the command line or double click on the "build_debug.bat" file in Windows operating system Explorer to perform the build. The output is shown in this figure:</w:t>
+      </w:r>
+    </w:p>
+    <w:p>
+      <w:pPr>
+        <w:shd w:val="clear" w:color="auto" w:fill="FFFFFF"/>
+        <w:spacing w:after="0" w:line="240" w:lineRule="auto"/>
+        <w:ind w:left="270"/>
+        <w:rPr>
+          <w:rFonts w:ascii="Arial" w:eastAsia="Times New Roman" w:hAnsi="Arial" w:cs="Arial"/>
+          <w:color w:val="4A4A4D"/>
+          <w:sz w:val="24"/>
+          <w:szCs w:val="24"/>
+        </w:rPr>
+      </w:pPr>
+      <w:r>
+        <w:rPr>
+          <w:rFonts w:ascii="Arial" w:eastAsia="Times New Roman" w:hAnsi="Arial" w:cs="Arial"/>
+          <w:noProof/>
+          <w:color w:val="4A4A4D"/>
+          <w:sz w:val="24"/>
+          <w:szCs w:val="24"/>
+        </w:rPr>
+        <w:lastRenderedPageBreak/>
+        <w:drawing>
+          <wp:inline distT="0" distB="0" distL="0" distR="0" wp14:anchorId="69385EF9" wp14:editId="140C34EC">
+            <wp:extent cx="6649357" cy="1433276"/>
+            <wp:effectExtent l="0" t="0" r="0" b="0"/>
+            <wp:docPr id="7" name="Picture 7"/>
+            <wp:cNvGraphicFramePr>
+              <a:graphicFrameLocks xmlns:a="http://schemas.openxmlformats.org/drawingml/2006/main" noChangeAspect="1"/>
+            </wp:cNvGraphicFramePr>
+            <a:graphic xmlns:a="http://schemas.openxmlformats.org/drawingml/2006/main">
+              <a:graphicData uri="http://schemas.openxmlformats.org/drawingml/2006/picture">
+                <pic:pic xmlns:pic="http://schemas.openxmlformats.org/drawingml/2006/picture">
+                  <pic:nvPicPr>
+                    <pic:cNvPr id="0" name="Picture 7"/>
+                    <pic:cNvPicPr>
+                      <a:picLocks noChangeAspect="1" noChangeArrowheads="1"/>
+                    </pic:cNvPicPr>
+                  </pic:nvPicPr>
+                  <pic:blipFill>
+                    <a:blip r:embed="rId29">
+                      <a:extLst>
+                        <a:ext uri="{28A0092B-C50C-407E-A947-70E740481C1C}">
+                          <a14:useLocalDpi xmlns:a14="http://schemas.microsoft.com/office/drawing/2010/main" val="0"/>
+                        </a:ext>
+                      </a:extLst>
+                    </a:blip>
+                    <a:srcRect/>
+                    <a:stretch>
+                      <a:fillRect/>
+                    </a:stretch>
+                  </pic:blipFill>
+                  <pic:spPr bwMode="auto">
+                    <a:xfrm>
+                      <a:off x="0" y="0"/>
+                      <a:ext cx="6840297" cy="1474433"/>
+                    </a:xfrm>
+                    <a:prstGeom prst="rect">
+                      <a:avLst/>
+                    </a:prstGeom>
+                    <a:noFill/>
+                    <a:ln>
+                      <a:noFill/>
+                    </a:ln>
+                  </pic:spPr>
+                </pic:pic>
+              </a:graphicData>
+            </a:graphic>
+          </wp:inline>
+        </w:drawing>
+      </w:r>
+    </w:p>
+    <w:p>
+      <w:pPr>
+        <w:shd w:val="clear" w:color="auto" w:fill="FFFFFF"/>
+        <w:spacing w:before="240" w:after="120" w:line="240" w:lineRule="auto"/>
+        <w:outlineLvl w:val="2"/>
+        <w:rPr>
+          <w:rFonts w:ascii="Arial" w:eastAsia="Times New Roman" w:hAnsi="Arial" w:cs="Arial"/>
+          <w:b/>
+          <w:bCs/>
+          <w:color w:val="252526"/>
+          <w:sz w:val="28"/>
+          <w:szCs w:val="28"/>
+        </w:rPr>
+      </w:pPr>
+      <w:r>
+        <w:rPr>
+          <w:rFonts w:ascii="Arial" w:eastAsia="Times New Roman" w:hAnsi="Arial" w:cs="Arial"/>
+          <w:b/>
+          <w:bCs/>
+          <w:color w:val="252526"/>
+          <w:sz w:val="28"/>
+          <w:szCs w:val="28"/>
+        </w:rPr>
+        <w:t>3. Run an Example Application</w:t>
+      </w:r>
+    </w:p>
+    <w:p>
+      <w:pPr>
+        <w:shd w:val="clear" w:color="auto" w:fill="FFFFFF"/>
+        <w:spacing w:after="240" w:line="240" w:lineRule="auto"/>
+        <w:rPr>
+          <w:rFonts w:ascii="Arial" w:eastAsia="Times New Roman" w:hAnsi="Arial" w:cs="Arial"/>
+          <w:color w:val="4A4A4D"/>
+          <w:sz w:val="24"/>
+          <w:szCs w:val="24"/>
+        </w:rPr>
+      </w:pPr>
+      <w:r>
+        <w:rPr>
+          <w:rFonts w:ascii="Arial" w:eastAsia="Times New Roman" w:hAnsi="Arial" w:cs="Arial"/>
+          <w:color w:val="4A4A4D"/>
+          <w:sz w:val="24"/>
+          <w:szCs w:val="24"/>
+        </w:rPr>
+        <w:t>The GCC tools require a J-Link debug interface. To update the OpenSDA firmware on your board to the latest J-Link app, visit </w:t>
+      </w:r>
+      <w:hyperlink r:id="rId30" w:tgtFrame="_blank" w:history="1">
+        <w:r>
+          <w:rPr>
+            <w:rFonts w:ascii="Arial" w:eastAsia="Times New Roman" w:hAnsi="Arial" w:cs="Arial"/>
+            <w:color w:val="1E74B9"/>
+            <w:sz w:val="24"/>
+            <w:szCs w:val="24"/>
+            <w:u w:val="single"/>
+          </w:rPr>
+          <w:t>www.nxp.com/opensda</w:t>
+        </w:r>
+      </w:hyperlink>
+      <w:r>
+        <w:rPr>
+          <w:rFonts w:ascii="Arial" w:eastAsia="Times New Roman" w:hAnsi="Arial" w:cs="Arial"/>
+          <w:color w:val="4A4A4D"/>
+          <w:sz w:val="24"/>
+          <w:szCs w:val="24"/>
+        </w:rPr>
+        <w:t>. After installing the J-Link OpenSDA application, download the J-Link driver and software package from </w:t>
+      </w:r>
+      <w:hyperlink r:id="rId31" w:tgtFrame="_blank" w:history="1">
+        <w:r>
+          <w:rPr>
+            <w:rFonts w:ascii="Arial" w:eastAsia="Times New Roman" w:hAnsi="Arial" w:cs="Arial"/>
+            <w:color w:val="1E74B9"/>
+            <w:sz w:val="24"/>
+            <w:szCs w:val="24"/>
+            <w:u w:val="single"/>
+          </w:rPr>
+          <w:t>www.segger.com/downloads.html</w:t>
+        </w:r>
+      </w:hyperlink>
+      <w:r>
+        <w:rPr>
+          <w:rFonts w:ascii="Arial" w:eastAsia="Times New Roman" w:hAnsi="Arial" w:cs="Arial"/>
+          <w:color w:val="4A4A4D"/>
+          <w:sz w:val="24"/>
+          <w:szCs w:val="24"/>
+        </w:rPr>
+        <w:t>.</w:t>
+      </w:r>
+    </w:p>
+    <w:p>
+      <w:pPr>
+        <w:numPr>
+          <w:ilvl w:val="0"/>
+          <w:numId w:val="4"/>
+        </w:numPr>
+        <w:shd w:val="clear" w:color="auto" w:fill="FFFFFF"/>
+        <w:spacing w:after="240" w:line="240" w:lineRule="auto"/>
+        <w:ind w:left="270"/>
+        <w:rPr>
+          <w:rFonts w:ascii="Arial" w:eastAsia="Times New Roman" w:hAnsi="Arial" w:cs="Arial"/>
+          <w:color w:val="4A4A4D"/>
+          <w:sz w:val="24"/>
+          <w:szCs w:val="24"/>
+        </w:rPr>
+      </w:pPr>
+      <w:r>
+        <w:rPr>
+          <w:rFonts w:ascii="Arial" w:eastAsia="Times New Roman" w:hAnsi="Arial" w:cs="Arial"/>
+          <w:color w:val="4A4A4D"/>
+          <w:sz w:val="24"/>
+          <w:szCs w:val="24"/>
+        </w:rPr>
+        <w:t>Connect the development platform to your PC via USB cable between the "SDAUSB" USB port on the board and the PC USB connector.</w:t>
+      </w:r>
+    </w:p>
+    <w:p>
+      <w:pPr>
+        <w:numPr>
+          <w:ilvl w:val="0"/>
+          <w:numId w:val="4"/>
+        </w:numPr>
+        <w:shd w:val="clear" w:color="auto" w:fill="FFFFFF"/>
+        <w:spacing w:after="240" w:line="240" w:lineRule="auto"/>
+        <w:ind w:left="270"/>
+        <w:rPr>
+          <w:rFonts w:ascii="Arial" w:eastAsia="Times New Roman" w:hAnsi="Arial" w:cs="Arial"/>
+          <w:color w:val="4A4A4D"/>
+          <w:sz w:val="24"/>
+          <w:szCs w:val="24"/>
+        </w:rPr>
+      </w:pPr>
+      <w:r>
+        <w:rPr>
+          <w:rFonts w:ascii="Arial" w:eastAsia="Times New Roman" w:hAnsi="Arial" w:cs="Arial"/>
+          <w:color w:val="4A4A4D"/>
+          <w:sz w:val="24"/>
+          <w:szCs w:val="24"/>
+        </w:rPr>
+        <w:t xml:space="preserve">Open the terminal application on the PC (such as PuTTY or </w:t>
+      </w:r>
+      <w:proofErr w:type="spellStart"/>
+      <w:r>
+        <w:rPr>
+          <w:rFonts w:ascii="Arial" w:eastAsia="Times New Roman" w:hAnsi="Arial" w:cs="Arial"/>
+          <w:color w:val="4A4A4D"/>
+          <w:sz w:val="24"/>
+          <w:szCs w:val="24"/>
+        </w:rPr>
+        <w:t>TeraTerm</w:t>
+      </w:r>
+      <w:proofErr w:type="spellEnd"/>
+      <w:r>
+        <w:rPr>
+          <w:rFonts w:ascii="Arial" w:eastAsia="Times New Roman" w:hAnsi="Arial" w:cs="Arial"/>
+          <w:color w:val="4A4A4D"/>
+          <w:sz w:val="24"/>
+          <w:szCs w:val="24"/>
+        </w:rPr>
+        <w:t>) and connect to the debug COM port you determined earlier. Configure the terminal with these settings:</w:t>
+      </w:r>
+    </w:p>
+    <w:p>
+      <w:pPr>
+        <w:numPr>
+          <w:ilvl w:val="1"/>
+          <w:numId w:val="4"/>
+        </w:numPr>
+        <w:shd w:val="clear" w:color="auto" w:fill="FFFFFF"/>
+        <w:spacing w:after="0" w:line="240" w:lineRule="auto"/>
+        <w:ind w:left="270"/>
+        <w:rPr>
+          <w:rFonts w:ascii="Arial" w:eastAsia="Times New Roman" w:hAnsi="Arial" w:cs="Arial"/>
+          <w:color w:val="4A4A4D"/>
+          <w:sz w:val="24"/>
+          <w:szCs w:val="24"/>
+        </w:rPr>
+      </w:pPr>
+      <w:r>
+        <w:rPr>
+          <w:rFonts w:ascii="Arial" w:eastAsia="Times New Roman" w:hAnsi="Arial" w:cs="Arial"/>
+          <w:color w:val="4A4A4D"/>
+          <w:sz w:val="24"/>
+          <w:szCs w:val="24"/>
+        </w:rPr>
+        <w:t xml:space="preserve">15200 baud </w:t>
+      </w:r>
+      <w:proofErr w:type="gramStart"/>
+      <w:r>
+        <w:rPr>
+          <w:rFonts w:ascii="Arial" w:eastAsia="Times New Roman" w:hAnsi="Arial" w:cs="Arial"/>
+          <w:color w:val="4A4A4D"/>
+          <w:sz w:val="24"/>
+          <w:szCs w:val="24"/>
+        </w:rPr>
+        <w:t>rate</w:t>
+      </w:r>
+      <w:proofErr w:type="gramEnd"/>
+    </w:p>
+    <w:p>
+      <w:pPr>
+        <w:numPr>
+          <w:ilvl w:val="1"/>
+          <w:numId w:val="4"/>
+        </w:numPr>
+        <w:shd w:val="clear" w:color="auto" w:fill="FFFFFF"/>
+        <w:spacing w:after="0" w:line="240" w:lineRule="auto"/>
+        <w:ind w:left="270"/>
+        <w:rPr>
+          <w:rFonts w:ascii="Arial" w:eastAsia="Times New Roman" w:hAnsi="Arial" w:cs="Arial"/>
+          <w:color w:val="4A4A4D"/>
+          <w:sz w:val="24"/>
+          <w:szCs w:val="24"/>
+        </w:rPr>
+      </w:pPr>
+      <w:r>
+        <w:rPr>
+          <w:rFonts w:ascii="Arial" w:eastAsia="Times New Roman" w:hAnsi="Arial" w:cs="Arial"/>
+          <w:color w:val="4A4A4D"/>
+          <w:sz w:val="24"/>
+          <w:szCs w:val="24"/>
+        </w:rPr>
+        <w:t>No parity</w:t>
+      </w:r>
+    </w:p>
+    <w:p>
+      <w:pPr>
+        <w:numPr>
+          <w:ilvl w:val="1"/>
+          <w:numId w:val="4"/>
+        </w:numPr>
+        <w:shd w:val="clear" w:color="auto" w:fill="FFFFFF"/>
+        <w:spacing w:after="0" w:line="240" w:lineRule="auto"/>
+        <w:ind w:left="270"/>
+        <w:rPr>
+          <w:rFonts w:ascii="Arial" w:eastAsia="Times New Roman" w:hAnsi="Arial" w:cs="Arial"/>
+          <w:color w:val="4A4A4D"/>
+          <w:sz w:val="24"/>
+          <w:szCs w:val="24"/>
+        </w:rPr>
+      </w:pPr>
+      <w:r>
+        <w:rPr>
+          <w:rFonts w:ascii="Arial" w:eastAsia="Times New Roman" w:hAnsi="Arial" w:cs="Arial"/>
+          <w:color w:val="4A4A4D"/>
+          <w:sz w:val="24"/>
+          <w:szCs w:val="24"/>
+        </w:rPr>
+        <w:t>8 data bits</w:t>
+      </w:r>
+    </w:p>
+    <w:p>
+      <w:pPr>
+        <w:numPr>
+          <w:ilvl w:val="1"/>
+          <w:numId w:val="4"/>
+        </w:numPr>
+        <w:shd w:val="clear" w:color="auto" w:fill="FFFFFF"/>
+        <w:spacing w:after="0" w:line="240" w:lineRule="auto"/>
+        <w:ind w:left="270"/>
+        <w:rPr>
+          <w:rFonts w:ascii="Arial" w:eastAsia="Times New Roman" w:hAnsi="Arial" w:cs="Arial"/>
+          <w:color w:val="4A4A4D"/>
+          <w:sz w:val="24"/>
+          <w:szCs w:val="24"/>
+        </w:rPr>
+      </w:pPr>
+      <w:r>
+        <w:rPr>
+          <w:rFonts w:ascii="Arial" w:eastAsia="Times New Roman" w:hAnsi="Arial" w:cs="Arial"/>
+          <w:color w:val="4A4A4D"/>
+          <w:sz w:val="24"/>
+          <w:szCs w:val="24"/>
+        </w:rPr>
+        <w:t>1 stop bit</w:t>
+      </w:r>
+    </w:p>
+    <w:p>
+      <w:pPr>
+        <w:numPr>
+          <w:ilvl w:val="0"/>
+          <w:numId w:val="4"/>
+        </w:numPr>
+        <w:shd w:val="clear" w:color="auto" w:fill="FFFFFF"/>
+        <w:spacing w:after="240" w:line="240" w:lineRule="auto"/>
+        <w:ind w:left="270"/>
+        <w:rPr>
+          <w:rFonts w:ascii="Arial" w:eastAsia="Times New Roman" w:hAnsi="Arial" w:cs="Arial"/>
+          <w:color w:val="4A4A4D"/>
+          <w:sz w:val="24"/>
+          <w:szCs w:val="24"/>
+        </w:rPr>
+      </w:pPr>
+      <w:r>
+        <w:rPr>
+          <w:rFonts w:ascii="Arial" w:eastAsia="Times New Roman" w:hAnsi="Arial" w:cs="Arial"/>
+          <w:color w:val="4A4A4D"/>
+          <w:sz w:val="24"/>
+          <w:szCs w:val="24"/>
+        </w:rPr>
+        <w:t>Open the J-Link GDB Server application. Assuming the J-Link software is installed, the application can be launched by going to the Windows operating system Start menu and selecting "Programs -&gt; SEGGER -&gt; J-Link </w:t>
+      </w:r>
+      <w:proofErr w:type="spellStart"/>
+      <w:r>
+        <w:rPr>
+          <w:rFonts w:ascii="Arial" w:eastAsia="Times New Roman" w:hAnsi="Arial" w:cs="Arial"/>
+          <w:color w:val="4A4A4D"/>
+          <w:sz w:val="24"/>
+          <w:szCs w:val="24"/>
+        </w:rPr>
+        <w:t>J-Link</w:t>
+      </w:r>
+      <w:proofErr w:type="spellEnd"/>
+      <w:r>
+        <w:rPr>
+          <w:rFonts w:ascii="Arial" w:eastAsia="Times New Roman" w:hAnsi="Arial" w:cs="Arial"/>
+          <w:color w:val="4A4A4D"/>
+          <w:sz w:val="24"/>
+          <w:szCs w:val="24"/>
+        </w:rPr>
+        <w:t xml:space="preserve"> GDB Server".</w:t>
+      </w:r>
+    </w:p>
+    <w:p>
+      <w:pPr>
+        <w:numPr>
+          <w:ilvl w:val="0"/>
+          <w:numId w:val="4"/>
+        </w:numPr>
+        <w:shd w:val="clear" w:color="auto" w:fill="FFFFFF"/>
+        <w:spacing w:after="240" w:line="240" w:lineRule="auto"/>
+        <w:ind w:left="270"/>
+        <w:rPr>
+          <w:rFonts w:ascii="Arial" w:eastAsia="Times New Roman" w:hAnsi="Arial" w:cs="Arial"/>
+          <w:color w:val="4A4A4D"/>
+          <w:sz w:val="24"/>
+          <w:szCs w:val="24"/>
+        </w:rPr>
+      </w:pPr>
+      <w:r>
+        <w:rPr>
+          <w:rFonts w:ascii="Arial" w:eastAsia="Times New Roman" w:hAnsi="Arial" w:cs="Arial"/>
+          <w:color w:val="4A4A4D"/>
+          <w:sz w:val="24"/>
+          <w:szCs w:val="24"/>
+        </w:rPr>
+        <w:t>Modify the settings as shown below. The target device selection chosen for this example is the “MK64FN1M0xxx12” and use the SWD interface.</w:t>
+      </w:r>
+    </w:p>
+    <w:p>
+      <w:pPr>
+        <w:shd w:val="clear" w:color="auto" w:fill="FFFFFF"/>
+        <w:spacing w:after="0" w:line="240" w:lineRule="auto"/>
+        <w:ind w:left="270"/>
+        <w:rPr>
+          <w:rFonts w:ascii="Arial" w:eastAsia="Times New Roman" w:hAnsi="Arial" w:cs="Arial"/>
+          <w:color w:val="4A4A4D"/>
+          <w:sz w:val="24"/>
+          <w:szCs w:val="24"/>
+        </w:rPr>
+      </w:pPr>
+      <w:r>
+        <w:rPr>
+          <w:rFonts w:ascii="Arial" w:eastAsia="Times New Roman" w:hAnsi="Arial" w:cs="Arial"/>
+          <w:noProof/>
+          <w:color w:val="4A4A4D"/>
+          <w:sz w:val="24"/>
+          <w:szCs w:val="24"/>
+        </w:rPr>
+        <w:lastRenderedPageBreak/>
+        <w:drawing>
+          <wp:inline distT="0" distB="0" distL="0" distR="0" wp14:anchorId="4CED117E" wp14:editId="3DC4FDD1">
+            <wp:extent cx="4163695" cy="4349750"/>
+            <wp:effectExtent l="0" t="0" r="8255" b="0"/>
+            <wp:docPr id="8" name="Picture 8"/>
+            <wp:cNvGraphicFramePr>
+              <a:graphicFrameLocks xmlns:a="http://schemas.openxmlformats.org/drawingml/2006/main" noChangeAspect="1"/>
+            </wp:cNvGraphicFramePr>
+            <a:graphic xmlns:a="http://schemas.openxmlformats.org/drawingml/2006/main">
+              <a:graphicData uri="http://schemas.openxmlformats.org/drawingml/2006/picture">
+                <pic:pic xmlns:pic="http://schemas.openxmlformats.org/drawingml/2006/picture">
+                  <pic:nvPicPr>
+                    <pic:cNvPr id="0" name="Picture 8"/>
+                    <pic:cNvPicPr>
+                      <a:picLocks noChangeAspect="1" noChangeArrowheads="1"/>
+                    </pic:cNvPicPr>
+                  </pic:nvPicPr>
+                  <pic:blipFill>
+                    <a:blip r:embed="rId32">
+                      <a:extLst>
+                        <a:ext uri="{28A0092B-C50C-407E-A947-70E740481C1C}">
+                          <a14:useLocalDpi xmlns:a14="http://schemas.microsoft.com/office/drawing/2010/main" val="0"/>
+                        </a:ext>
+                      </a:extLst>
+                    </a:blip>
+                    <a:srcRect/>
+                    <a:stretch>
+                      <a:fillRect/>
+                    </a:stretch>
+                  </pic:blipFill>
+                  <pic:spPr bwMode="auto">
+                    <a:xfrm>
+                      <a:off x="0" y="0"/>
+                      <a:ext cx="4163695" cy="4349750"/>
+                    </a:xfrm>
+                    <a:prstGeom prst="rect">
+                      <a:avLst/>
+                    </a:prstGeom>
+                    <a:noFill/>
+                    <a:ln>
+                      <a:noFill/>
+                    </a:ln>
+                  </pic:spPr>
+                </pic:pic>
+              </a:graphicData>
+            </a:graphic>
+          </wp:inline>
+        </w:drawing>
+      </w:r>
+    </w:p>
+    <w:p>
+      <w:pPr>
+        <w:numPr>
+          <w:ilvl w:val="0"/>
+          <w:numId w:val="4"/>
+        </w:numPr>
+        <w:shd w:val="clear" w:color="auto" w:fill="FFFFFF"/>
+        <w:spacing w:after="240" w:line="240" w:lineRule="auto"/>
+        <w:ind w:left="270"/>
+        <w:rPr>
+          <w:rFonts w:ascii="Arial" w:eastAsia="Times New Roman" w:hAnsi="Arial" w:cs="Arial"/>
+          <w:color w:val="4A4A4D"/>
+          <w:sz w:val="24"/>
+          <w:szCs w:val="24"/>
+        </w:rPr>
+      </w:pPr>
+      <w:r>
+        <w:rPr>
+          <w:rFonts w:ascii="Arial" w:eastAsia="Times New Roman" w:hAnsi="Arial" w:cs="Arial"/>
+          <w:color w:val="4A4A4D"/>
+          <w:sz w:val="24"/>
+          <w:szCs w:val="24"/>
+        </w:rPr>
+        <w:t>After it is connected, the screen should resemble this figure:</w:t>
+      </w:r>
+    </w:p>
+    <w:p>
+      <w:pPr>
+        <w:shd w:val="clear" w:color="auto" w:fill="FFFFFF"/>
+        <w:spacing w:after="0" w:line="240" w:lineRule="auto"/>
+        <w:ind w:left="270"/>
+        <w:rPr>
+          <w:rFonts w:ascii="Arial" w:eastAsia="Times New Roman" w:hAnsi="Arial" w:cs="Arial"/>
+          <w:color w:val="4A4A4D"/>
+          <w:sz w:val="24"/>
+          <w:szCs w:val="24"/>
+        </w:rPr>
+      </w:pPr>
+      <w:r>
+        <w:rPr>
+          <w:rFonts w:ascii="Arial" w:eastAsia="Times New Roman" w:hAnsi="Arial" w:cs="Arial"/>
+          <w:noProof/>
+          <w:color w:val="4A4A4D"/>
+          <w:sz w:val="24"/>
+          <w:szCs w:val="24"/>
+        </w:rPr>
+        <w:lastRenderedPageBreak/>
+        <w:drawing>
+          <wp:inline distT="0" distB="0" distL="0" distR="0" wp14:anchorId="494A1C1C" wp14:editId="3B252834">
+            <wp:extent cx="3524250" cy="5841365"/>
+            <wp:effectExtent l="0" t="0" r="0" b="6985"/>
+            <wp:docPr id="9" name="Picture 9"/>
+            <wp:cNvGraphicFramePr>
+              <a:graphicFrameLocks xmlns:a="http://schemas.openxmlformats.org/drawingml/2006/main" noChangeAspect="1"/>
+            </wp:cNvGraphicFramePr>
+            <a:graphic xmlns:a="http://schemas.openxmlformats.org/drawingml/2006/main">
+              <a:graphicData uri="http://schemas.openxmlformats.org/drawingml/2006/picture">
+                <pic:pic xmlns:pic="http://schemas.openxmlformats.org/drawingml/2006/picture">
+                  <pic:nvPicPr>
+                    <pic:cNvPr id="0" name="Picture 9"/>
+                    <pic:cNvPicPr>
+                      <a:picLocks noChangeAspect="1" noChangeArrowheads="1"/>
+                    </pic:cNvPicPr>
+                  </pic:nvPicPr>
+                  <pic:blipFill>
+                    <a:blip r:embed="rId33">
+                      <a:extLst>
+                        <a:ext uri="{28A0092B-C50C-407E-A947-70E740481C1C}">
+                          <a14:useLocalDpi xmlns:a14="http://schemas.microsoft.com/office/drawing/2010/main" val="0"/>
+                        </a:ext>
+                      </a:extLst>
+                    </a:blip>
+                    <a:srcRect/>
+                    <a:stretch>
+                      <a:fillRect/>
+                    </a:stretch>
+                  </pic:blipFill>
+                  <pic:spPr bwMode="auto">
+                    <a:xfrm>
+                      <a:off x="0" y="0"/>
+                      <a:ext cx="3524250" cy="5841365"/>
+                    </a:xfrm>
+                    <a:prstGeom prst="rect">
+                      <a:avLst/>
+                    </a:prstGeom>
+                    <a:noFill/>
+                    <a:ln>
+                      <a:noFill/>
+                    </a:ln>
+                  </pic:spPr>
+                </pic:pic>
+              </a:graphicData>
+            </a:graphic>
+          </wp:inline>
+        </w:drawing>
+      </w:r>
+    </w:p>
+    <w:p>
+      <w:pPr>
+        <w:numPr>
+          <w:ilvl w:val="0"/>
+          <w:numId w:val="4"/>
+        </w:numPr>
+        <w:shd w:val="clear" w:color="auto" w:fill="FFFFFF"/>
+        <w:spacing w:after="240" w:line="240" w:lineRule="auto"/>
+        <w:ind w:left="270"/>
+        <w:rPr>
+          <w:rFonts w:ascii="Arial" w:eastAsia="Times New Roman" w:hAnsi="Arial" w:cs="Arial"/>
+          <w:color w:val="4A4A4D"/>
+          <w:sz w:val="24"/>
+          <w:szCs w:val="24"/>
+        </w:rPr>
+      </w:pPr>
+      <w:r>
+        <w:rPr>
+          <w:rFonts w:ascii="Arial" w:eastAsia="Times New Roman" w:hAnsi="Arial" w:cs="Arial"/>
+          <w:color w:val="4A4A4D"/>
+          <w:sz w:val="24"/>
+          <w:szCs w:val="24"/>
+        </w:rPr>
+        <w:t>If not already running, open a GCC Arm Embedded tool chain command window. To launch the window, from the Windows operating system Start menu, go to "Programs -&gt; GNU Tools Arm Embedded " and select "GCC Command Prompt".</w:t>
+      </w:r>
+    </w:p>
+    <w:p>
+      <w:pPr>
+        <w:shd w:val="clear" w:color="auto" w:fill="FFFFFF"/>
+        <w:spacing w:after="0" w:line="240" w:lineRule="auto"/>
+        <w:ind w:left="270"/>
+        <w:rPr>
+          <w:rFonts w:ascii="Arial" w:eastAsia="Times New Roman" w:hAnsi="Arial" w:cs="Arial"/>
+          <w:color w:val="4A4A4D"/>
+          <w:sz w:val="24"/>
+          <w:szCs w:val="24"/>
+        </w:rPr>
+      </w:pPr>
+      <w:r>
+        <w:rPr>
+          <w:rFonts w:ascii="Arial" w:eastAsia="Times New Roman" w:hAnsi="Arial" w:cs="Arial"/>
+          <w:noProof/>
+          <w:color w:val="4A4A4D"/>
+          <w:sz w:val="24"/>
+          <w:szCs w:val="24"/>
+        </w:rPr>
+        <w:drawing>
+          <wp:inline distT="0" distB="0" distL="0" distR="0" wp14:anchorId="1B84180D" wp14:editId="359B774D">
+            <wp:extent cx="3035935" cy="1012190"/>
+            <wp:effectExtent l="0" t="0" r="0" b="0"/>
+            <wp:docPr id="10" name="Picture 10"/>
+            <wp:cNvGraphicFramePr>
+              <a:graphicFrameLocks xmlns:a="http://schemas.openxmlformats.org/drawingml/2006/main" noChangeAspect="1"/>
+            </wp:cNvGraphicFramePr>
+            <a:graphic xmlns:a="http://schemas.openxmlformats.org/drawingml/2006/main">
+              <a:graphicData uri="http://schemas.openxmlformats.org/drawingml/2006/picture">
+                <pic:pic xmlns:pic="http://schemas.openxmlformats.org/drawingml/2006/picture">
+                  <pic:nvPicPr>
+                    <pic:cNvPr id="0" name="Picture 10"/>
+                    <pic:cNvPicPr>
+                      <a:picLocks noChangeAspect="1" noChangeArrowheads="1"/>
+                    </pic:cNvPicPr>
+                  </pic:nvPicPr>
+                  <pic:blipFill>
+                    <a:blip r:embed="rId34">
+                      <a:extLst>
+                        <a:ext uri="{28A0092B-C50C-407E-A947-70E740481C1C}">
+                          <a14:useLocalDpi xmlns:a14="http://schemas.microsoft.com/office/drawing/2010/main" val="0"/>
+                        </a:ext>
+                      </a:extLst>
+                    </a:blip>
+                    <a:srcRect/>
+                    <a:stretch>
+                      <a:fillRect/>
+                    </a:stretch>
+                  </pic:blipFill>
+                  <pic:spPr bwMode="auto">
+                    <a:xfrm>
+                      <a:off x="0" y="0"/>
+                      <a:ext cx="3035935" cy="1012190"/>
+                    </a:xfrm>
+                    <a:prstGeom prst="rect">
+                      <a:avLst/>
+                    </a:prstGeom>
+                    <a:noFill/>
+                    <a:ln>
+                      <a:noFill/>
+                    </a:ln>
+                  </pic:spPr>
+                </pic:pic>
+              </a:graphicData>
+            </a:graphic>
+          </wp:inline>
+        </w:drawing>
+      </w:r>
+    </w:p>
+    <w:p>
+      <w:pPr>
+        <w:numPr>
+          <w:ilvl w:val="0"/>
+          <w:numId w:val="4"/>
+        </w:numPr>
+        <w:shd w:val="clear" w:color="auto" w:fill="FFFFFF"/>
+        <w:spacing w:after="240" w:line="240" w:lineRule="auto"/>
+        <w:ind w:left="270"/>
+        <w:rPr>
+          <w:rFonts w:ascii="Arial" w:eastAsia="Times New Roman" w:hAnsi="Arial" w:cs="Arial"/>
+          <w:color w:val="4A4A4D"/>
+          <w:sz w:val="24"/>
+          <w:szCs w:val="24"/>
+        </w:rPr>
+      </w:pPr>
+      <w:r>
+        <w:rPr>
+          <w:rFonts w:ascii="Arial" w:eastAsia="Times New Roman" w:hAnsi="Arial" w:cs="Arial"/>
+          <w:color w:val="4A4A4D"/>
+          <w:sz w:val="24"/>
+          <w:szCs w:val="24"/>
+        </w:rPr>
+        <w:t>Change to the directory that contains the demo application output. The output can be found in using one of these paths, depending on the build target selected:</w:t>
+      </w:r>
+    </w:p>
+    <w:p>
+      <w:pPr>
+        <w:shd w:val="clear" w:color="auto" w:fill="FFFFFF"/>
+        <w:spacing w:after="240" w:line="240" w:lineRule="auto"/>
+        <w:ind w:left="270"/>
+        <w:rPr>
+          <w:rFonts w:ascii="Arial" w:eastAsia="Times New Roman" w:hAnsi="Arial" w:cs="Arial"/>
+          <w:color w:val="4A4A4D"/>
+          <w:sz w:val="24"/>
+          <w:szCs w:val="24"/>
+        </w:rPr>
+      </w:pPr>
+      <w:r>
+        <w:rPr>
+          <w:rFonts w:ascii="Arial" w:eastAsia="Times New Roman" w:hAnsi="Arial" w:cs="Arial"/>
+          <w:i/>
+          <w:iCs/>
+          <w:color w:val="4A4A4D"/>
+          <w:sz w:val="24"/>
+          <w:szCs w:val="24"/>
+        </w:rPr>
+        <w:t>/boards////</w:t>
+      </w:r>
+      <w:proofErr w:type="spellStart"/>
+      <w:r>
+        <w:rPr>
+          <w:rFonts w:ascii="Arial" w:eastAsia="Times New Roman" w:hAnsi="Arial" w:cs="Arial"/>
+          <w:i/>
+          <w:iCs/>
+          <w:color w:val="4A4A4D"/>
+          <w:sz w:val="24"/>
+          <w:szCs w:val="24"/>
+        </w:rPr>
+        <w:t>armgcc</w:t>
+      </w:r>
+      <w:proofErr w:type="spellEnd"/>
+      <w:r>
+        <w:rPr>
+          <w:rFonts w:ascii="Arial" w:eastAsia="Times New Roman" w:hAnsi="Arial" w:cs="Arial"/>
+          <w:i/>
+          <w:iCs/>
+          <w:color w:val="4A4A4D"/>
+          <w:sz w:val="24"/>
+          <w:szCs w:val="24"/>
+        </w:rPr>
+        <w:t>/debug</w:t>
+      </w:r>
+    </w:p>
+    <w:p>
+      <w:pPr>
+        <w:shd w:val="clear" w:color="auto" w:fill="FFFFFF"/>
+        <w:spacing w:after="240" w:line="240" w:lineRule="auto"/>
+        <w:ind w:left="270"/>
+        <w:rPr>
+          <w:rFonts w:ascii="Arial" w:eastAsia="Times New Roman" w:hAnsi="Arial" w:cs="Arial"/>
+          <w:color w:val="4A4A4D"/>
+          <w:sz w:val="24"/>
+          <w:szCs w:val="24"/>
+        </w:rPr>
+      </w:pPr>
+      <w:r>
+        <w:rPr>
+          <w:rFonts w:ascii="Arial" w:eastAsia="Times New Roman" w:hAnsi="Arial" w:cs="Arial"/>
+          <w:i/>
+          <w:iCs/>
+          <w:color w:val="4A4A4D"/>
+          <w:sz w:val="24"/>
+          <w:szCs w:val="24"/>
+        </w:rPr>
+        <w:lastRenderedPageBreak/>
+        <w:t>/boards////</w:t>
+      </w:r>
+      <w:proofErr w:type="spellStart"/>
+      <w:r>
+        <w:rPr>
+          <w:rFonts w:ascii="Arial" w:eastAsia="Times New Roman" w:hAnsi="Arial" w:cs="Arial"/>
+          <w:i/>
+          <w:iCs/>
+          <w:color w:val="4A4A4D"/>
+          <w:sz w:val="24"/>
+          <w:szCs w:val="24"/>
+        </w:rPr>
+        <w:t>armgcc</w:t>
+      </w:r>
+      <w:proofErr w:type="spellEnd"/>
+      <w:r>
+        <w:rPr>
+          <w:rFonts w:ascii="Arial" w:eastAsia="Times New Roman" w:hAnsi="Arial" w:cs="Arial"/>
+          <w:i/>
+          <w:iCs/>
+          <w:color w:val="4A4A4D"/>
+          <w:sz w:val="24"/>
+          <w:szCs w:val="24"/>
+        </w:rPr>
+        <w:t>/release</w:t>
+      </w:r>
+    </w:p>
+    <w:p>
+      <w:pPr>
+        <w:shd w:val="clear" w:color="auto" w:fill="FFFFFF"/>
+        <w:spacing w:after="240" w:line="240" w:lineRule="auto"/>
+        <w:ind w:left="270"/>
+        <w:rPr>
+          <w:rFonts w:ascii="Arial" w:eastAsia="Times New Roman" w:hAnsi="Arial" w:cs="Arial"/>
+          <w:color w:val="4A4A4D"/>
+          <w:sz w:val="24"/>
+          <w:szCs w:val="24"/>
+        </w:rPr>
+      </w:pPr>
+      <w:r>
+        <w:rPr>
+          <w:rFonts w:ascii="Arial" w:eastAsia="Times New Roman" w:hAnsi="Arial" w:cs="Arial"/>
+          <w:color w:val="4A4A4D"/>
+          <w:sz w:val="24"/>
+          <w:szCs w:val="24"/>
+        </w:rPr>
+        <w:t>For this guide, the path is:</w:t>
+      </w:r>
+    </w:p>
+    <w:p>
+      <w:pPr>
+        <w:shd w:val="clear" w:color="auto" w:fill="FFFFFF"/>
+        <w:spacing w:after="240" w:line="240" w:lineRule="auto"/>
+        <w:ind w:left="270"/>
+        <w:rPr>
+          <w:rFonts w:ascii="Arial" w:eastAsia="Times New Roman" w:hAnsi="Arial" w:cs="Arial"/>
+          <w:color w:val="4A4A4D"/>
+          <w:sz w:val="24"/>
+          <w:szCs w:val="24"/>
+        </w:rPr>
+      </w:pPr>
+      <w:r>
+        <w:rPr>
+          <w:rFonts w:ascii="Arial" w:eastAsia="Times New Roman" w:hAnsi="Arial" w:cs="Arial"/>
+          <w:i/>
+          <w:iCs/>
+          <w:color w:val="4A4A4D"/>
+          <w:sz w:val="24"/>
+          <w:szCs w:val="24"/>
+        </w:rPr>
+        <w:t>/boards/frdmke15z/</w:t>
+      </w:r>
+      <w:proofErr w:type="spellStart"/>
+      <w:r>
+        <w:rPr>
+          <w:rFonts w:ascii="Arial" w:eastAsia="Times New Roman" w:hAnsi="Arial" w:cs="Arial"/>
+          <w:i/>
+          <w:iCs/>
+          <w:color w:val="4A4A4D"/>
+          <w:sz w:val="24"/>
+          <w:szCs w:val="24"/>
+        </w:rPr>
+        <w:t>demo_apps</w:t>
+      </w:r>
+      <w:proofErr w:type="spellEnd"/>
+      <w:r>
+        <w:rPr>
+          <w:rFonts w:ascii="Arial" w:eastAsia="Times New Roman" w:hAnsi="Arial" w:cs="Arial"/>
+          <w:i/>
+          <w:iCs/>
+          <w:color w:val="4A4A4D"/>
+          <w:sz w:val="24"/>
+          <w:szCs w:val="24"/>
+        </w:rPr>
+        <w:t>/</w:t>
+      </w:r>
+      <w:proofErr w:type="spellStart"/>
+      <w:r>
+        <w:rPr>
+          <w:rFonts w:ascii="Arial" w:eastAsia="Times New Roman" w:hAnsi="Arial" w:cs="Arial"/>
+          <w:i/>
+          <w:iCs/>
+          <w:color w:val="4A4A4D"/>
+          <w:sz w:val="24"/>
+          <w:szCs w:val="24"/>
+        </w:rPr>
+        <w:t>hello_world</w:t>
+      </w:r>
+      <w:proofErr w:type="spellEnd"/>
+      <w:r>
+        <w:rPr>
+          <w:rFonts w:ascii="Arial" w:eastAsia="Times New Roman" w:hAnsi="Arial" w:cs="Arial"/>
+          <w:i/>
+          <w:iCs/>
+          <w:color w:val="4A4A4D"/>
+          <w:sz w:val="24"/>
+          <w:szCs w:val="24"/>
+        </w:rPr>
+        <w:t>/</w:t>
+      </w:r>
+      <w:proofErr w:type="spellStart"/>
+      <w:r>
+        <w:rPr>
+          <w:rFonts w:ascii="Arial" w:eastAsia="Times New Roman" w:hAnsi="Arial" w:cs="Arial"/>
+          <w:i/>
+          <w:iCs/>
+          <w:color w:val="4A4A4D"/>
+          <w:sz w:val="24"/>
+          <w:szCs w:val="24"/>
+        </w:rPr>
+        <w:t>armgcc</w:t>
+      </w:r>
+      <w:proofErr w:type="spellEnd"/>
+      <w:r>
+        <w:rPr>
+          <w:rFonts w:ascii="Arial" w:eastAsia="Times New Roman" w:hAnsi="Arial" w:cs="Arial"/>
+          <w:i/>
+          <w:iCs/>
+          <w:color w:val="4A4A4D"/>
+          <w:sz w:val="24"/>
+          <w:szCs w:val="24"/>
+        </w:rPr>
+        <w:t>/debug</w:t>
+      </w:r>
+    </w:p>
+    <w:p>
+      <w:pPr>
+        <w:numPr>
+          <w:ilvl w:val="0"/>
+          <w:numId w:val="4"/>
+        </w:numPr>
+        <w:shd w:val="clear" w:color="auto" w:fill="FFFFFF"/>
+        <w:spacing w:after="240" w:line="240" w:lineRule="auto"/>
+        <w:ind w:left="270"/>
+        <w:rPr>
+          <w:rFonts w:ascii="Arial" w:eastAsia="Times New Roman" w:hAnsi="Arial" w:cs="Arial"/>
+          <w:color w:val="4A4A4D"/>
+          <w:sz w:val="24"/>
+          <w:szCs w:val="24"/>
+        </w:rPr>
+      </w:pPr>
+      <w:r>
+        <w:rPr>
+          <w:rFonts w:ascii="Arial" w:eastAsia="Times New Roman" w:hAnsi="Arial" w:cs="Arial"/>
+          <w:color w:val="4A4A4D"/>
+          <w:sz w:val="24"/>
+          <w:szCs w:val="24"/>
+        </w:rPr>
+        <w:t>Run the command "</w:t>
+      </w:r>
+      <w:proofErr w:type="gramStart"/>
+      <w:r>
+        <w:rPr>
+          <w:rFonts w:ascii="Arial" w:eastAsia="Times New Roman" w:hAnsi="Arial" w:cs="Arial"/>
+          <w:color w:val="4A4A4D"/>
+          <w:sz w:val="24"/>
+          <w:szCs w:val="24"/>
+        </w:rPr>
+        <w:t>arm-none-eabi-gdb.exe .elf</w:t>
+      </w:r>
+      <w:proofErr w:type="gramEnd"/>
+      <w:r>
+        <w:rPr>
+          <w:rFonts w:ascii="Arial" w:eastAsia="Times New Roman" w:hAnsi="Arial" w:cs="Arial"/>
+          <w:color w:val="4A4A4D"/>
+          <w:sz w:val="24"/>
+          <w:szCs w:val="24"/>
+        </w:rPr>
+        <w:t xml:space="preserve">". For this example, it is "arm-none-eabi-gdb.exe </w:t>
+      </w:r>
+      <w:proofErr w:type="spellStart"/>
+      <w:r>
+        <w:rPr>
+          <w:rFonts w:ascii="Arial" w:eastAsia="Times New Roman" w:hAnsi="Arial" w:cs="Arial"/>
+          <w:color w:val="4A4A4D"/>
+          <w:sz w:val="24"/>
+          <w:szCs w:val="24"/>
+        </w:rPr>
+        <w:t>hello_world.elf</w:t>
+      </w:r>
+      <w:proofErr w:type="spellEnd"/>
+      <w:r>
+        <w:rPr>
+          <w:rFonts w:ascii="Arial" w:eastAsia="Times New Roman" w:hAnsi="Arial" w:cs="Arial"/>
+          <w:color w:val="4A4A4D"/>
+          <w:sz w:val="24"/>
+          <w:szCs w:val="24"/>
+        </w:rPr>
+        <w:t>".</w:t>
+      </w:r>
+    </w:p>
+    <w:p>
+      <w:pPr>
+        <w:shd w:val="clear" w:color="auto" w:fill="FFFFFF"/>
+        <w:spacing w:after="0" w:line="240" w:lineRule="auto"/>
+        <w:ind w:left="270"/>
+        <w:rPr>
+          <w:rFonts w:ascii="Arial" w:eastAsia="Times New Roman" w:hAnsi="Arial" w:cs="Arial"/>
+          <w:color w:val="4A4A4D"/>
+          <w:sz w:val="24"/>
+          <w:szCs w:val="24"/>
+        </w:rPr>
+      </w:pPr>
+      <w:r>
+        <w:rPr>
+          <w:rFonts w:ascii="Arial" w:eastAsia="Times New Roman" w:hAnsi="Arial" w:cs="Arial"/>
+          <w:noProof/>
+          <w:color w:val="4A4A4D"/>
+          <w:sz w:val="24"/>
+          <w:szCs w:val="24"/>
+        </w:rPr>
+        <w:drawing>
+          <wp:inline distT="0" distB="0" distL="0" distR="0" wp14:anchorId="283C90E0" wp14:editId="368EBB4A">
+            <wp:extent cx="7501890" cy="3568700"/>
+            <wp:effectExtent l="0" t="0" r="3810" b="0"/>
+            <wp:docPr id="11" name="Picture 11"/>
+            <wp:cNvGraphicFramePr>
+              <a:graphicFrameLocks xmlns:a="http://schemas.openxmlformats.org/drawingml/2006/main" noChangeAspect="1"/>
+            </wp:cNvGraphicFramePr>
+            <a:graphic xmlns:a="http://schemas.openxmlformats.org/drawingml/2006/main">
+              <a:graphicData uri="http://schemas.openxmlformats.org/drawingml/2006/picture">
+                <pic:pic xmlns:pic="http://schemas.openxmlformats.org/drawingml/2006/picture">
+                  <pic:nvPicPr>
+                    <pic:cNvPr id="0" name="Picture 11"/>
+                    <pic:cNvPicPr>
+                      <a:picLocks noChangeAspect="1" noChangeArrowheads="1"/>
+                    </pic:cNvPicPr>
+                  </pic:nvPicPr>
+                  <pic:blipFill>
+                    <a:blip r:embed="rId35">
+                      <a:extLst>
+                        <a:ext uri="{28A0092B-C50C-407E-A947-70E740481C1C}">
+                          <a14:useLocalDpi xmlns:a14="http://schemas.microsoft.com/office/drawing/2010/main" val="0"/>
+                        </a:ext>
+                      </a:extLst>
+                    </a:blip>
+                    <a:srcRect/>
+                    <a:stretch>
+                      <a:fillRect/>
+                    </a:stretch>
+                  </pic:blipFill>
+                  <pic:spPr bwMode="auto">
+                    <a:xfrm>
+                      <a:off x="0" y="0"/>
+                      <a:ext cx="7501890" cy="3568700"/>
+                    </a:xfrm>
+                    <a:prstGeom prst="rect">
+                      <a:avLst/>
+                    </a:prstGeom>
+                    <a:noFill/>
+                    <a:ln>
+                      <a:noFill/>
+                    </a:ln>
+                  </pic:spPr>
+                </pic:pic>
+              </a:graphicData>
+            </a:graphic>
+          </wp:inline>
+        </w:drawing>
+      </w:r>
+    </w:p>
+    <w:p>
+      <w:pPr>
+        <w:numPr>
+          <w:ilvl w:val="0"/>
+          <w:numId w:val="4"/>
+        </w:numPr>
+        <w:shd w:val="clear" w:color="auto" w:fill="FFFFFF"/>
+        <w:spacing w:after="240" w:line="240" w:lineRule="auto"/>
+        <w:ind w:left="270"/>
+        <w:rPr>
+          <w:rFonts w:ascii="Arial" w:eastAsia="Times New Roman" w:hAnsi="Arial" w:cs="Arial"/>
+          <w:color w:val="4A4A4D"/>
+          <w:sz w:val="24"/>
+          <w:szCs w:val="24"/>
+        </w:rPr>
+      </w:pPr>
+      <w:r>
+        <w:rPr>
+          <w:rFonts w:ascii="Arial" w:eastAsia="Times New Roman" w:hAnsi="Arial" w:cs="Arial"/>
+          <w:color w:val="4A4A4D"/>
+          <w:sz w:val="24"/>
+          <w:szCs w:val="24"/>
+        </w:rPr>
+        <w:t>Run these commands:</w:t>
+      </w:r>
+    </w:p>
+    <w:p>
+      <w:pPr>
+        <w:numPr>
+          <w:ilvl w:val="1"/>
+          <w:numId w:val="4"/>
+        </w:numPr>
+        <w:shd w:val="clear" w:color="auto" w:fill="FFFFFF"/>
+        <w:spacing w:after="0" w:line="240" w:lineRule="auto"/>
+        <w:ind w:left="270"/>
+        <w:rPr>
+          <w:rFonts w:ascii="Arial" w:eastAsia="Times New Roman" w:hAnsi="Arial" w:cs="Arial"/>
+          <w:color w:val="4A4A4D"/>
+          <w:sz w:val="24"/>
+          <w:szCs w:val="24"/>
+        </w:rPr>
+      </w:pPr>
+      <w:r>
+        <w:rPr>
+          <w:rFonts w:ascii="Arial" w:eastAsia="Times New Roman" w:hAnsi="Arial" w:cs="Arial"/>
+          <w:color w:val="4A4A4D"/>
+          <w:sz w:val="24"/>
+          <w:szCs w:val="24"/>
+        </w:rPr>
+        <w:t>"target remote localhost:2331"</w:t>
+      </w:r>
+    </w:p>
+    <w:p>
+      <w:pPr>
+        <w:numPr>
+          <w:ilvl w:val="1"/>
+          <w:numId w:val="4"/>
+        </w:numPr>
+        <w:shd w:val="clear" w:color="auto" w:fill="FFFFFF"/>
+        <w:spacing w:after="0" w:line="240" w:lineRule="auto"/>
+        <w:ind w:left="270"/>
+        <w:rPr>
+          <w:rFonts w:ascii="Arial" w:eastAsia="Times New Roman" w:hAnsi="Arial" w:cs="Arial"/>
+          <w:color w:val="4A4A4D"/>
+          <w:sz w:val="24"/>
+          <w:szCs w:val="24"/>
+        </w:rPr>
+      </w:pPr>
+      <w:r>
+        <w:rPr>
+          <w:rFonts w:ascii="Arial" w:eastAsia="Times New Roman" w:hAnsi="Arial" w:cs="Arial"/>
+          <w:color w:val="4A4A4D"/>
+          <w:sz w:val="24"/>
+          <w:szCs w:val="24"/>
+        </w:rPr>
+        <w:t>"monitor reset"</w:t>
+      </w:r>
+    </w:p>
+    <w:p>
+      <w:pPr>
+        <w:numPr>
+          <w:ilvl w:val="1"/>
+          <w:numId w:val="4"/>
+        </w:numPr>
+        <w:shd w:val="clear" w:color="auto" w:fill="FFFFFF"/>
+        <w:spacing w:after="0" w:line="240" w:lineRule="auto"/>
+        <w:ind w:left="270"/>
+        <w:rPr>
+          <w:rFonts w:ascii="Arial" w:eastAsia="Times New Roman" w:hAnsi="Arial" w:cs="Arial"/>
+          <w:color w:val="4A4A4D"/>
+          <w:sz w:val="24"/>
+          <w:szCs w:val="24"/>
+        </w:rPr>
+      </w:pPr>
+      <w:r>
+        <w:rPr>
+          <w:rFonts w:ascii="Arial" w:eastAsia="Times New Roman" w:hAnsi="Arial" w:cs="Arial"/>
+          <w:color w:val="4A4A4D"/>
+          <w:sz w:val="24"/>
+          <w:szCs w:val="24"/>
+        </w:rPr>
+        <w:t>"monitor halt"</w:t>
+      </w:r>
+    </w:p>
+    <w:p>
+      <w:pPr>
+        <w:numPr>
+          <w:ilvl w:val="1"/>
+          <w:numId w:val="4"/>
+        </w:numPr>
+        <w:shd w:val="clear" w:color="auto" w:fill="FFFFFF"/>
+        <w:spacing w:after="0" w:line="240" w:lineRule="auto"/>
+        <w:ind w:left="270"/>
+        <w:rPr>
+          <w:rFonts w:ascii="Arial" w:eastAsia="Times New Roman" w:hAnsi="Arial" w:cs="Arial"/>
+          <w:color w:val="4A4A4D"/>
+          <w:sz w:val="24"/>
+          <w:szCs w:val="24"/>
+        </w:rPr>
+      </w:pPr>
+      <w:r>
+        <w:rPr>
+          <w:rFonts w:ascii="Arial" w:eastAsia="Times New Roman" w:hAnsi="Arial" w:cs="Arial"/>
+          <w:color w:val="4A4A4D"/>
+          <w:sz w:val="24"/>
+          <w:szCs w:val="24"/>
+        </w:rPr>
+        <w:t>"load"</w:t>
+      </w:r>
+    </w:p>
+    <w:p>
+      <w:pPr>
+        <w:numPr>
+          <w:ilvl w:val="1"/>
+          <w:numId w:val="4"/>
+        </w:numPr>
+        <w:shd w:val="clear" w:color="auto" w:fill="FFFFFF"/>
+        <w:spacing w:after="0" w:line="240" w:lineRule="auto"/>
+        <w:ind w:left="270"/>
+        <w:rPr>
+          <w:rFonts w:ascii="Arial" w:eastAsia="Times New Roman" w:hAnsi="Arial" w:cs="Arial"/>
+          <w:color w:val="4A4A4D"/>
+          <w:sz w:val="24"/>
+          <w:szCs w:val="24"/>
+        </w:rPr>
+      </w:pPr>
+      <w:r>
+        <w:rPr>
+          <w:rFonts w:ascii="Arial" w:eastAsia="Times New Roman" w:hAnsi="Arial" w:cs="Arial"/>
+          <w:color w:val="4A4A4D"/>
+          <w:sz w:val="24"/>
+          <w:szCs w:val="24"/>
+        </w:rPr>
+        <w:t>"monitor reset"</w:t>
+      </w:r>
+    </w:p>
+    <w:p>
+      <w:pPr>
+        <w:numPr>
+          <w:ilvl w:val="0"/>
+          <w:numId w:val="4"/>
+        </w:numPr>
+        <w:shd w:val="clear" w:color="auto" w:fill="FFFFFF"/>
+        <w:spacing w:after="240" w:line="240" w:lineRule="auto"/>
+        <w:ind w:left="270"/>
+        <w:rPr>
+          <w:rFonts w:ascii="Arial" w:eastAsia="Times New Roman" w:hAnsi="Arial" w:cs="Arial"/>
+          <w:color w:val="4A4A4D"/>
+          <w:sz w:val="24"/>
+          <w:szCs w:val="24"/>
+        </w:rPr>
+      </w:pPr>
+      <w:r>
+        <w:rPr>
+          <w:rFonts w:ascii="Arial" w:eastAsia="Times New Roman" w:hAnsi="Arial" w:cs="Arial"/>
+          <w:color w:val="4A4A4D"/>
+          <w:sz w:val="24"/>
+          <w:szCs w:val="24"/>
+        </w:rPr>
+        <w:t>The application is now downloaded and halted at the reset vector. Execute the "monitor go" command to start the example application.</w:t>
+      </w:r>
+    </w:p>
+    <w:p>
+      <w:pPr>
+        <w:shd w:val="clear" w:color="auto" w:fill="FFFFFF"/>
+        <w:spacing w:after="240" w:line="240" w:lineRule="auto"/>
+        <w:ind w:left="270"/>
+        <w:rPr>
+          <w:rFonts w:ascii="Arial" w:eastAsia="Times New Roman" w:hAnsi="Arial" w:cs="Arial"/>
+          <w:color w:val="4A4A4D"/>
+          <w:sz w:val="24"/>
+          <w:szCs w:val="24"/>
+        </w:rPr>
+      </w:pPr>
+      <w:r>
+        <w:rPr>
+          <w:rFonts w:ascii="Arial" w:eastAsia="Times New Roman" w:hAnsi="Arial" w:cs="Arial"/>
+          <w:color w:val="4A4A4D"/>
+          <w:sz w:val="24"/>
+          <w:szCs w:val="24"/>
+        </w:rPr>
+        <w:t xml:space="preserve">The </w:t>
+      </w:r>
+      <w:proofErr w:type="spellStart"/>
+      <w:r>
+        <w:rPr>
+          <w:rFonts w:ascii="Arial" w:eastAsia="Times New Roman" w:hAnsi="Arial" w:cs="Arial"/>
+          <w:color w:val="4A4A4D"/>
+          <w:sz w:val="24"/>
+          <w:szCs w:val="24"/>
+        </w:rPr>
+        <w:t>hello_world</w:t>
+      </w:r>
+      <w:proofErr w:type="spellEnd"/>
+      <w:r>
+        <w:rPr>
+          <w:rFonts w:ascii="Arial" w:eastAsia="Times New Roman" w:hAnsi="Arial" w:cs="Arial"/>
+          <w:color w:val="4A4A4D"/>
+          <w:sz w:val="24"/>
+          <w:szCs w:val="24"/>
+        </w:rPr>
+        <w:t xml:space="preserve"> application is now </w:t>
+      </w:r>
+      <w:proofErr w:type="gramStart"/>
+      <w:r>
+        <w:rPr>
+          <w:rFonts w:ascii="Arial" w:eastAsia="Times New Roman" w:hAnsi="Arial" w:cs="Arial"/>
+          <w:color w:val="4A4A4D"/>
+          <w:sz w:val="24"/>
+          <w:szCs w:val="24"/>
+        </w:rPr>
+        <w:t>running</w:t>
+      </w:r>
+      <w:proofErr w:type="gramEnd"/>
+      <w:r>
+        <w:rPr>
+          <w:rFonts w:ascii="Arial" w:eastAsia="Times New Roman" w:hAnsi="Arial" w:cs="Arial"/>
+          <w:color w:val="4A4A4D"/>
+          <w:sz w:val="24"/>
+          <w:szCs w:val="24"/>
+        </w:rPr>
+        <w:t xml:space="preserve"> and a banner is displayed in the terminal window.</w:t>
+      </w:r>
+    </w:p>
+    <w:p>
+      <w:pPr>
+        <w:shd w:val="clear" w:color="auto" w:fill="FFFFFF"/>
+        <w:spacing w:line="240" w:lineRule="auto"/>
+        <w:ind w:left="270"/>
+        <w:rPr>
+          <w:rFonts w:ascii="Arial" w:eastAsia="Times New Roman" w:hAnsi="Arial" w:cs="Arial"/>
+          <w:color w:val="4A4A4D"/>
+          <w:sz w:val="24"/>
+          <w:szCs w:val="24"/>
+        </w:rPr>
+      </w:pPr>
+      <w:r>
+        <w:rPr>
+          <w:rFonts w:ascii="Arial" w:eastAsia="Times New Roman" w:hAnsi="Arial" w:cs="Arial"/>
+          <w:noProof/>
+          <w:color w:val="4A4A4D"/>
+          <w:sz w:val="24"/>
+          <w:szCs w:val="24"/>
+        </w:rPr>
+        <w:lastRenderedPageBreak/>
+        <w:drawing>
+          <wp:inline distT="0" distB="0" distL="0" distR="0" wp14:anchorId="1CB3DE87" wp14:editId="3B6C8FF3">
+            <wp:extent cx="3302635" cy="1598295"/>
+            <wp:effectExtent l="0" t="0" r="0" b="1905"/>
+            <wp:docPr id="12" name="Picture 12"/>
+            <wp:cNvGraphicFramePr>
+              <a:graphicFrameLocks xmlns:a="http://schemas.openxmlformats.org/drawingml/2006/main" noChangeAspect="1"/>
+            </wp:cNvGraphicFramePr>
+            <a:graphic xmlns:a="http://schemas.openxmlformats.org/drawingml/2006/main">
+              <a:graphicData uri="http://schemas.openxmlformats.org/drawingml/2006/picture">
+                <pic:pic xmlns:pic="http://schemas.openxmlformats.org/drawingml/2006/picture">
+                  <pic:nvPicPr>
+                    <pic:cNvPr id="0" name="Picture 12"/>
+                    <pic:cNvPicPr>
+                      <a:picLocks noChangeAspect="1" noChangeArrowheads="1"/>
+                    </pic:cNvPicPr>
+                  </pic:nvPicPr>
+                  <pic:blipFill>
+                    <a:blip r:embed="rId36">
+                      <a:extLst>
+                        <a:ext uri="{28A0092B-C50C-407E-A947-70E740481C1C}">
+                          <a14:useLocalDpi xmlns:a14="http://schemas.microsoft.com/office/drawing/2010/main" val="0"/>
+                        </a:ext>
+                      </a:extLst>
+                    </a:blip>
+                    <a:srcRect/>
+                    <a:stretch>
+                      <a:fillRect/>
+                    </a:stretch>
+                  </pic:blipFill>
+                  <pic:spPr bwMode="auto">
+                    <a:xfrm>
+                      <a:off x="0" y="0"/>
+                      <a:ext cx="3302635" cy="1598295"/>
+                    </a:xfrm>
+                    <a:prstGeom prst="rect">
+                      <a:avLst/>
+                    </a:prstGeom>
+                    <a:noFill/>
+                    <a:ln>
+                      <a:noFill/>
+                    </a:ln>
+                  </pic:spPr>
+                </pic:pic>
+              </a:graphicData>
+            </a:graphic>
+          </wp:inline>
+        </w:drawing>
+      </w:r>
+    </w:p>
+    <w:p>
+      <w:pPr>
+        <w:shd w:val="clear" w:color="auto" w:fill="4A4A4D"/>
+        <w:spacing w:after="120" w:line="240" w:lineRule="auto"/>
+        <w:outlineLvl w:val="3"/>
+        <w:rPr>
+          <w:rFonts w:ascii="Arial" w:eastAsia="Times New Roman" w:hAnsi="Arial" w:cs="Arial"/>
+          <w:b/>
+          <w:bCs/>
+          <w:color w:val="FFFFFF"/>
+          <w:sz w:val="26"/>
+          <w:szCs w:val="26"/>
+        </w:rPr>
+      </w:pPr>
+      <w:r>
+        <w:rPr>
+          <w:rFonts w:ascii="Arial" w:eastAsia="Times New Roman" w:hAnsi="Arial" w:cs="Arial"/>
+          <w:b/>
+          <w:bCs/>
+          <w:color w:val="FFFFFF"/>
+          <w:sz w:val="26"/>
+          <w:szCs w:val="26"/>
+        </w:rPr>
+        <w:t>ABOUT NXP</w:t>
+      </w:r>
+    </w:p>
+    <w:p>
+      <w:pPr>
+        <w:numPr>
+          <w:ilvl w:val="0"/>
+          <w:numId w:val="5"/>
+        </w:numPr>
+        <w:shd w:val="clear" w:color="auto" w:fill="4A4A4D"/>
+        <w:spacing w:after="120" w:line="240" w:lineRule="auto"/>
+        <w:rPr>
+          <w:rFonts w:ascii="Arial" w:eastAsia="Times New Roman" w:hAnsi="Arial" w:cs="Arial"/>
+          <w:color w:val="4A4A4D"/>
+          <w:sz w:val="24"/>
+          <w:szCs w:val="24"/>
+        </w:rPr>
+      </w:pPr>
+      <w:hyperlink r:id="rId37" w:history="1">
+        <w:r>
+          <w:rPr>
+            <w:rFonts w:ascii="Arial" w:eastAsia="Times New Roman" w:hAnsi="Arial" w:cs="Arial"/>
+            <w:color w:val="65ABE2"/>
+            <w:sz w:val="24"/>
+            <w:szCs w:val="24"/>
+            <w:u w:val="single"/>
+          </w:rPr>
+          <w:t>Investors</w:t>
+        </w:r>
+      </w:hyperlink>
+    </w:p>
+    <w:p>
+      <w:pPr>
+        <w:numPr>
+          <w:ilvl w:val="0"/>
+          <w:numId w:val="5"/>
+        </w:numPr>
+        <w:shd w:val="clear" w:color="auto" w:fill="4A4A4D"/>
+        <w:spacing w:after="120" w:line="240" w:lineRule="auto"/>
+        <w:rPr>
+          <w:rFonts w:ascii="Arial" w:eastAsia="Times New Roman" w:hAnsi="Arial" w:cs="Arial"/>
+          <w:color w:val="4A4A4D"/>
+          <w:sz w:val="24"/>
+          <w:szCs w:val="24"/>
+        </w:rPr>
+      </w:pPr>
+      <w:hyperlink r:id="rId38" w:history="1">
+        <w:r>
+          <w:rPr>
+            <w:rFonts w:ascii="Arial" w:eastAsia="Times New Roman" w:hAnsi="Arial" w:cs="Arial"/>
+            <w:color w:val="65ABE2"/>
+            <w:sz w:val="24"/>
+            <w:szCs w:val="24"/>
+            <w:u w:val="single"/>
+          </w:rPr>
+          <w:t>Press, News, Blogs</w:t>
+        </w:r>
+      </w:hyperlink>
+    </w:p>
+    <w:p>
+      <w:pPr>
+        <w:numPr>
+          <w:ilvl w:val="0"/>
+          <w:numId w:val="5"/>
+        </w:numPr>
+        <w:shd w:val="clear" w:color="auto" w:fill="4A4A4D"/>
+        <w:spacing w:after="120" w:line="240" w:lineRule="auto"/>
+        <w:rPr>
+          <w:rFonts w:ascii="Arial" w:eastAsia="Times New Roman" w:hAnsi="Arial" w:cs="Arial"/>
+          <w:color w:val="4A4A4D"/>
+          <w:sz w:val="24"/>
+          <w:szCs w:val="24"/>
+        </w:rPr>
+      </w:pPr>
+      <w:hyperlink r:id="rId39" w:history="1">
+        <w:r>
+          <w:rPr>
+            <w:rFonts w:ascii="Arial" w:eastAsia="Times New Roman" w:hAnsi="Arial" w:cs="Arial"/>
+            <w:color w:val="65ABE2"/>
+            <w:sz w:val="24"/>
+            <w:szCs w:val="24"/>
+            <w:u w:val="single"/>
+          </w:rPr>
+          <w:t>Careers</w:t>
+        </w:r>
+      </w:hyperlink>
+    </w:p>
+    <w:p>
+      <w:pPr>
+        <w:shd w:val="clear" w:color="auto" w:fill="4A4A4D"/>
+        <w:spacing w:after="120" w:line="240" w:lineRule="auto"/>
+        <w:outlineLvl w:val="3"/>
+        <w:rPr>
+          <w:rFonts w:ascii="Arial" w:eastAsia="Times New Roman" w:hAnsi="Arial" w:cs="Arial"/>
+          <w:b/>
+          <w:bCs/>
+          <w:color w:val="FFFFFF"/>
+          <w:sz w:val="26"/>
+          <w:szCs w:val="26"/>
+        </w:rPr>
+      </w:pPr>
+      <w:r>
+        <w:rPr>
+          <w:rFonts w:ascii="Arial" w:eastAsia="Times New Roman" w:hAnsi="Arial" w:cs="Arial"/>
+          <w:b/>
+          <w:bCs/>
+          <w:color w:val="FFFFFF"/>
+          <w:sz w:val="26"/>
+          <w:szCs w:val="26"/>
+        </w:rPr>
+        <w:t>RESOURCES</w:t>
+      </w:r>
+    </w:p>
+    <w:p>
+      <w:pPr>
+        <w:numPr>
+          <w:ilvl w:val="0"/>
+          <w:numId w:val="6"/>
+        </w:numPr>
+        <w:shd w:val="clear" w:color="auto" w:fill="4A4A4D"/>
+        <w:spacing w:after="120" w:line="240" w:lineRule="auto"/>
+        <w:rPr>
+          <w:rFonts w:ascii="Arial" w:eastAsia="Times New Roman" w:hAnsi="Arial" w:cs="Arial"/>
+          <w:color w:val="4A4A4D"/>
+          <w:sz w:val="24"/>
+          <w:szCs w:val="24"/>
+        </w:rPr>
+      </w:pPr>
+      <w:hyperlink r:id="rId40" w:history="1">
+        <w:r>
+          <w:rPr>
+            <w:rFonts w:ascii="Arial" w:eastAsia="Times New Roman" w:hAnsi="Arial" w:cs="Arial"/>
+            <w:color w:val="65ABE2"/>
+            <w:sz w:val="24"/>
+            <w:szCs w:val="24"/>
+            <w:u w:val="single"/>
+          </w:rPr>
+          <w:t>Mobile Apps</w:t>
+        </w:r>
+      </w:hyperlink>
+    </w:p>
+    <w:p>
+      <w:pPr>
+        <w:numPr>
+          <w:ilvl w:val="0"/>
+          <w:numId w:val="6"/>
+        </w:numPr>
+        <w:shd w:val="clear" w:color="auto" w:fill="4A4A4D"/>
+        <w:spacing w:after="120" w:line="240" w:lineRule="auto"/>
+        <w:rPr>
+          <w:rFonts w:ascii="Arial" w:eastAsia="Times New Roman" w:hAnsi="Arial" w:cs="Arial"/>
+          <w:color w:val="4A4A4D"/>
+          <w:sz w:val="24"/>
+          <w:szCs w:val="24"/>
+        </w:rPr>
+      </w:pPr>
+      <w:hyperlink r:id="rId41" w:history="1">
+        <w:r>
+          <w:rPr>
+            <w:rFonts w:ascii="Arial" w:eastAsia="Times New Roman" w:hAnsi="Arial" w:cs="Arial"/>
+            <w:color w:val="65ABE2"/>
+            <w:sz w:val="24"/>
+            <w:szCs w:val="24"/>
+            <w:u w:val="single"/>
+          </w:rPr>
+          <w:t>Contact Us</w:t>
+        </w:r>
+      </w:hyperlink>
+    </w:p>
+    <w:p>
+      <w:pPr>
+        <w:shd w:val="clear" w:color="auto" w:fill="4A4A4D"/>
+        <w:spacing w:after="120" w:line="240" w:lineRule="auto"/>
+        <w:outlineLvl w:val="3"/>
+        <w:rPr>
+          <w:rFonts w:ascii="Arial" w:eastAsia="Times New Roman" w:hAnsi="Arial" w:cs="Arial"/>
+          <w:b/>
+          <w:bCs/>
+          <w:color w:val="FFFFFF"/>
+          <w:sz w:val="26"/>
+          <w:szCs w:val="26"/>
+        </w:rPr>
+      </w:pPr>
+      <w:r>
+        <w:rPr>
+          <w:rFonts w:ascii="Arial" w:eastAsia="Times New Roman" w:hAnsi="Arial" w:cs="Arial"/>
+          <w:b/>
+          <w:bCs/>
+          <w:color w:val="FFFFFF"/>
+          <w:sz w:val="26"/>
+          <w:szCs w:val="26"/>
+        </w:rPr>
+        <w:t>FOLLOW US</w:t>
+      </w:r>
+    </w:p>
+    <w:p>
+      <w:pPr>
+        <w:numPr>
+          <w:ilvl w:val="0"/>
+          <w:numId w:val="7"/>
+        </w:numPr>
+        <w:shd w:val="clear" w:color="auto" w:fill="4A4A4D"/>
+        <w:spacing w:after="0" w:line="240" w:lineRule="auto"/>
+        <w:rPr>
+          <w:rFonts w:ascii="Arial" w:eastAsia="Times New Roman" w:hAnsi="Arial" w:cs="Arial"/>
+          <w:color w:val="4A4A4D"/>
+          <w:sz w:val="24"/>
+          <w:szCs w:val="24"/>
+        </w:rPr>
+      </w:pPr>
+    </w:p>
+    <w:p>
+      <w:pPr>
+        <w:shd w:val="clear" w:color="auto" w:fill="4A4A4D"/>
+        <w:spacing w:after="0" w:line="240" w:lineRule="auto"/>
+        <w:rPr>
+          <w:rFonts w:ascii="Arial" w:eastAsia="Times New Roman" w:hAnsi="Arial" w:cs="Arial"/>
+          <w:color w:val="4A4A4D"/>
+          <w:sz w:val="24"/>
+          <w:szCs w:val="24"/>
+        </w:rPr>
+      </w:pPr>
+      <w:r>
+        <w:rPr>
+          <w:rFonts w:ascii="Arial" w:eastAsia="Times New Roman" w:hAnsi="Arial" w:cs="Arial"/>
+          <w:color w:val="4A4A4D"/>
+          <w:sz w:val="24"/>
+          <w:szCs w:val="24"/>
+        </w:rPr>
+        <w:t> </w:t>
+      </w:r>
+    </w:p>
+    <w:p>
+      <w:pPr>
+        <w:numPr>
+          <w:ilvl w:val="0"/>
+          <w:numId w:val="7"/>
+        </w:numPr>
+        <w:shd w:val="clear" w:color="auto" w:fill="4A4A4D"/>
+        <w:spacing w:after="0" w:line="240" w:lineRule="auto"/>
+        <w:rPr>
+          <w:rFonts w:ascii="Arial" w:eastAsia="Times New Roman" w:hAnsi="Arial" w:cs="Arial"/>
+          <w:color w:val="4A4A4D"/>
+          <w:sz w:val="24"/>
+          <w:szCs w:val="24"/>
+        </w:rPr>
+      </w:pPr>
+    </w:p>
+    <w:p>
+      <w:pPr>
+        <w:shd w:val="clear" w:color="auto" w:fill="4A4A4D"/>
+        <w:spacing w:after="0" w:line="240" w:lineRule="auto"/>
+        <w:rPr>
+          <w:rFonts w:ascii="Arial" w:eastAsia="Times New Roman" w:hAnsi="Arial" w:cs="Arial"/>
+          <w:color w:val="4A4A4D"/>
+          <w:sz w:val="24"/>
+          <w:szCs w:val="24"/>
+        </w:rPr>
+      </w:pPr>
+      <w:r>
+        <w:rPr>
+          <w:rFonts w:ascii="Arial" w:eastAsia="Times New Roman" w:hAnsi="Arial" w:cs="Arial"/>
+          <w:color w:val="4A4A4D"/>
+          <w:sz w:val="24"/>
+          <w:szCs w:val="24"/>
+        </w:rPr>
+        <w:t> </w:t>
+      </w:r>
+    </w:p>
+    <w:p>
+      <w:pPr>
+        <w:numPr>
+          <w:ilvl w:val="0"/>
+          <w:numId w:val="7"/>
+        </w:numPr>
+        <w:shd w:val="clear" w:color="auto" w:fill="4A4A4D"/>
+        <w:spacing w:after="0" w:line="240" w:lineRule="auto"/>
+        <w:rPr>
+          <w:rFonts w:ascii="Arial" w:eastAsia="Times New Roman" w:hAnsi="Arial" w:cs="Arial"/>
+          <w:color w:val="4A4A4D"/>
+          <w:sz w:val="24"/>
+          <w:szCs w:val="24"/>
+        </w:rPr>
+      </w:pPr>
+    </w:p>
+    <w:p>
+      <w:r>
+        <w:t xml:space="preserve"> GCC</w:t>
+      </w:r>
+    </w:p>
+    <w:p/>
     <w:p/>
     <w:sectPr>
       <w:pgSz w:w="12240" w:h="15840"/>
@@ -579,6 +4107,123 @@
 <file path=word/numbering.xml><?xml version="1.0" encoding="utf-8"?>
 <w:numbering xmlns:wpc="http://schemas.microsoft.com/office/word/2010/wordprocessingCanvas" xmlns:cx="http://schemas.microsoft.com/office/drawing/2014/chartex" xmlns:cx1="http://schemas.microsoft.com/office/drawing/2015/9/8/chartex" xmlns:cx2="http://schemas.microsoft.com/office/drawing/2015/10/21/chartex" xmlns:cx3="http://schemas.microsoft.com/office/drawing/2016/5/9/chartex" xmlns:cx4="http://schemas.microsoft.com/office/drawing/2016/5/10/chartex" xmlns:cx5="http://schemas.microsoft.com/office/drawing/2016/5/11/chartex" xmlns:cx6="http://schemas.microsoft.com/office/drawing/2016/5/12/chartex" xmlns:cx7="http://schemas.microsoft.com/office/drawing/2016/5/13/chartex" xmlns:cx8="http://schemas.microsoft.com/office/drawing/2016/5/14/chartex" xmlns:mc="http://schemas.openxmlformats.org/markup-compatibility/2006" xmlns:aink="http://schemas.microsoft.com/office/drawing/2016/ink" xmlns:am3d="http://schemas.microsoft.com/office/drawing/2017/model3d" xmlns:o="urn:schemas-microsoft-com:office:office" xmlns:r="http://schemas.openxmlformats.org/officeDocument/2006/relationships" xmlns:m="http://schemas.openxmlformats.org/officeDocument/2006/math" xmlns:v="urn:schemas-microsoft-com:vml" xmlns:wp14="http://schemas.microsoft.com/office/word/2010/wordprocessingDrawing" xmlns:wp="http://schemas.openxmlformats.org/drawingml/2006/wordprocessingDrawing" xmlns:w10="urn:schemas-microsoft-com:office:word" xmlns:w="http://schemas.openxmlformats.org/wordprocessingml/2006/main" xmlns:w14="http://schemas.microsoft.com/office/word/2010/wordml" xmlns:w15="http://schemas.microsoft.com/office/word/2012/wordml" xmlns:w16cid="http://schemas.microsoft.com/office/word/2016/wordml/cid" xmlns:w16se="http://schemas.microsoft.com/office/word/2015/wordml/symex" xmlns:wpg="http://schemas.microsoft.com/office/word/2010/wordprocessingGroup" xmlns:wpi="http://schemas.microsoft.com/office/word/2010/wordprocessingInk" xmlns:wne="http://schemas.microsoft.com/office/word/2006/wordml" xmlns:wps="http://schemas.microsoft.com/office/word/2010/wordprocessingShape" mc:Ignorable="w14 w15 w16se w16cid wp14">
   <w:abstractNum w:abstractNumId="0" w15:restartNumberingAfterBreak="0">
+    <w:nsid w:val="00FC756B"/>
+    <w:multiLevelType w:val="multilevel"/>
+    <w:tmpl w:val="9D903A34"/>
+    <w:lvl w:ilvl="0">
+      <w:start w:val="1"/>
+      <w:numFmt w:val="decimal"/>
+      <w:lvlText w:val="%1."/>
+      <w:lvlJc w:val="left"/>
+      <w:pPr>
+        <w:tabs>
+          <w:tab w:val="num" w:pos="720"/>
+        </w:tabs>
+        <w:ind w:left="720" w:hanging="360"/>
+      </w:pPr>
+    </w:lvl>
+    <w:lvl w:ilvl="1">
+      <w:start w:val="1"/>
+      <w:numFmt w:val="bullet"/>
+      <w:lvlText w:val="o"/>
+      <w:lvlJc w:val="left"/>
+      <w:pPr>
+        <w:tabs>
+          <w:tab w:val="num" w:pos="1440"/>
+        </w:tabs>
+        <w:ind w:left="1440" w:hanging="360"/>
+      </w:pPr>
+      <w:rPr>
+        <w:rFonts w:ascii="Courier New" w:hAnsi="Courier New" w:hint="default"/>
+        <w:sz w:val="20"/>
+      </w:rPr>
+    </w:lvl>
+    <w:lvl w:ilvl="2" w:tentative="1">
+      <w:start w:val="1"/>
+      <w:numFmt w:val="decimal"/>
+      <w:lvlText w:val="%3."/>
+      <w:lvlJc w:val="left"/>
+      <w:pPr>
+        <w:tabs>
+          <w:tab w:val="num" w:pos="2160"/>
+        </w:tabs>
+        <w:ind w:left="2160" w:hanging="360"/>
+      </w:pPr>
+    </w:lvl>
+    <w:lvl w:ilvl="3" w:tentative="1">
+      <w:start w:val="1"/>
+      <w:numFmt w:val="decimal"/>
+      <w:lvlText w:val="%4."/>
+      <w:lvlJc w:val="left"/>
+      <w:pPr>
+        <w:tabs>
+          <w:tab w:val="num" w:pos="2880"/>
+        </w:tabs>
+        <w:ind w:left="2880" w:hanging="360"/>
+      </w:pPr>
+    </w:lvl>
+    <w:lvl w:ilvl="4" w:tentative="1">
+      <w:start w:val="1"/>
+      <w:numFmt w:val="decimal"/>
+      <w:lvlText w:val="%5."/>
+      <w:lvlJc w:val="left"/>
+      <w:pPr>
+        <w:tabs>
+          <w:tab w:val="num" w:pos="3600"/>
+        </w:tabs>
+        <w:ind w:left="3600" w:hanging="360"/>
+      </w:pPr>
+    </w:lvl>
+    <w:lvl w:ilvl="5" w:tentative="1">
+      <w:start w:val="1"/>
+      <w:numFmt w:val="decimal"/>
+      <w:lvlText w:val="%6."/>
+      <w:lvlJc w:val="left"/>
+      <w:pPr>
+        <w:tabs>
+          <w:tab w:val="num" w:pos="4320"/>
+        </w:tabs>
+        <w:ind w:left="4320" w:hanging="360"/>
+      </w:pPr>
+    </w:lvl>
+    <w:lvl w:ilvl="6" w:tentative="1">
+      <w:start w:val="1"/>
+      <w:numFmt w:val="decimal"/>
+      <w:lvlText w:val="%7."/>
+      <w:lvlJc w:val="left"/>
+      <w:pPr>
+        <w:tabs>
+          <w:tab w:val="num" w:pos="5040"/>
+        </w:tabs>
+        <w:ind w:left="5040" w:hanging="360"/>
+      </w:pPr>
+    </w:lvl>
+    <w:lvl w:ilvl="7" w:tentative="1">
+      <w:start w:val="1"/>
+      <w:numFmt w:val="decimal"/>
+      <w:lvlText w:val="%8."/>
+      <w:lvlJc w:val="left"/>
+      <w:pPr>
+        <w:tabs>
+          <w:tab w:val="num" w:pos="5760"/>
+        </w:tabs>
+        <w:ind w:left="5760" w:hanging="360"/>
+      </w:pPr>
+    </w:lvl>
+    <w:lvl w:ilvl="8" w:tentative="1">
+      <w:start w:val="1"/>
+      <w:numFmt w:val="decimal"/>
+      <w:lvlText w:val="%9."/>
+      <w:lvlJc w:val="left"/>
+      <w:pPr>
+        <w:tabs>
+          <w:tab w:val="num" w:pos="6480"/>
+        </w:tabs>
+        <w:ind w:left="6480" w:hanging="360"/>
+      </w:pPr>
+    </w:lvl>
+  </w:abstractNum>
+  <w:abstractNum w:abstractNumId="1" w15:restartNumberingAfterBreak="0">
     <w:nsid w:val="153E294A"/>
     <w:multiLevelType w:val="hybridMultilevel"/>
     <w:tmpl w:val="8A02FAB8"/>
@@ -691,8 +4336,699 @@
       </w:rPr>
     </w:lvl>
   </w:abstractNum>
+  <w:abstractNum w:abstractNumId="2" w15:restartNumberingAfterBreak="0">
+    <w:nsid w:val="25EE63A7"/>
+    <w:multiLevelType w:val="multilevel"/>
+    <w:tmpl w:val="91FE63AC"/>
+    <w:lvl w:ilvl="0">
+      <w:start w:val="1"/>
+      <w:numFmt w:val="bullet"/>
+      <w:lvlText w:val=""/>
+      <w:lvlJc w:val="left"/>
+      <w:pPr>
+        <w:tabs>
+          <w:tab w:val="num" w:pos="720"/>
+        </w:tabs>
+        <w:ind w:left="720" w:hanging="360"/>
+      </w:pPr>
+      <w:rPr>
+        <w:rFonts w:ascii="Symbol" w:hAnsi="Symbol" w:hint="default"/>
+        <w:sz w:val="20"/>
+      </w:rPr>
+    </w:lvl>
+    <w:lvl w:ilvl="1" w:tentative="1">
+      <w:start w:val="1"/>
+      <w:numFmt w:val="bullet"/>
+      <w:lvlText w:val="o"/>
+      <w:lvlJc w:val="left"/>
+      <w:pPr>
+        <w:tabs>
+          <w:tab w:val="num" w:pos="1440"/>
+        </w:tabs>
+        <w:ind w:left="1440" w:hanging="360"/>
+      </w:pPr>
+      <w:rPr>
+        <w:rFonts w:ascii="Courier New" w:hAnsi="Courier New" w:hint="default"/>
+        <w:sz w:val="20"/>
+      </w:rPr>
+    </w:lvl>
+    <w:lvl w:ilvl="2" w:tentative="1">
+      <w:start w:val="1"/>
+      <w:numFmt w:val="bullet"/>
+      <w:lvlText w:val=""/>
+      <w:lvlJc w:val="left"/>
+      <w:pPr>
+        <w:tabs>
+          <w:tab w:val="num" w:pos="2160"/>
+        </w:tabs>
+        <w:ind w:left="2160" w:hanging="360"/>
+      </w:pPr>
+      <w:rPr>
+        <w:rFonts w:ascii="Wingdings" w:hAnsi="Wingdings" w:hint="default"/>
+        <w:sz w:val="20"/>
+      </w:rPr>
+    </w:lvl>
+    <w:lvl w:ilvl="3" w:tentative="1">
+      <w:start w:val="1"/>
+      <w:numFmt w:val="bullet"/>
+      <w:lvlText w:val=""/>
+      <w:lvlJc w:val="left"/>
+      <w:pPr>
+        <w:tabs>
+          <w:tab w:val="num" w:pos="2880"/>
+        </w:tabs>
+        <w:ind w:left="2880" w:hanging="360"/>
+      </w:pPr>
+      <w:rPr>
+        <w:rFonts w:ascii="Wingdings" w:hAnsi="Wingdings" w:hint="default"/>
+        <w:sz w:val="20"/>
+      </w:rPr>
+    </w:lvl>
+    <w:lvl w:ilvl="4" w:tentative="1">
+      <w:start w:val="1"/>
+      <w:numFmt w:val="bullet"/>
+      <w:lvlText w:val=""/>
+      <w:lvlJc w:val="left"/>
+      <w:pPr>
+        <w:tabs>
+          <w:tab w:val="num" w:pos="3600"/>
+        </w:tabs>
+        <w:ind w:left="3600" w:hanging="360"/>
+      </w:pPr>
+      <w:rPr>
+        <w:rFonts w:ascii="Wingdings" w:hAnsi="Wingdings" w:hint="default"/>
+        <w:sz w:val="20"/>
+      </w:rPr>
+    </w:lvl>
+    <w:lvl w:ilvl="5" w:tentative="1">
+      <w:start w:val="1"/>
+      <w:numFmt w:val="bullet"/>
+      <w:lvlText w:val=""/>
+      <w:lvlJc w:val="left"/>
+      <w:pPr>
+        <w:tabs>
+          <w:tab w:val="num" w:pos="4320"/>
+        </w:tabs>
+        <w:ind w:left="4320" w:hanging="360"/>
+      </w:pPr>
+      <w:rPr>
+        <w:rFonts w:ascii="Wingdings" w:hAnsi="Wingdings" w:hint="default"/>
+        <w:sz w:val="20"/>
+      </w:rPr>
+    </w:lvl>
+    <w:lvl w:ilvl="6" w:tentative="1">
+      <w:start w:val="1"/>
+      <w:numFmt w:val="bullet"/>
+      <w:lvlText w:val=""/>
+      <w:lvlJc w:val="left"/>
+      <w:pPr>
+        <w:tabs>
+          <w:tab w:val="num" w:pos="5040"/>
+        </w:tabs>
+        <w:ind w:left="5040" w:hanging="360"/>
+      </w:pPr>
+      <w:rPr>
+        <w:rFonts w:ascii="Wingdings" w:hAnsi="Wingdings" w:hint="default"/>
+        <w:sz w:val="20"/>
+      </w:rPr>
+    </w:lvl>
+    <w:lvl w:ilvl="7" w:tentative="1">
+      <w:start w:val="1"/>
+      <w:numFmt w:val="bullet"/>
+      <w:lvlText w:val=""/>
+      <w:lvlJc w:val="left"/>
+      <w:pPr>
+        <w:tabs>
+          <w:tab w:val="num" w:pos="5760"/>
+        </w:tabs>
+        <w:ind w:left="5760" w:hanging="360"/>
+      </w:pPr>
+      <w:rPr>
+        <w:rFonts w:ascii="Wingdings" w:hAnsi="Wingdings" w:hint="default"/>
+        <w:sz w:val="20"/>
+      </w:rPr>
+    </w:lvl>
+    <w:lvl w:ilvl="8" w:tentative="1">
+      <w:start w:val="1"/>
+      <w:numFmt w:val="bullet"/>
+      <w:lvlText w:val=""/>
+      <w:lvlJc w:val="left"/>
+      <w:pPr>
+        <w:tabs>
+          <w:tab w:val="num" w:pos="6480"/>
+        </w:tabs>
+        <w:ind w:left="6480" w:hanging="360"/>
+      </w:pPr>
+      <w:rPr>
+        <w:rFonts w:ascii="Wingdings" w:hAnsi="Wingdings" w:hint="default"/>
+        <w:sz w:val="20"/>
+      </w:rPr>
+    </w:lvl>
+  </w:abstractNum>
+  <w:abstractNum w:abstractNumId="3" w15:restartNumberingAfterBreak="0">
+    <w:nsid w:val="30C418D4"/>
+    <w:multiLevelType w:val="multilevel"/>
+    <w:tmpl w:val="6D1C66D6"/>
+    <w:lvl w:ilvl="0">
+      <w:start w:val="1"/>
+      <w:numFmt w:val="decimal"/>
+      <w:lvlText w:val="%1."/>
+      <w:lvlJc w:val="left"/>
+      <w:pPr>
+        <w:tabs>
+          <w:tab w:val="num" w:pos="720"/>
+        </w:tabs>
+        <w:ind w:left="720" w:hanging="360"/>
+      </w:pPr>
+    </w:lvl>
+    <w:lvl w:ilvl="1" w:tentative="1">
+      <w:start w:val="1"/>
+      <w:numFmt w:val="decimal"/>
+      <w:lvlText w:val="%2."/>
+      <w:lvlJc w:val="left"/>
+      <w:pPr>
+        <w:tabs>
+          <w:tab w:val="num" w:pos="1440"/>
+        </w:tabs>
+        <w:ind w:left="1440" w:hanging="360"/>
+      </w:pPr>
+    </w:lvl>
+    <w:lvl w:ilvl="2" w:tentative="1">
+      <w:start w:val="1"/>
+      <w:numFmt w:val="decimal"/>
+      <w:lvlText w:val="%3."/>
+      <w:lvlJc w:val="left"/>
+      <w:pPr>
+        <w:tabs>
+          <w:tab w:val="num" w:pos="2160"/>
+        </w:tabs>
+        <w:ind w:left="2160" w:hanging="360"/>
+      </w:pPr>
+    </w:lvl>
+    <w:lvl w:ilvl="3" w:tentative="1">
+      <w:start w:val="1"/>
+      <w:numFmt w:val="decimal"/>
+      <w:lvlText w:val="%4."/>
+      <w:lvlJc w:val="left"/>
+      <w:pPr>
+        <w:tabs>
+          <w:tab w:val="num" w:pos="2880"/>
+        </w:tabs>
+        <w:ind w:left="2880" w:hanging="360"/>
+      </w:pPr>
+    </w:lvl>
+    <w:lvl w:ilvl="4" w:tentative="1">
+      <w:start w:val="1"/>
+      <w:numFmt w:val="decimal"/>
+      <w:lvlText w:val="%5."/>
+      <w:lvlJc w:val="left"/>
+      <w:pPr>
+        <w:tabs>
+          <w:tab w:val="num" w:pos="3600"/>
+        </w:tabs>
+        <w:ind w:left="3600" w:hanging="360"/>
+      </w:pPr>
+    </w:lvl>
+    <w:lvl w:ilvl="5" w:tentative="1">
+      <w:start w:val="1"/>
+      <w:numFmt w:val="decimal"/>
+      <w:lvlText w:val="%6."/>
+      <w:lvlJc w:val="left"/>
+      <w:pPr>
+        <w:tabs>
+          <w:tab w:val="num" w:pos="4320"/>
+        </w:tabs>
+        <w:ind w:left="4320" w:hanging="360"/>
+      </w:pPr>
+    </w:lvl>
+    <w:lvl w:ilvl="6" w:tentative="1">
+      <w:start w:val="1"/>
+      <w:numFmt w:val="decimal"/>
+      <w:lvlText w:val="%7."/>
+      <w:lvlJc w:val="left"/>
+      <w:pPr>
+        <w:tabs>
+          <w:tab w:val="num" w:pos="5040"/>
+        </w:tabs>
+        <w:ind w:left="5040" w:hanging="360"/>
+      </w:pPr>
+    </w:lvl>
+    <w:lvl w:ilvl="7" w:tentative="1">
+      <w:start w:val="1"/>
+      <w:numFmt w:val="decimal"/>
+      <w:lvlText w:val="%8."/>
+      <w:lvlJc w:val="left"/>
+      <w:pPr>
+        <w:tabs>
+          <w:tab w:val="num" w:pos="5760"/>
+        </w:tabs>
+        <w:ind w:left="5760" w:hanging="360"/>
+      </w:pPr>
+    </w:lvl>
+    <w:lvl w:ilvl="8" w:tentative="1">
+      <w:start w:val="1"/>
+      <w:numFmt w:val="decimal"/>
+      <w:lvlText w:val="%9."/>
+      <w:lvlJc w:val="left"/>
+      <w:pPr>
+        <w:tabs>
+          <w:tab w:val="num" w:pos="6480"/>
+        </w:tabs>
+        <w:ind w:left="6480" w:hanging="360"/>
+      </w:pPr>
+    </w:lvl>
+  </w:abstractNum>
+  <w:abstractNum w:abstractNumId="4" w15:restartNumberingAfterBreak="0">
+    <w:nsid w:val="58AA33C0"/>
+    <w:multiLevelType w:val="multilevel"/>
+    <w:tmpl w:val="04D01FF6"/>
+    <w:lvl w:ilvl="0">
+      <w:start w:val="1"/>
+      <w:numFmt w:val="decimal"/>
+      <w:lvlText w:val="%1."/>
+      <w:lvlJc w:val="left"/>
+      <w:pPr>
+        <w:tabs>
+          <w:tab w:val="num" w:pos="720"/>
+        </w:tabs>
+        <w:ind w:left="720" w:hanging="360"/>
+      </w:pPr>
+    </w:lvl>
+    <w:lvl w:ilvl="1">
+      <w:start w:val="1"/>
+      <w:numFmt w:val="lowerLetter"/>
+      <w:lvlText w:val="%2."/>
+      <w:lvlJc w:val="left"/>
+      <w:pPr>
+        <w:tabs>
+          <w:tab w:val="num" w:pos="1440"/>
+        </w:tabs>
+        <w:ind w:left="1440" w:hanging="360"/>
+      </w:pPr>
+    </w:lvl>
+    <w:lvl w:ilvl="2" w:tentative="1">
+      <w:start w:val="1"/>
+      <w:numFmt w:val="decimal"/>
+      <w:lvlText w:val="%3."/>
+      <w:lvlJc w:val="left"/>
+      <w:pPr>
+        <w:tabs>
+          <w:tab w:val="num" w:pos="2160"/>
+        </w:tabs>
+        <w:ind w:left="2160" w:hanging="360"/>
+      </w:pPr>
+    </w:lvl>
+    <w:lvl w:ilvl="3" w:tentative="1">
+      <w:start w:val="1"/>
+      <w:numFmt w:val="decimal"/>
+      <w:lvlText w:val="%4."/>
+      <w:lvlJc w:val="left"/>
+      <w:pPr>
+        <w:tabs>
+          <w:tab w:val="num" w:pos="2880"/>
+        </w:tabs>
+        <w:ind w:left="2880" w:hanging="360"/>
+      </w:pPr>
+    </w:lvl>
+    <w:lvl w:ilvl="4" w:tentative="1">
+      <w:start w:val="1"/>
+      <w:numFmt w:val="decimal"/>
+      <w:lvlText w:val="%5."/>
+      <w:lvlJc w:val="left"/>
+      <w:pPr>
+        <w:tabs>
+          <w:tab w:val="num" w:pos="3600"/>
+        </w:tabs>
+        <w:ind w:left="3600" w:hanging="360"/>
+      </w:pPr>
+    </w:lvl>
+    <w:lvl w:ilvl="5" w:tentative="1">
+      <w:start w:val="1"/>
+      <w:numFmt w:val="decimal"/>
+      <w:lvlText w:val="%6."/>
+      <w:lvlJc w:val="left"/>
+      <w:pPr>
+        <w:tabs>
+          <w:tab w:val="num" w:pos="4320"/>
+        </w:tabs>
+        <w:ind w:left="4320" w:hanging="360"/>
+      </w:pPr>
+    </w:lvl>
+    <w:lvl w:ilvl="6" w:tentative="1">
+      <w:start w:val="1"/>
+      <w:numFmt w:val="decimal"/>
+      <w:lvlText w:val="%7."/>
+      <w:lvlJc w:val="left"/>
+      <w:pPr>
+        <w:tabs>
+          <w:tab w:val="num" w:pos="5040"/>
+        </w:tabs>
+        <w:ind w:left="5040" w:hanging="360"/>
+      </w:pPr>
+    </w:lvl>
+    <w:lvl w:ilvl="7" w:tentative="1">
+      <w:start w:val="1"/>
+      <w:numFmt w:val="decimal"/>
+      <w:lvlText w:val="%8."/>
+      <w:lvlJc w:val="left"/>
+      <w:pPr>
+        <w:tabs>
+          <w:tab w:val="num" w:pos="5760"/>
+        </w:tabs>
+        <w:ind w:left="5760" w:hanging="360"/>
+      </w:pPr>
+    </w:lvl>
+    <w:lvl w:ilvl="8" w:tentative="1">
+      <w:start w:val="1"/>
+      <w:numFmt w:val="decimal"/>
+      <w:lvlText w:val="%9."/>
+      <w:lvlJc w:val="left"/>
+      <w:pPr>
+        <w:tabs>
+          <w:tab w:val="num" w:pos="6480"/>
+        </w:tabs>
+        <w:ind w:left="6480" w:hanging="360"/>
+      </w:pPr>
+    </w:lvl>
+  </w:abstractNum>
+  <w:abstractNum w:abstractNumId="5" w15:restartNumberingAfterBreak="0">
+    <w:nsid w:val="6311404A"/>
+    <w:multiLevelType w:val="multilevel"/>
+    <w:tmpl w:val="17766818"/>
+    <w:lvl w:ilvl="0">
+      <w:start w:val="1"/>
+      <w:numFmt w:val="bullet"/>
+      <w:lvlText w:val=""/>
+      <w:lvlJc w:val="left"/>
+      <w:pPr>
+        <w:tabs>
+          <w:tab w:val="num" w:pos="720"/>
+        </w:tabs>
+        <w:ind w:left="720" w:hanging="360"/>
+      </w:pPr>
+      <w:rPr>
+        <w:rFonts w:ascii="Symbol" w:hAnsi="Symbol" w:hint="default"/>
+        <w:sz w:val="20"/>
+      </w:rPr>
+    </w:lvl>
+    <w:lvl w:ilvl="1" w:tentative="1">
+      <w:start w:val="1"/>
+      <w:numFmt w:val="bullet"/>
+      <w:lvlText w:val="o"/>
+      <w:lvlJc w:val="left"/>
+      <w:pPr>
+        <w:tabs>
+          <w:tab w:val="num" w:pos="1440"/>
+        </w:tabs>
+        <w:ind w:left="1440" w:hanging="360"/>
+      </w:pPr>
+      <w:rPr>
+        <w:rFonts w:ascii="Courier New" w:hAnsi="Courier New" w:hint="default"/>
+        <w:sz w:val="20"/>
+      </w:rPr>
+    </w:lvl>
+    <w:lvl w:ilvl="2" w:tentative="1">
+      <w:start w:val="1"/>
+      <w:numFmt w:val="bullet"/>
+      <w:lvlText w:val=""/>
+      <w:lvlJc w:val="left"/>
+      <w:pPr>
+        <w:tabs>
+          <w:tab w:val="num" w:pos="2160"/>
+        </w:tabs>
+        <w:ind w:left="2160" w:hanging="360"/>
+      </w:pPr>
+      <w:rPr>
+        <w:rFonts w:ascii="Wingdings" w:hAnsi="Wingdings" w:hint="default"/>
+        <w:sz w:val="20"/>
+      </w:rPr>
+    </w:lvl>
+    <w:lvl w:ilvl="3" w:tentative="1">
+      <w:start w:val="1"/>
+      <w:numFmt w:val="bullet"/>
+      <w:lvlText w:val=""/>
+      <w:lvlJc w:val="left"/>
+      <w:pPr>
+        <w:tabs>
+          <w:tab w:val="num" w:pos="2880"/>
+        </w:tabs>
+        <w:ind w:left="2880" w:hanging="360"/>
+      </w:pPr>
+      <w:rPr>
+        <w:rFonts w:ascii="Wingdings" w:hAnsi="Wingdings" w:hint="default"/>
+        <w:sz w:val="20"/>
+      </w:rPr>
+    </w:lvl>
+    <w:lvl w:ilvl="4" w:tentative="1">
+      <w:start w:val="1"/>
+      <w:numFmt w:val="bullet"/>
+      <w:lvlText w:val=""/>
+      <w:lvlJc w:val="left"/>
+      <w:pPr>
+        <w:tabs>
+          <w:tab w:val="num" w:pos="3600"/>
+        </w:tabs>
+        <w:ind w:left="3600" w:hanging="360"/>
+      </w:pPr>
+      <w:rPr>
+        <w:rFonts w:ascii="Wingdings" w:hAnsi="Wingdings" w:hint="default"/>
+        <w:sz w:val="20"/>
+      </w:rPr>
+    </w:lvl>
+    <w:lvl w:ilvl="5" w:tentative="1">
+      <w:start w:val="1"/>
+      <w:numFmt w:val="bullet"/>
+      <w:lvlText w:val=""/>
+      <w:lvlJc w:val="left"/>
+      <w:pPr>
+        <w:tabs>
+          <w:tab w:val="num" w:pos="4320"/>
+        </w:tabs>
+        <w:ind w:left="4320" w:hanging="360"/>
+      </w:pPr>
+      <w:rPr>
+        <w:rFonts w:ascii="Wingdings" w:hAnsi="Wingdings" w:hint="default"/>
+        <w:sz w:val="20"/>
+      </w:rPr>
+    </w:lvl>
+    <w:lvl w:ilvl="6" w:tentative="1">
+      <w:start w:val="1"/>
+      <w:numFmt w:val="bullet"/>
+      <w:lvlText w:val=""/>
+      <w:lvlJc w:val="left"/>
+      <w:pPr>
+        <w:tabs>
+          <w:tab w:val="num" w:pos="5040"/>
+        </w:tabs>
+        <w:ind w:left="5040" w:hanging="360"/>
+      </w:pPr>
+      <w:rPr>
+        <w:rFonts w:ascii="Wingdings" w:hAnsi="Wingdings" w:hint="default"/>
+        <w:sz w:val="20"/>
+      </w:rPr>
+    </w:lvl>
+    <w:lvl w:ilvl="7" w:tentative="1">
+      <w:start w:val="1"/>
+      <w:numFmt w:val="bullet"/>
+      <w:lvlText w:val=""/>
+      <w:lvlJc w:val="left"/>
+      <w:pPr>
+        <w:tabs>
+          <w:tab w:val="num" w:pos="5760"/>
+        </w:tabs>
+        <w:ind w:left="5760" w:hanging="360"/>
+      </w:pPr>
+      <w:rPr>
+        <w:rFonts w:ascii="Wingdings" w:hAnsi="Wingdings" w:hint="default"/>
+        <w:sz w:val="20"/>
+      </w:rPr>
+    </w:lvl>
+    <w:lvl w:ilvl="8" w:tentative="1">
+      <w:start w:val="1"/>
+      <w:numFmt w:val="bullet"/>
+      <w:lvlText w:val=""/>
+      <w:lvlJc w:val="left"/>
+      <w:pPr>
+        <w:tabs>
+          <w:tab w:val="num" w:pos="6480"/>
+        </w:tabs>
+        <w:ind w:left="6480" w:hanging="360"/>
+      </w:pPr>
+      <w:rPr>
+        <w:rFonts w:ascii="Wingdings" w:hAnsi="Wingdings" w:hint="default"/>
+        <w:sz w:val="20"/>
+      </w:rPr>
+    </w:lvl>
+  </w:abstractNum>
+  <w:abstractNum w:abstractNumId="6" w15:restartNumberingAfterBreak="0">
+    <w:nsid w:val="6C5B2B08"/>
+    <w:multiLevelType w:val="multilevel"/>
+    <w:tmpl w:val="1A7EC6DC"/>
+    <w:lvl w:ilvl="0">
+      <w:start w:val="1"/>
+      <w:numFmt w:val="bullet"/>
+      <w:lvlText w:val=""/>
+      <w:lvlJc w:val="left"/>
+      <w:pPr>
+        <w:tabs>
+          <w:tab w:val="num" w:pos="720"/>
+        </w:tabs>
+        <w:ind w:left="720" w:hanging="360"/>
+      </w:pPr>
+      <w:rPr>
+        <w:rFonts w:ascii="Symbol" w:hAnsi="Symbol" w:hint="default"/>
+        <w:sz w:val="20"/>
+      </w:rPr>
+    </w:lvl>
+    <w:lvl w:ilvl="1" w:tentative="1">
+      <w:start w:val="1"/>
+      <w:numFmt w:val="bullet"/>
+      <w:lvlText w:val="o"/>
+      <w:lvlJc w:val="left"/>
+      <w:pPr>
+        <w:tabs>
+          <w:tab w:val="num" w:pos="1440"/>
+        </w:tabs>
+        <w:ind w:left="1440" w:hanging="360"/>
+      </w:pPr>
+      <w:rPr>
+        <w:rFonts w:ascii="Courier New" w:hAnsi="Courier New" w:hint="default"/>
+        <w:sz w:val="20"/>
+      </w:rPr>
+    </w:lvl>
+    <w:lvl w:ilvl="2" w:tentative="1">
+      <w:start w:val="1"/>
+      <w:numFmt w:val="bullet"/>
+      <w:lvlText w:val=""/>
+      <w:lvlJc w:val="left"/>
+      <w:pPr>
+        <w:tabs>
+          <w:tab w:val="num" w:pos="2160"/>
+        </w:tabs>
+        <w:ind w:left="2160" w:hanging="360"/>
+      </w:pPr>
+      <w:rPr>
+        <w:rFonts w:ascii="Wingdings" w:hAnsi="Wingdings" w:hint="default"/>
+        <w:sz w:val="20"/>
+      </w:rPr>
+    </w:lvl>
+    <w:lvl w:ilvl="3" w:tentative="1">
+      <w:start w:val="1"/>
+      <w:numFmt w:val="bullet"/>
+      <w:lvlText w:val=""/>
+      <w:lvlJc w:val="left"/>
+      <w:pPr>
+        <w:tabs>
+          <w:tab w:val="num" w:pos="2880"/>
+        </w:tabs>
+        <w:ind w:left="2880" w:hanging="360"/>
+      </w:pPr>
+      <w:rPr>
+        <w:rFonts w:ascii="Wingdings" w:hAnsi="Wingdings" w:hint="default"/>
+        <w:sz w:val="20"/>
+      </w:rPr>
+    </w:lvl>
+    <w:lvl w:ilvl="4" w:tentative="1">
+      <w:start w:val="1"/>
+      <w:numFmt w:val="bullet"/>
+      <w:lvlText w:val=""/>
+      <w:lvlJc w:val="left"/>
+      <w:pPr>
+        <w:tabs>
+          <w:tab w:val="num" w:pos="3600"/>
+        </w:tabs>
+        <w:ind w:left="3600" w:hanging="360"/>
+      </w:pPr>
+      <w:rPr>
+        <w:rFonts w:ascii="Wingdings" w:hAnsi="Wingdings" w:hint="default"/>
+        <w:sz w:val="20"/>
+      </w:rPr>
+    </w:lvl>
+    <w:lvl w:ilvl="5" w:tentative="1">
+      <w:start w:val="1"/>
+      <w:numFmt w:val="bullet"/>
+      <w:lvlText w:val=""/>
+      <w:lvlJc w:val="left"/>
+      <w:pPr>
+        <w:tabs>
+          <w:tab w:val="num" w:pos="4320"/>
+        </w:tabs>
+        <w:ind w:left="4320" w:hanging="360"/>
+      </w:pPr>
+      <w:rPr>
+        <w:rFonts w:ascii="Wingdings" w:hAnsi="Wingdings" w:hint="default"/>
+        <w:sz w:val="20"/>
+      </w:rPr>
+    </w:lvl>
+    <w:lvl w:ilvl="6" w:tentative="1">
+      <w:start w:val="1"/>
+      <w:numFmt w:val="bullet"/>
+      <w:lvlText w:val=""/>
+      <w:lvlJc w:val="left"/>
+      <w:pPr>
+        <w:tabs>
+          <w:tab w:val="num" w:pos="5040"/>
+        </w:tabs>
+        <w:ind w:left="5040" w:hanging="360"/>
+      </w:pPr>
+      <w:rPr>
+        <w:rFonts w:ascii="Wingdings" w:hAnsi="Wingdings" w:hint="default"/>
+        <w:sz w:val="20"/>
+      </w:rPr>
+    </w:lvl>
+    <w:lvl w:ilvl="7" w:tentative="1">
+      <w:start w:val="1"/>
+      <w:numFmt w:val="bullet"/>
+      <w:lvlText w:val=""/>
+      <w:lvlJc w:val="left"/>
+      <w:pPr>
+        <w:tabs>
+          <w:tab w:val="num" w:pos="5760"/>
+        </w:tabs>
+        <w:ind w:left="5760" w:hanging="360"/>
+      </w:pPr>
+      <w:rPr>
+        <w:rFonts w:ascii="Wingdings" w:hAnsi="Wingdings" w:hint="default"/>
+        <w:sz w:val="20"/>
+      </w:rPr>
+    </w:lvl>
+    <w:lvl w:ilvl="8" w:tentative="1">
+      <w:start w:val="1"/>
+      <w:numFmt w:val="bullet"/>
+      <w:lvlText w:val=""/>
+      <w:lvlJc w:val="left"/>
+      <w:pPr>
+        <w:tabs>
+          <w:tab w:val="num" w:pos="6480"/>
+        </w:tabs>
+        <w:ind w:left="6480" w:hanging="360"/>
+      </w:pPr>
+      <w:rPr>
+        <w:rFonts w:ascii="Wingdings" w:hAnsi="Wingdings" w:hint="default"/>
+        <w:sz w:val="20"/>
+      </w:rPr>
+    </w:lvl>
+  </w:abstractNum>
   <w:num w:numId="1">
+    <w:abstractNumId w:val="1"/>
+  </w:num>
+  <w:num w:numId="2">
+    <w:abstractNumId w:val="4"/>
+  </w:num>
+  <w:num w:numId="3">
+    <w:abstractNumId w:val="3"/>
+  </w:num>
+  <w:num w:numId="4">
     <w:abstractNumId w:val="0"/>
+  </w:num>
+  <w:num w:numId="5">
+    <w:abstractNumId w:val="6"/>
+  </w:num>
+  <w:num w:numId="6">
+    <w:abstractNumId w:val="2"/>
+  </w:num>
+  <w:num w:numId="7">
+    <w:abstractNumId w:val="5"/>
   </w:num>
 </w:numbering>
 </file>
@@ -714,7 +5050,7 @@
       </w:pPr>
     </w:pPrDefault>
   </w:docDefaults>
-  <w:latentStyles w:defLockedState="0" w:defUIPriority="99" w:defSemiHidden="0" w:defUnhideWhenUsed="0" w:defQFormat="0" w:count="376">
+  <w:latentStyles w:defLockedState="0" w:defUIPriority="99" w:defSemiHidden="0" w:defUnhideWhenUsed="0" w:defQFormat="0" w:count="377">
     <w:lsdException w:name="Normal" w:uiPriority="0" w:qFormat="1"/>
     <w:lsdException w:name="heading 1" w:uiPriority="9" w:qFormat="1"/>
     <w:lsdException w:name="heading 2" w:semiHidden="1" w:uiPriority="9" w:unhideWhenUsed="1" w:qFormat="1"/>
@@ -820,7 +5156,6 @@
     <w:lsdException w:name="HTML Sample" w:semiHidden="1" w:unhideWhenUsed="1"/>
     <w:lsdException w:name="HTML Typewriter" w:semiHidden="1" w:unhideWhenUsed="1"/>
     <w:lsdException w:name="HTML Variable" w:semiHidden="1" w:unhideWhenUsed="1"/>
-    <w:lsdException w:name="Normal Table" w:semiHidden="1" w:unhideWhenUsed="1"/>
     <w:lsdException w:name="annotation subject" w:semiHidden="1" w:unhideWhenUsed="1"/>
     <w:lsdException w:name="No List" w:semiHidden="1" w:unhideWhenUsed="1"/>
     <w:lsdException w:name="Outline List 1" w:semiHidden="1" w:unhideWhenUsed="1"/>
@@ -867,10 +5202,8 @@
     <w:lsdException w:name="Table Subtle 2" w:semiHidden="1" w:unhideWhenUsed="1"/>
     <w:lsdException w:name="Table Web 1" w:semiHidden="1" w:unhideWhenUsed="1"/>
     <w:lsdException w:name="Table Web 2" w:semiHidden="1" w:unhideWhenUsed="1"/>
-    <w:lsdException w:name="Table Web 3" w:semiHidden="1" w:unhideWhenUsed="1"/>
     <w:lsdException w:name="Balloon Text" w:semiHidden="1" w:unhideWhenUsed="1"/>
     <w:lsdException w:name="Table Grid" w:uiPriority="39"/>
-    <w:lsdException w:name="Table Theme" w:semiHidden="1" w:unhideWhenUsed="1"/>
     <w:lsdException w:name="Placeholder Text" w:semiHidden="1"/>
     <w:lsdException w:name="No Spacing" w:uiPriority="1" w:qFormat="1"/>
     <w:lsdException w:name="Light Shading" w:uiPriority="60"/>
@@ -1091,10 +5424,55 @@
     <w:lsdException w:name="Hashtag" w:semiHidden="1" w:unhideWhenUsed="1"/>
     <w:lsdException w:name="Unresolved Mention" w:semiHidden="1" w:unhideWhenUsed="1"/>
     <w:lsdException w:name="Smart Link" w:semiHidden="1" w:unhideWhenUsed="1"/>
+    <w:lsdException w:name="Smart Link Error" w:semiHidden="1" w:unhideWhenUsed="1"/>
   </w:latentStyles>
   <w:style w:type="paragraph" w:default="1" w:styleId="Normal">
     <w:name w:val="Normal"/>
     <w:qFormat/>
+  </w:style>
+  <w:style w:type="paragraph" w:styleId="Heading1">
+    <w:name w:val="heading 1"/>
+    <w:basedOn w:val="Normal"/>
+    <w:next w:val="Normal"/>
+    <w:link w:val="Heading1Char"/>
+    <w:uiPriority w:val="9"/>
+    <w:qFormat/>
+    <w:rsid w:val="00693B54"/>
+    <w:pPr>
+      <w:keepNext/>
+      <w:keepLines/>
+      <w:spacing w:before="240" w:after="0"/>
+      <w:outlineLvl w:val="0"/>
+    </w:pPr>
+    <w:rPr>
+      <w:rFonts w:asciiTheme="majorHAnsi" w:eastAsiaTheme="majorEastAsia" w:hAnsiTheme="majorHAnsi" w:cstheme="majorBidi"/>
+      <w:color w:val="2F5496" w:themeColor="accent1" w:themeShade="BF"/>
+      <w:sz w:val="32"/>
+      <w:szCs w:val="32"/>
+    </w:rPr>
+  </w:style>
+  <w:style w:type="paragraph" w:styleId="Heading4">
+    <w:name w:val="heading 4"/>
+    <w:basedOn w:val="Normal"/>
+    <w:next w:val="Normal"/>
+    <w:link w:val="Heading4Char"/>
+    <w:uiPriority w:val="9"/>
+    <w:semiHidden/>
+    <w:unhideWhenUsed/>
+    <w:qFormat/>
+    <w:rsid w:val="00B63A65"/>
+    <w:pPr>
+      <w:keepNext/>
+      <w:keepLines/>
+      <w:spacing w:before="40" w:after="0"/>
+      <w:outlineLvl w:val="3"/>
+    </w:pPr>
+    <w:rPr>
+      <w:rFonts w:asciiTheme="majorHAnsi" w:eastAsiaTheme="majorEastAsia" w:hAnsiTheme="majorHAnsi" w:cstheme="majorBidi"/>
+      <w:i/>
+      <w:iCs/>
+      <w:color w:val="2F5496" w:themeColor="accent1" w:themeShade="BF"/>
+    </w:rPr>
   </w:style>
   <w:style w:type="character" w:default="1" w:styleId="DefaultParagraphFont">
     <w:name w:val="Default Paragraph Font"/>
@@ -1156,6 +5534,33 @@
       <w:ind w:left="720"/>
       <w:contextualSpacing/>
     </w:pPr>
+  </w:style>
+  <w:style w:type="character" w:customStyle="1" w:styleId="Heading4Char">
+    <w:name w:val="Heading 4 Char"/>
+    <w:basedOn w:val="DefaultParagraphFont"/>
+    <w:link w:val="Heading4"/>
+    <w:uiPriority w:val="9"/>
+    <w:semiHidden/>
+    <w:rsid w:val="00B63A65"/>
+    <w:rPr>
+      <w:rFonts w:asciiTheme="majorHAnsi" w:eastAsiaTheme="majorEastAsia" w:hAnsiTheme="majorHAnsi" w:cstheme="majorBidi"/>
+      <w:i/>
+      <w:iCs/>
+      <w:color w:val="2F5496" w:themeColor="accent1" w:themeShade="BF"/>
+    </w:rPr>
+  </w:style>
+  <w:style w:type="character" w:customStyle="1" w:styleId="Heading1Char">
+    <w:name w:val="Heading 1 Char"/>
+    <w:basedOn w:val="DefaultParagraphFont"/>
+    <w:link w:val="Heading1"/>
+    <w:uiPriority w:val="9"/>
+    <w:rsid w:val="00693B54"/>
+    <w:rPr>
+      <w:rFonts w:asciiTheme="majorHAnsi" w:eastAsiaTheme="majorEastAsia" w:hAnsiTheme="majorHAnsi" w:cstheme="majorBidi"/>
+      <w:color w:val="2F5496" w:themeColor="accent1" w:themeShade="BF"/>
+      <w:sz w:val="32"/>
+      <w:szCs w:val="32"/>
+    </w:rPr>
   </w:style>
 </w:styles>
 </file>

</xml_diff>